<commit_message>
adicionado algumas cenas no doc requisitos
</commit_message>
<xml_diff>
--- a/Documentos/Modelo de Documento de Especificação de Requisitos.docx
+++ b/Documentos/Modelo de Documento de Especificação de Requisitos.docx
@@ -2567,7 +2567,6 @@
           </w:rPr>
           <w:t xml:space="preserve">Figura 1 – Diagrama de pacotes do sistema </w:t>
         </w:r>
-        <w:bookmarkStart w:id="7" w:name="_GoBack"/>
         <w:r>
           <w:rPr>
             <w:rStyle w:val="Hiperligao"/>
@@ -2577,7 +2576,6 @@
           </w:rPr>
           <w:t>ScoreHaven</w:t>
         </w:r>
-        <w:bookmarkEnd w:id="7"/>
         <w:r>
           <w:rPr>
             <w:rFonts w:ascii="CMU Sans Serif" w:hAnsi="CMU Sans Serif" w:cs="CMU Sans Serif"/>
@@ -2838,8 +2836,8 @@
           <w:rFonts w:ascii="CMU Sans Serif" w:hAnsi="CMU Sans Serif" w:cs="CMU Sans Serif"/>
         </w:rPr>
       </w:pPr>
-      <w:bookmarkStart w:id="8" w:name="_Toc202718667"/>
-      <w:bookmarkStart w:id="9" w:name="_Toc496779374"/>
+      <w:bookmarkStart w:id="7" w:name="_Toc202718667"/>
+      <w:bookmarkStart w:id="8" w:name="_Toc496779374"/>
       <w:r>
         <w:rPr>
           <w:rFonts w:ascii="CMU Sans Serif" w:hAnsi="CMU Sans Serif" w:cs="CMU Sans Serif"/>
@@ -2847,8 +2845,8 @@
         <w:lastRenderedPageBreak/>
         <w:t>Índice de Tabelas</w:t>
       </w:r>
+      <w:bookmarkEnd w:id="7"/>
       <w:bookmarkEnd w:id="8"/>
-      <w:bookmarkEnd w:id="9"/>
     </w:p>
     <w:p>
       <w:pPr>
@@ -3866,34 +3864,34 @@
           <w:rFonts w:ascii="CMU Sans Serif" w:hAnsi="CMU Sans Serif" w:cs="CMU Sans Serif"/>
         </w:rPr>
       </w:pPr>
-      <w:bookmarkStart w:id="10" w:name="_Toc496779375"/>
+      <w:bookmarkStart w:id="9" w:name="_Toc496779375"/>
       <w:r>
         <w:rPr>
           <w:rFonts w:ascii="CMU Sans Serif" w:hAnsi="CMU Sans Serif" w:cs="CMU Sans Serif"/>
         </w:rPr>
         <w:lastRenderedPageBreak/>
         <w:t>Introdução</w:t>
+      </w:r>
+      <w:bookmarkEnd w:id="9"/>
+    </w:p>
+    <w:p>
+      <w:pPr>
+        <w:pStyle w:val="Cabealho2"/>
+        <w:rPr>
+          <w:rFonts w:ascii="CMU Sans Serif" w:hAnsi="CMU Sans Serif" w:cs="CMU Sans Serif"/>
+        </w:rPr>
+      </w:pPr>
+      <w:bookmarkStart w:id="10" w:name="_Toc496779376"/>
+      <w:r>
+        <w:rPr>
+          <w:rFonts w:ascii="CMU Sans Serif" w:hAnsi="CMU Sans Serif" w:cs="CMU Sans Serif"/>
+        </w:rPr>
+        <w:t>Propósito do documento</w:t>
       </w:r>
       <w:bookmarkEnd w:id="10"/>
     </w:p>
     <w:p>
       <w:pPr>
-        <w:pStyle w:val="Cabealho2"/>
-        <w:rPr>
-          <w:rFonts w:ascii="CMU Sans Serif" w:hAnsi="CMU Sans Serif" w:cs="CMU Sans Serif"/>
-        </w:rPr>
-      </w:pPr>
-      <w:bookmarkStart w:id="11" w:name="_Toc496779376"/>
-      <w:r>
-        <w:rPr>
-          <w:rFonts w:ascii="CMU Sans Serif" w:hAnsi="CMU Sans Serif" w:cs="CMU Sans Serif"/>
-        </w:rPr>
-        <w:t>Propósito do documento</w:t>
-      </w:r>
-      <w:bookmarkEnd w:id="11"/>
-    </w:p>
-    <w:p>
-      <w:pPr>
         <w:spacing w:before="300" w:after="0"/>
         <w:rPr>
           <w:rFonts w:ascii="CMU Sans Serif" w:hAnsi="CMU Sans Serif" w:cs="CMU Sans Serif"/>
@@ -4491,7 +4489,7 @@
           <w:rFonts w:ascii="CMU Sans Serif" w:hAnsi="CMU Sans Serif" w:cs="CMU Sans Serif"/>
         </w:rPr>
       </w:pPr>
-      <w:bookmarkStart w:id="12" w:name="_Toc496779377"/>
+      <w:bookmarkStart w:id="11" w:name="_Toc496779377"/>
       <w:r>
         <w:rPr>
           <w:rFonts w:ascii="CMU Sans Serif" w:hAnsi="CMU Sans Serif" w:cs="CMU Sans Serif"/>
@@ -4505,7 +4503,7 @@
         </w:rPr>
         <w:t xml:space="preserve"> do sistema</w:t>
       </w:r>
-      <w:bookmarkEnd w:id="12"/>
+      <w:bookmarkEnd w:id="11"/>
     </w:p>
     <w:p/>
     <w:p>
@@ -4647,8 +4645,8 @@
           <w:rFonts w:ascii="CMU Sans Serif" w:hAnsi="CMU Sans Serif" w:cs="CMU Sans Serif"/>
         </w:rPr>
       </w:pPr>
-      <w:bookmarkStart w:id="13" w:name="_Toc201046151"/>
-      <w:bookmarkStart w:id="14" w:name="_Toc279141251"/>
+      <w:bookmarkStart w:id="12" w:name="_Toc201046151"/>
+      <w:bookmarkStart w:id="13" w:name="_Toc279141251"/>
       <w:r>
         <w:rPr>
           <w:rFonts w:ascii="CMU Sans Serif" w:hAnsi="CMU Sans Serif" w:cs="CMU Sans Serif"/>
@@ -4718,14 +4716,14 @@
         </w:rPr>
         <w:t xml:space="preserve">s </w:t>
       </w:r>
+      <w:bookmarkEnd w:id="12"/>
+      <w:r>
+        <w:rPr>
+          <w:rFonts w:ascii="CMU Sans Serif" w:hAnsi="CMU Sans Serif" w:cs="CMU Sans Serif"/>
+        </w:rPr>
+        <w:t xml:space="preserve">do sistema </w:t>
+      </w:r>
       <w:bookmarkEnd w:id="13"/>
-      <w:r>
-        <w:rPr>
-          <w:rFonts w:ascii="CMU Sans Serif" w:hAnsi="CMU Sans Serif" w:cs="CMU Sans Serif"/>
-        </w:rPr>
-        <w:t xml:space="preserve">do sistema </w:t>
-      </w:r>
-      <w:bookmarkEnd w:id="14"/>
       <w:r>
         <w:rPr>
           <w:rFonts w:ascii="CMU Sans Serif" w:hAnsi="CMU Sans Serif" w:cs="CMU Sans Serif"/>
@@ -4832,7 +4830,7 @@
               <w:jc w:val="left"/>
               <w:rPr>
                 <w:rFonts w:ascii="CMU Sans Serif" w:eastAsiaTheme="minorEastAsia" w:hAnsi="CMU Sans Serif" w:cs="CMU Sans Serif"/>
-                <w:color w:val="000000" w:themeColor="text1"/>
+                <w:color w:val="FF0000"/>
                 <w:sz w:val="16"/>
                 <w:szCs w:val="16"/>
               </w:rPr>
@@ -4840,7 +4838,7 @@
             <w:r>
               <w:rPr>
                 <w:rFonts w:ascii="CMU Sans Serif" w:eastAsiaTheme="minorEastAsia" w:hAnsi="CMU Sans Serif" w:cs="CMU Sans Serif"/>
-                <w:color w:val="000000" w:themeColor="text1"/>
+                <w:color w:val="FF0000"/>
                 <w:sz w:val="16"/>
                 <w:szCs w:val="16"/>
               </w:rPr>
@@ -4860,7 +4858,7 @@
               <w:cnfStyle w:val="000000100000" w:firstRow="0" w:lastRow="0" w:firstColumn="0" w:lastColumn="0" w:oddVBand="0" w:evenVBand="0" w:oddHBand="1" w:evenHBand="0" w:firstRowFirstColumn="0" w:firstRowLastColumn="0" w:lastRowFirstColumn="0" w:lastRowLastColumn="0"/>
               <w:rPr>
                 <w:rFonts w:ascii="CMU Sans Serif" w:eastAsiaTheme="minorEastAsia" w:hAnsi="CMU Sans Serif" w:cs="CMU Sans Serif"/>
-                <w:color w:val="000000" w:themeColor="text1"/>
+                <w:color w:val="FF0000"/>
                 <w:sz w:val="16"/>
                 <w:szCs w:val="16"/>
               </w:rPr>
@@ -4868,7 +4866,7 @@
             <w:r>
               <w:rPr>
                 <w:rFonts w:ascii="CMU Sans Serif" w:eastAsiaTheme="minorEastAsia" w:hAnsi="CMU Sans Serif" w:cs="CMU Sans Serif"/>
-                <w:color w:val="000000" w:themeColor="text1"/>
+                <w:color w:val="FF0000"/>
                 <w:sz w:val="16"/>
                 <w:szCs w:val="16"/>
               </w:rPr>
@@ -4900,7 +4898,7 @@
               <w:jc w:val="left"/>
               <w:rPr>
                 <w:rFonts w:ascii="CMU Sans Serif" w:eastAsiaTheme="minorEastAsia" w:hAnsi="CMU Sans Serif" w:cs="CMU Sans Serif"/>
-                <w:color w:val="000000" w:themeColor="text1"/>
+                <w:color w:val="FF0000"/>
                 <w:sz w:val="16"/>
                 <w:szCs w:val="16"/>
               </w:rPr>
@@ -4908,7 +4906,7 @@
             <w:r>
               <w:rPr>
                 <w:rFonts w:ascii="CMU Sans Serif" w:eastAsiaTheme="minorEastAsia" w:hAnsi="CMU Sans Serif" w:cs="CMU Sans Serif"/>
-                <w:color w:val="000000" w:themeColor="text1"/>
+                <w:color w:val="FF0000"/>
                 <w:sz w:val="16"/>
                 <w:szCs w:val="16"/>
               </w:rPr>
@@ -4928,7 +4926,7 @@
               <w:cnfStyle w:val="000000010000" w:firstRow="0" w:lastRow="0" w:firstColumn="0" w:lastColumn="0" w:oddVBand="0" w:evenVBand="0" w:oddHBand="0" w:evenHBand="1" w:firstRowFirstColumn="0" w:firstRowLastColumn="0" w:lastRowFirstColumn="0" w:lastRowLastColumn="0"/>
               <w:rPr>
                 <w:rFonts w:ascii="CMU Sans Serif" w:eastAsiaTheme="minorEastAsia" w:hAnsi="CMU Sans Serif" w:cs="CMU Sans Serif"/>
-                <w:color w:val="000000" w:themeColor="text1"/>
+                <w:color w:val="FF0000"/>
                 <w:sz w:val="16"/>
                 <w:szCs w:val="16"/>
               </w:rPr>
@@ -4936,7 +4934,7 @@
             <w:r>
               <w:rPr>
                 <w:rFonts w:ascii="CMU Sans Serif" w:eastAsiaTheme="minorEastAsia" w:hAnsi="CMU Sans Serif" w:cs="CMU Sans Serif"/>
-                <w:color w:val="000000" w:themeColor="text1"/>
+                <w:color w:val="FF0000"/>
                 <w:sz w:val="16"/>
                 <w:szCs w:val="16"/>
               </w:rPr>
@@ -4968,7 +4966,7 @@
               <w:jc w:val="left"/>
               <w:rPr>
                 <w:rFonts w:ascii="CMU Sans Serif" w:eastAsiaTheme="minorEastAsia" w:hAnsi="CMU Sans Serif" w:cs="CMU Sans Serif"/>
-                <w:color w:val="000000" w:themeColor="text1"/>
+                <w:color w:val="FF0000"/>
                 <w:sz w:val="16"/>
                 <w:szCs w:val="16"/>
               </w:rPr>
@@ -4976,7 +4974,7 @@
             <w:r>
               <w:rPr>
                 <w:rFonts w:ascii="CMU Sans Serif" w:eastAsiaTheme="minorEastAsia" w:hAnsi="CMU Sans Serif" w:cs="CMU Sans Serif"/>
-                <w:color w:val="000000" w:themeColor="text1"/>
+                <w:color w:val="FF0000"/>
                 <w:sz w:val="16"/>
                 <w:szCs w:val="16"/>
               </w:rPr>
@@ -4996,7 +4994,7 @@
               <w:cnfStyle w:val="000000100000" w:firstRow="0" w:lastRow="0" w:firstColumn="0" w:lastColumn="0" w:oddVBand="0" w:evenVBand="0" w:oddHBand="1" w:evenHBand="0" w:firstRowFirstColumn="0" w:firstRowLastColumn="0" w:lastRowFirstColumn="0" w:lastRowLastColumn="0"/>
               <w:rPr>
                 <w:rFonts w:ascii="CMU Sans Serif" w:eastAsiaTheme="minorEastAsia" w:hAnsi="CMU Sans Serif" w:cs="CMU Sans Serif"/>
-                <w:color w:val="000000" w:themeColor="text1"/>
+                <w:color w:val="FF0000"/>
                 <w:sz w:val="16"/>
                 <w:szCs w:val="16"/>
               </w:rPr>
@@ -5004,6 +5002,7 @@
             <w:r>
               <w:rPr>
                 <w:rFonts w:ascii="CMU Sans Serif" w:hAnsi="CMU Sans Serif" w:cs="CMU Sans Serif"/>
+                <w:color w:val="FF0000"/>
                 <w:sz w:val="16"/>
                 <w:szCs w:val="16"/>
               </w:rPr>
@@ -5193,7 +5192,7 @@
           <w:szCs w:val="20"/>
         </w:rPr>
       </w:pPr>
-      <w:bookmarkStart w:id="15" w:name="_Toc279141252"/>
+      <w:bookmarkStart w:id="14" w:name="_Toc279141252"/>
       <w:r>
         <w:rPr>
           <w:rFonts w:ascii="CMU Sans Serif" w:hAnsi="CMU Sans Serif" w:cs="CMU Sans Serif"/>
@@ -5274,7 +5273,7 @@
         </w:rPr>
         <w:t xml:space="preserve">s tecnológicos do sistema </w:t>
       </w:r>
-      <w:bookmarkEnd w:id="15"/>
+      <w:bookmarkEnd w:id="14"/>
       <w:r>
         <w:rPr>
           <w:rFonts w:ascii="CMU Sans Serif" w:hAnsi="CMU Sans Serif" w:cs="CMU Sans Serif"/>
@@ -5381,6 +5380,7 @@
               <w:jc w:val="left"/>
               <w:rPr>
                 <w:rFonts w:ascii="CMU Sans Serif" w:eastAsiaTheme="minorEastAsia" w:hAnsi="CMU Sans Serif" w:cs="CMU Sans Serif"/>
+                <w:color w:val="FF0000"/>
                 <w:sz w:val="16"/>
                 <w:szCs w:val="16"/>
               </w:rPr>
@@ -5388,6 +5388,7 @@
             <w:r>
               <w:rPr>
                 <w:rFonts w:ascii="CMU Sans Serif" w:eastAsiaTheme="minorEastAsia" w:hAnsi="CMU Sans Serif" w:cs="CMU Sans Serif"/>
+                <w:color w:val="FF0000"/>
                 <w:sz w:val="16"/>
                 <w:szCs w:val="16"/>
               </w:rPr>
@@ -5407,6 +5408,7 @@
               <w:cnfStyle w:val="000000100000" w:firstRow="0" w:lastRow="0" w:firstColumn="0" w:lastColumn="0" w:oddVBand="0" w:evenVBand="0" w:oddHBand="1" w:evenHBand="0" w:firstRowFirstColumn="0" w:firstRowLastColumn="0" w:lastRowFirstColumn="0" w:lastRowLastColumn="0"/>
               <w:rPr>
                 <w:rFonts w:ascii="CMU Sans Serif" w:eastAsiaTheme="minorEastAsia" w:hAnsi="CMU Sans Serif" w:cs="CMU Sans Serif"/>
+                <w:color w:val="FF0000"/>
                 <w:sz w:val="16"/>
                 <w:szCs w:val="16"/>
               </w:rPr>
@@ -5414,6 +5416,7 @@
             <w:r>
               <w:rPr>
                 <w:rFonts w:ascii="CMU Sans Serif" w:eastAsiaTheme="minorEastAsia" w:hAnsi="CMU Sans Serif" w:cs="CMU Sans Serif"/>
+                <w:color w:val="FF0000"/>
                 <w:sz w:val="16"/>
                 <w:szCs w:val="16"/>
               </w:rPr>
@@ -5422,6 +5425,7 @@
             <w:r>
               <w:rPr>
                 <w:rFonts w:ascii="CMU Sans Serif" w:eastAsiaTheme="minorEastAsia" w:hAnsi="CMU Sans Serif" w:cs="CMU Sans Serif"/>
+                <w:color w:val="FF0000"/>
                 <w:sz w:val="16"/>
                 <w:szCs w:val="16"/>
               </w:rPr>
@@ -5430,6 +5434,7 @@
             <w:r>
               <w:rPr>
                 <w:rFonts w:ascii="CMU Sans Serif" w:eastAsiaTheme="minorEastAsia" w:hAnsi="CMU Sans Serif" w:cs="CMU Sans Serif"/>
+                <w:color w:val="FF0000"/>
                 <w:sz w:val="16"/>
                 <w:szCs w:val="16"/>
               </w:rPr>
@@ -5462,6 +5467,7 @@
               <w:rPr>
                 <w:rFonts w:ascii="CMU Sans Serif" w:hAnsi="CMU Sans Serif" w:cs="CMU Sans Serif"/>
                 <w:bCs/>
+                <w:color w:val="FF0000"/>
                 <w:sz w:val="16"/>
                 <w:szCs w:val="16"/>
               </w:rPr>
@@ -5469,7 +5475,7 @@
             <w:r>
               <w:rPr>
                 <w:rFonts w:ascii="CMU Sans Serif" w:eastAsiaTheme="minorEastAsia" w:hAnsi="CMU Sans Serif" w:cs="CMU Sans Serif"/>
-                <w:color w:val="000000" w:themeColor="text1"/>
+                <w:color w:val="FF0000"/>
                 <w:sz w:val="16"/>
                 <w:szCs w:val="16"/>
               </w:rPr>
@@ -5489,7 +5495,7 @@
               <w:cnfStyle w:val="000000010000" w:firstRow="0" w:lastRow="0" w:firstColumn="0" w:lastColumn="0" w:oddVBand="0" w:evenVBand="0" w:oddHBand="0" w:evenHBand="1" w:firstRowFirstColumn="0" w:firstRowLastColumn="0" w:lastRowFirstColumn="0" w:lastRowLastColumn="0"/>
               <w:rPr>
                 <w:rFonts w:ascii="CMU Sans Serif" w:hAnsi="CMU Sans Serif" w:cs="CMU Sans Serif"/>
-                <w:color w:val="000000"/>
+                <w:color w:val="FF0000"/>
                 <w:sz w:val="16"/>
                 <w:szCs w:val="16"/>
               </w:rPr>
@@ -5497,6 +5503,7 @@
             <w:r>
               <w:rPr>
                 <w:rFonts w:ascii="CMU Sans Serif" w:hAnsi="CMU Sans Serif" w:cs="CMU Sans Serif"/>
+                <w:color w:val="FF0000"/>
                 <w:sz w:val="16"/>
                 <w:szCs w:val="16"/>
               </w:rPr>
@@ -5528,6 +5535,7 @@
               <w:jc w:val="left"/>
               <w:rPr>
                 <w:rFonts w:ascii="CMU Sans Serif" w:eastAsiaTheme="minorEastAsia" w:hAnsi="CMU Sans Serif" w:cs="CMU Sans Serif"/>
+                <w:color w:val="FF0000"/>
                 <w:sz w:val="16"/>
                 <w:szCs w:val="16"/>
               </w:rPr>
@@ -5535,7 +5543,7 @@
             <w:r>
               <w:rPr>
                 <w:rFonts w:ascii="CMU Sans Serif" w:eastAsiaTheme="minorEastAsia" w:hAnsi="CMU Sans Serif" w:cs="CMU Sans Serif"/>
-                <w:color w:val="000000" w:themeColor="text1"/>
+                <w:color w:val="FF0000"/>
                 <w:sz w:val="16"/>
                 <w:szCs w:val="16"/>
               </w:rPr>
@@ -5555,6 +5563,7 @@
               <w:cnfStyle w:val="000000100000" w:firstRow="0" w:lastRow="0" w:firstColumn="0" w:lastColumn="0" w:oddVBand="0" w:evenVBand="0" w:oddHBand="1" w:evenHBand="0" w:firstRowFirstColumn="0" w:firstRowLastColumn="0" w:lastRowFirstColumn="0" w:lastRowLastColumn="0"/>
               <w:rPr>
                 <w:rFonts w:ascii="CMU Sans Serif" w:eastAsiaTheme="minorEastAsia" w:hAnsi="CMU Sans Serif" w:cs="CMU Sans Serif"/>
+                <w:color w:val="FF0000"/>
                 <w:sz w:val="16"/>
                 <w:szCs w:val="16"/>
               </w:rPr>
@@ -5562,6 +5571,7 @@
             <w:r>
               <w:rPr>
                 <w:rFonts w:ascii="CMU Sans Serif" w:hAnsi="CMU Sans Serif" w:cs="CMU Sans Serif"/>
+                <w:color w:val="FF0000"/>
                 <w:sz w:val="16"/>
                 <w:szCs w:val="16"/>
               </w:rPr>
@@ -5597,24 +5607,6 @@
                 <w:szCs w:val="16"/>
               </w:rPr>
             </w:pPr>
-            <w:r>
-              <w:rPr>
-                <w:rFonts w:ascii="CMU Sans Serif" w:eastAsiaTheme="minorEastAsia" w:hAnsi="CMU Sans Serif" w:cs="CMU Sans Serif"/>
-                <w:color w:val="000000" w:themeColor="text1"/>
-                <w:sz w:val="16"/>
-                <w:szCs w:val="16"/>
-              </w:rPr>
-              <w:t xml:space="preserve">Sistema de </w:t>
-            </w:r>
-            <w:r>
-              <w:rPr>
-                <w:rFonts w:ascii="CMU Sans Serif" w:eastAsiaTheme="minorEastAsia" w:hAnsi="CMU Sans Serif" w:cs="CMU Sans Serif"/>
-                <w:color w:val="000000" w:themeColor="text1"/>
-                <w:sz w:val="16"/>
-                <w:szCs w:val="16"/>
-              </w:rPr>
-              <w:t>gostos</w:t>
-            </w:r>
           </w:p>
         </w:tc>
         <w:tc>
@@ -5635,11 +5627,37 @@
             </w:pPr>
             <w:r>
               <w:rPr>
-                <w:rFonts w:ascii="CMU Sans Serif" w:hAnsi="CMU Sans Serif" w:cs="CMU Sans Serif"/>
+                <w:rFonts w:ascii="CMU Sans Serif" w:eastAsiaTheme="minorEastAsia" w:hAnsi="CMU Sans Serif" w:cs="CMU Sans Serif"/>
                 <w:sz w:val="16"/>
                 <w:szCs w:val="16"/>
               </w:rPr>
-              <w:t>Gerar uma votação entre os utilizadores sobre as suas equipas/jogadores favoritos, fazendo uma classificação destas mesmas.</w:t>
+              <w:t xml:space="preserve">Painel de </w:t>
+            </w:r>
+            <w:r>
+              <w:rPr>
+                <w:rFonts w:ascii="CMU Sans Serif" w:eastAsiaTheme="minorEastAsia" w:hAnsi="CMU Sans Serif" w:cs="CMU Sans Serif"/>
+                <w:sz w:val="16"/>
+                <w:szCs w:val="16"/>
+              </w:rPr>
+              <w:t xml:space="preserve">interface gráfica </w:t>
+            </w:r>
+            <w:r>
+              <w:rPr>
+                <w:rFonts w:ascii="CMU Sans Serif" w:hAnsi="CMU Sans Serif" w:cs="CMU Sans Serif"/>
+                <w:color w:val="222222"/>
+                <w:sz w:val="16"/>
+                <w:szCs w:val="21"/>
+                <w:shd w:val="clear" w:color="auto" w:fill="FFFFFF"/>
+              </w:rPr>
+              <w:t>que geralmente fornece visualizações rápidas dos principais indicadores de desempenho relevantes para um objetivo ou processo de negócios específico</w:t>
+            </w:r>
+            <w:r>
+              <w:rPr>
+                <w:rFonts w:ascii="CMU Sans Serif" w:eastAsiaTheme="minorEastAsia" w:hAnsi="CMU Sans Serif" w:cs="CMU Sans Serif"/>
+                <w:sz w:val="10"/>
+                <w:szCs w:val="16"/>
+              </w:rPr>
+              <w:t xml:space="preserve"> </w:t>
             </w:r>
           </w:p>
         </w:tc>
@@ -5667,7 +5685,7 @@
               <w:jc w:val="left"/>
               <w:rPr>
                 <w:rFonts w:ascii="CMU Sans Serif" w:eastAsiaTheme="minorEastAsia" w:hAnsi="CMU Sans Serif" w:cs="CMU Sans Serif"/>
-                <w:color w:val="000000" w:themeColor="text1"/>
+                <w:color w:val="FF0000"/>
                 <w:sz w:val="16"/>
                 <w:szCs w:val="16"/>
               </w:rPr>
@@ -5675,7 +5693,7 @@
             <w:r>
               <w:rPr>
                 <w:rFonts w:ascii="CMU Sans Serif" w:eastAsiaTheme="minorEastAsia" w:hAnsi="CMU Sans Serif" w:cs="CMU Sans Serif"/>
-                <w:color w:val="000000" w:themeColor="text1"/>
+                <w:color w:val="FF0000"/>
                 <w:sz w:val="16"/>
                 <w:szCs w:val="16"/>
               </w:rPr>
@@ -5695,6 +5713,7 @@
               <w:cnfStyle w:val="000000100000" w:firstRow="0" w:lastRow="0" w:firstColumn="0" w:lastColumn="0" w:oddVBand="0" w:evenVBand="0" w:oddHBand="1" w:evenHBand="0" w:firstRowFirstColumn="0" w:firstRowLastColumn="0" w:lastRowFirstColumn="0" w:lastRowLastColumn="0"/>
               <w:rPr>
                 <w:rFonts w:ascii="CMU Sans Serif" w:hAnsi="CMU Sans Serif" w:cs="CMU Sans Serif"/>
+                <w:color w:val="FF0000"/>
                 <w:sz w:val="16"/>
                 <w:szCs w:val="16"/>
               </w:rPr>
@@ -5702,6 +5721,7 @@
             <w:r>
               <w:rPr>
                 <w:rFonts w:ascii="CMU Sans Serif" w:hAnsi="CMU Sans Serif" w:cs="CMU Sans Serif"/>
+                <w:color w:val="FF0000"/>
                 <w:sz w:val="16"/>
                 <w:szCs w:val="16"/>
               </w:rPr>
@@ -5773,14 +5793,14 @@
           <w:rFonts w:ascii="CMU Sans Serif" w:hAnsi="CMU Sans Serif" w:cs="CMU Sans Serif"/>
         </w:rPr>
       </w:pPr>
-      <w:bookmarkStart w:id="16" w:name="_Toc496779378"/>
+      <w:bookmarkStart w:id="15" w:name="_Toc496779378"/>
       <w:r>
         <w:rPr>
           <w:rFonts w:ascii="CMU Sans Serif" w:hAnsi="CMU Sans Serif" w:cs="CMU Sans Serif"/>
         </w:rPr>
         <w:t>Glossário</w:t>
       </w:r>
-      <w:bookmarkEnd w:id="16"/>
+      <w:bookmarkEnd w:id="15"/>
     </w:p>
     <w:p>
       <w:pPr>
@@ -5790,7 +5810,7 @@
           <w:rFonts w:ascii="CMU Sans Serif" w:hAnsi="CMU Sans Serif" w:cs="CMU Sans Serif"/>
         </w:rPr>
       </w:pPr>
-      <w:bookmarkStart w:id="17" w:name="_Toc279141253"/>
+      <w:bookmarkStart w:id="16" w:name="_Toc279141253"/>
       <w:r>
         <w:rPr>
           <w:rFonts w:ascii="CMU Sans Serif" w:hAnsi="CMU Sans Serif" w:cs="CMU Sans Serif"/>
@@ -5848,7 +5868,7 @@
         </w:rPr>
         <w:t xml:space="preserve"> Terminologia</w:t>
       </w:r>
-      <w:bookmarkEnd w:id="17"/>
+      <w:bookmarkEnd w:id="16"/>
     </w:p>
     <w:tbl>
       <w:tblPr>
@@ -6016,6 +6036,18 @@
                 <w:szCs w:val="16"/>
               </w:rPr>
             </w:pPr>
+            <w:proofErr w:type="spellStart"/>
+            <w:r>
+              <w:rPr>
+                <w:rFonts w:ascii="CMU Sans Serif" w:eastAsiaTheme="minorEastAsia" w:hAnsi="CMU Sans Serif" w:cs="CMU Sans Serif"/>
+                <w:b/>
+                <w:color w:val="000000" w:themeColor="text1"/>
+                <w:sz w:val="16"/>
+                <w:szCs w:val="16"/>
+              </w:rPr>
+              <w:t>Dashboard</w:t>
+            </w:r>
+            <w:proofErr w:type="spellEnd"/>
           </w:p>
         </w:tc>
         <w:tc>
@@ -6029,6 +6061,164 @@
               <w:cnfStyle w:val="000000010000" w:firstRow="0" w:lastRow="0" w:firstColumn="0" w:lastColumn="0" w:oddVBand="0" w:evenVBand="0" w:oddHBand="0" w:evenHBand="1" w:firstRowFirstColumn="0" w:firstRowLastColumn="0" w:lastRowFirstColumn="0" w:lastRowLastColumn="0"/>
               <w:rPr>
                 <w:rFonts w:ascii="CMU Sans Serif" w:hAnsi="CMU Sans Serif" w:cs="CMU Sans Serif"/>
+                <w:sz w:val="16"/>
+                <w:szCs w:val="16"/>
+              </w:rPr>
+            </w:pPr>
+            <w:r>
+              <w:rPr>
+                <w:rFonts w:ascii="CMU Sans Serif" w:eastAsiaTheme="minorEastAsia" w:hAnsi="CMU Sans Serif" w:cs="CMU Sans Serif"/>
+                <w:sz w:val="16"/>
+                <w:szCs w:val="16"/>
+              </w:rPr>
+              <w:t xml:space="preserve">Painel de </w:t>
+            </w:r>
+            <w:r>
+              <w:rPr>
+                <w:rFonts w:ascii="CMU Sans Serif" w:eastAsiaTheme="minorEastAsia" w:hAnsi="CMU Sans Serif" w:cs="CMU Sans Serif"/>
+                <w:sz w:val="16"/>
+                <w:szCs w:val="16"/>
+              </w:rPr>
+              <w:t xml:space="preserve">interface gráfica </w:t>
+            </w:r>
+            <w:r>
+              <w:rPr>
+                <w:rFonts w:ascii="CMU Sans Serif" w:hAnsi="CMU Sans Serif" w:cs="CMU Sans Serif"/>
+                <w:color w:val="222222"/>
+                <w:sz w:val="16"/>
+                <w:szCs w:val="21"/>
+                <w:shd w:val="clear" w:color="auto" w:fill="FFFFFF"/>
+              </w:rPr>
+              <w:t>que geralmente fornece visualizações rápidas dos principais indicadores de desempenho relevantes para um objetivo ou processo de negócios específico</w:t>
+            </w:r>
+          </w:p>
+        </w:tc>
+      </w:tr>
+      <w:tr>
+        <w:trPr>
+          <w:cnfStyle w:val="000000100000" w:firstRow="0" w:lastRow="0" w:firstColumn="0" w:lastColumn="0" w:oddVBand="0" w:evenVBand="0" w:oddHBand="1" w:evenHBand="0" w:firstRowFirstColumn="0" w:firstRowLastColumn="0" w:lastRowFirstColumn="0" w:lastRowLastColumn="0"/>
+        </w:trPr>
+        <w:tc>
+          <w:tcPr>
+            <w:cnfStyle w:val="001000000000" w:firstRow="0" w:lastRow="0" w:firstColumn="1" w:lastColumn="0" w:oddVBand="0" w:evenVBand="0" w:oddHBand="0" w:evenHBand="0" w:firstRowFirstColumn="0" w:firstRowLastColumn="0" w:lastRowFirstColumn="0" w:lastRowLastColumn="0"/>
+            <w:tcW w:w="1843" w:type="dxa"/>
+          </w:tcPr>
+          <w:p>
+            <w:pPr>
+              <w:ind w:firstLine="0"/>
+              <w:jc w:val="center"/>
+              <w:rPr>
+                <w:rFonts w:ascii="CMU Sans Serif" w:eastAsiaTheme="minorEastAsia" w:hAnsi="CMU Sans Serif" w:cs="CMU Sans Serif"/>
+                <w:b/>
+                <w:color w:val="000000" w:themeColor="text1"/>
+                <w:sz w:val="16"/>
+                <w:szCs w:val="16"/>
+              </w:rPr>
+            </w:pPr>
+            <w:proofErr w:type="spellStart"/>
+            <w:r>
+              <w:rPr>
+                <w:rFonts w:ascii="CMU Sans Serif" w:eastAsiaTheme="minorEastAsia" w:hAnsi="CMU Sans Serif" w:cs="CMU Sans Serif"/>
+                <w:b/>
+                <w:color w:val="000000" w:themeColor="text1"/>
+                <w:sz w:val="16"/>
+                <w:szCs w:val="16"/>
+              </w:rPr>
+              <w:t>Checklist</w:t>
+            </w:r>
+            <w:proofErr w:type="spellEnd"/>
+          </w:p>
+        </w:tc>
+        <w:tc>
+          <w:tcPr>
+            <w:tcW w:w="7763" w:type="dxa"/>
+            <w:gridSpan w:val="2"/>
+          </w:tcPr>
+          <w:p>
+            <w:pPr>
+              <w:ind w:firstLine="0"/>
+              <w:cnfStyle w:val="000000100000" w:firstRow="0" w:lastRow="0" w:firstColumn="0" w:lastColumn="0" w:oddVBand="0" w:evenVBand="0" w:oddHBand="1" w:evenHBand="0" w:firstRowFirstColumn="0" w:firstRowLastColumn="0" w:lastRowFirstColumn="0" w:lastRowLastColumn="0"/>
+              <w:rPr>
+                <w:rFonts w:ascii="CMU Sans Serif" w:eastAsiaTheme="minorEastAsia" w:hAnsi="CMU Sans Serif" w:cs="CMU Sans Serif"/>
+                <w:sz w:val="16"/>
+                <w:szCs w:val="16"/>
+              </w:rPr>
+            </w:pPr>
+            <w:r>
+              <w:rPr>
+                <w:rFonts w:ascii="CMU Sans Serif" w:hAnsi="CMU Sans Serif" w:cs="CMU Sans Serif"/>
+                <w:color w:val="333333"/>
+                <w:sz w:val="16"/>
+                <w:shd w:val="clear" w:color="auto" w:fill="FFFFFF"/>
+              </w:rPr>
+              <w:t>É um instrumento de controlo</w:t>
+            </w:r>
+            <w:r>
+              <w:rPr>
+                <w:rFonts w:ascii="CMU Sans Serif" w:hAnsi="CMU Sans Serif" w:cs="CMU Sans Serif"/>
+                <w:color w:val="333333"/>
+                <w:sz w:val="16"/>
+                <w:shd w:val="clear" w:color="auto" w:fill="FFFFFF"/>
+              </w:rPr>
+              <w:t xml:space="preserve">, composto por um conjunto de condutas, nomes, itens ou tarefas que devem ser lembradas e/ou </w:t>
+            </w:r>
+            <w:proofErr w:type="spellStart"/>
+            <w:r>
+              <w:rPr>
+                <w:rFonts w:ascii="CMU Sans Serif" w:hAnsi="CMU Sans Serif" w:cs="CMU Sans Serif"/>
+                <w:color w:val="333333"/>
+                <w:sz w:val="16"/>
+                <w:shd w:val="clear" w:color="auto" w:fill="FFFFFF"/>
+              </w:rPr>
+              <w:t>seguidas</w:t>
+            </w:r>
+            <w:r>
+              <w:rPr>
+                <w:rFonts w:ascii="CMU Sans Serif" w:hAnsi="CMU Sans Serif" w:cs="CMU Sans Serif"/>
+                <w:color w:val="333333"/>
+                <w:sz w:val="16"/>
+                <w:shd w:val="clear" w:color="auto" w:fill="FFFFFF"/>
+              </w:rPr>
+              <w:t>z</w:t>
+            </w:r>
+            <w:proofErr w:type="spellEnd"/>
+          </w:p>
+        </w:tc>
+      </w:tr>
+      <w:tr>
+        <w:trPr>
+          <w:cnfStyle w:val="000000010000" w:firstRow="0" w:lastRow="0" w:firstColumn="0" w:lastColumn="0" w:oddVBand="0" w:evenVBand="0" w:oddHBand="0" w:evenHBand="1" w:firstRowFirstColumn="0" w:firstRowLastColumn="0" w:lastRowFirstColumn="0" w:lastRowLastColumn="0"/>
+        </w:trPr>
+        <w:tc>
+          <w:tcPr>
+            <w:cnfStyle w:val="001000000000" w:firstRow="0" w:lastRow="0" w:firstColumn="1" w:lastColumn="0" w:oddVBand="0" w:evenVBand="0" w:oddHBand="0" w:evenHBand="0" w:firstRowFirstColumn="0" w:firstRowLastColumn="0" w:lastRowFirstColumn="0" w:lastRowLastColumn="0"/>
+            <w:tcW w:w="1843" w:type="dxa"/>
+          </w:tcPr>
+          <w:p>
+            <w:pPr>
+              <w:ind w:firstLine="0"/>
+              <w:jc w:val="center"/>
+              <w:rPr>
+                <w:rFonts w:ascii="CMU Sans Serif" w:eastAsiaTheme="minorEastAsia" w:hAnsi="CMU Sans Serif" w:cs="CMU Sans Serif"/>
+                <w:b/>
+                <w:color w:val="000000" w:themeColor="text1"/>
+                <w:sz w:val="16"/>
+                <w:szCs w:val="16"/>
+              </w:rPr>
+            </w:pPr>
+          </w:p>
+        </w:tc>
+        <w:tc>
+          <w:tcPr>
+            <w:tcW w:w="7763" w:type="dxa"/>
+            <w:gridSpan w:val="2"/>
+          </w:tcPr>
+          <w:p>
+            <w:pPr>
+              <w:ind w:firstLine="0"/>
+              <w:cnfStyle w:val="000000010000" w:firstRow="0" w:lastRow="0" w:firstColumn="0" w:lastColumn="0" w:oddVBand="0" w:evenVBand="0" w:oddHBand="0" w:evenHBand="1" w:firstRowFirstColumn="0" w:firstRowLastColumn="0" w:lastRowFirstColumn="0" w:lastRowLastColumn="0"/>
+              <w:rPr>
+                <w:rFonts w:ascii="CMU Sans Serif" w:eastAsiaTheme="minorEastAsia" w:hAnsi="CMU Sans Serif" w:cs="CMU Sans Serif"/>
                 <w:sz w:val="16"/>
                 <w:szCs w:val="16"/>
               </w:rPr>
@@ -6074,15 +6264,14 @@
           <w:rFonts w:ascii="CMU Sans Serif" w:hAnsi="CMU Sans Serif" w:cs="CMU Sans Serif"/>
         </w:rPr>
       </w:pPr>
-      <w:bookmarkStart w:id="18" w:name="_Toc496779379"/>
-      <w:r>
-        <w:rPr>
-          <w:rFonts w:ascii="CMU Sans Serif" w:hAnsi="CMU Sans Serif" w:cs="CMU Sans Serif"/>
-        </w:rPr>
-        <w:lastRenderedPageBreak/>
+      <w:bookmarkStart w:id="17" w:name="_Toc496779379"/>
+      <w:r>
+        <w:rPr>
+          <w:rFonts w:ascii="CMU Sans Serif" w:hAnsi="CMU Sans Serif" w:cs="CMU Sans Serif"/>
+        </w:rPr>
         <w:t>Formato dos requisitos</w:t>
       </w:r>
-      <w:bookmarkEnd w:id="18"/>
+      <w:bookmarkEnd w:id="17"/>
     </w:p>
     <w:p>
       <w:pPr>
@@ -6118,7 +6307,7 @@
           <w:rFonts w:ascii="CMU Sans Serif" w:hAnsi="CMU Sans Serif" w:cs="CMU Sans Serif"/>
         </w:rPr>
       </w:pPr>
-      <w:bookmarkStart w:id="19" w:name="_Toc279141254"/>
+      <w:bookmarkStart w:id="18" w:name="_Toc279141254"/>
       <w:r>
         <w:rPr>
           <w:rFonts w:ascii="CMU Sans Serif" w:hAnsi="CMU Sans Serif" w:cs="CMU Sans Serif"/>
@@ -6176,7 +6365,7 @@
         </w:rPr>
         <w:t xml:space="preserve"> Formato de descrição de casos de uso</w:t>
       </w:r>
-      <w:bookmarkEnd w:id="19"/>
+      <w:bookmarkEnd w:id="18"/>
     </w:p>
     <w:tbl>
       <w:tblPr>
@@ -6664,7 +6853,7 @@
           <w:rFonts w:ascii="CMU Sans Serif" w:hAnsi="CMU Sans Serif" w:cs="CMU Sans Serif"/>
         </w:rPr>
       </w:pPr>
-      <w:bookmarkStart w:id="20" w:name="_Toc279141255"/>
+      <w:bookmarkStart w:id="19" w:name="_Toc279141255"/>
       <w:r>
         <w:rPr>
           <w:rFonts w:ascii="CMU Sans Serif" w:hAnsi="CMU Sans Serif" w:cs="CMU Sans Serif"/>
@@ -6722,7 +6911,7 @@
         </w:rPr>
         <w:t xml:space="preserve"> Estados de descrição de casos de uso</w:t>
       </w:r>
-      <w:bookmarkEnd w:id="20"/>
+      <w:bookmarkEnd w:id="19"/>
     </w:p>
     <w:tbl>
       <w:tblPr>
@@ -7596,7 +7785,7 @@
           <w:rFonts w:ascii="CMU Sans Serif" w:hAnsi="CMU Sans Serif" w:cs="CMU Sans Serif"/>
         </w:rPr>
       </w:pPr>
-      <w:bookmarkStart w:id="21" w:name="_Toc279141256"/>
+      <w:bookmarkStart w:id="20" w:name="_Toc279141256"/>
       <w:r>
         <w:rPr>
           <w:rFonts w:ascii="CMU Sans Serif" w:hAnsi="CMU Sans Serif" w:cs="CMU Sans Serif"/>
@@ -7654,7 +7843,7 @@
         </w:rPr>
         <w:t xml:space="preserve"> Formato de descrição de fluxos de eventos</w:t>
       </w:r>
-      <w:bookmarkEnd w:id="21"/>
+      <w:bookmarkEnd w:id="20"/>
     </w:p>
     <w:tbl>
       <w:tblPr>
@@ -8041,7 +8230,7 @@
           <w:rFonts w:ascii="CMU Sans Serif" w:hAnsi="CMU Sans Serif" w:cs="CMU Sans Serif"/>
         </w:rPr>
       </w:pPr>
-      <w:bookmarkStart w:id="22" w:name="_Toc279141257"/>
+      <w:bookmarkStart w:id="21" w:name="_Toc279141257"/>
       <w:r>
         <w:rPr>
           <w:rFonts w:ascii="CMU Sans Serif" w:hAnsi="CMU Sans Serif" w:cs="CMU Sans Serif"/>
@@ -8099,7 +8288,7 @@
         </w:rPr>
         <w:t xml:space="preserve"> Formato de descrição de requisitos</w:t>
       </w:r>
-      <w:bookmarkEnd w:id="22"/>
+      <w:bookmarkEnd w:id="21"/>
     </w:p>
     <w:tbl>
       <w:tblPr>
@@ -8640,7 +8829,7 @@
           <w:szCs w:val="20"/>
         </w:rPr>
       </w:pPr>
-      <w:bookmarkStart w:id="23" w:name="_Toc279141258"/>
+      <w:bookmarkStart w:id="22" w:name="_Toc279141258"/>
       <w:r>
         <w:rPr>
           <w:rFonts w:ascii="CMU Sans Serif" w:hAnsi="CMU Sans Serif" w:cs="CMU Sans Serif"/>
@@ -8714,7 +8903,7 @@
         </w:rPr>
         <w:t xml:space="preserve"> Prioridade de requisitos</w:t>
       </w:r>
-      <w:bookmarkEnd w:id="23"/>
+      <w:bookmarkEnd w:id="22"/>
     </w:p>
     <w:tbl>
       <w:tblPr>
@@ -9090,65 +9279,72 @@
           <w:rFonts w:ascii="CMU Sans Serif" w:hAnsi="CMU Sans Serif" w:cs="CMU Sans Serif"/>
         </w:rPr>
       </w:pPr>
-      <w:bookmarkStart w:id="24" w:name="_Toc496779380"/>
+      <w:bookmarkStart w:id="23" w:name="_Toc496779380"/>
       <w:r>
         <w:rPr>
           <w:rFonts w:ascii="CMU Sans Serif" w:hAnsi="CMU Sans Serif" w:cs="CMU Sans Serif"/>
         </w:rPr>
         <w:lastRenderedPageBreak/>
         <w:t>Contexto</w:t>
+      </w:r>
+      <w:bookmarkEnd w:id="23"/>
+    </w:p>
+    <w:p>
+      <w:pPr>
+        <w:pStyle w:val="Cabealho2"/>
+        <w:rPr>
+          <w:rFonts w:ascii="CMU Sans Serif" w:hAnsi="CMU Sans Serif" w:cs="CMU Sans Serif"/>
+        </w:rPr>
+      </w:pPr>
+      <w:bookmarkStart w:id="24" w:name="_Toc496779381"/>
+      <w:r>
+        <w:rPr>
+          <w:rFonts w:ascii="CMU Sans Serif" w:hAnsi="CMU Sans Serif" w:cs="CMU Sans Serif"/>
+        </w:rPr>
+        <w:t>Âmbito</w:t>
       </w:r>
       <w:bookmarkEnd w:id="24"/>
     </w:p>
     <w:p>
-      <w:pPr>
-        <w:pStyle w:val="Cabealho2"/>
-        <w:rPr>
-          <w:rFonts w:ascii="CMU Sans Serif" w:hAnsi="CMU Sans Serif" w:cs="CMU Sans Serif"/>
-        </w:rPr>
-      </w:pPr>
-      <w:bookmarkStart w:id="25" w:name="_Toc496779381"/>
-      <w:r>
-        <w:rPr>
-          <w:rFonts w:ascii="CMU Sans Serif" w:hAnsi="CMU Sans Serif" w:cs="CMU Sans Serif"/>
-        </w:rPr>
-        <w:t>Âmbito</w:t>
-      </w:r>
-      <w:bookmarkEnd w:id="25"/>
+      <w:r>
+        <w:t>O website “</w:t>
+      </w:r>
+      <w:r>
+        <w:rPr>
+          <w:color w:val="FF0000"/>
+        </w:rPr>
+        <w:t>ScoreHaven</w:t>
+      </w:r>
+      <w:r>
+        <w:t>”, sistema de gestão de resultados online, fornece resultados</w:t>
+      </w:r>
+      <w:r>
+        <w:t xml:space="preserve"> e</w:t>
+      </w:r>
+      <w:r>
+        <w:t xml:space="preserve"> dados sobre diversos desportos em direto</w:t>
+      </w:r>
+      <w:r>
+        <w:t>, para que isto aconteça, o sistema tem inserido nele um API.</w:t>
+      </w:r>
     </w:p>
     <w:p>
       <w:r>
-        <w:t>O website “</w:t>
-      </w:r>
-      <w:r>
-        <w:rPr>
-          <w:color w:val="FF0000"/>
-        </w:rPr>
-        <w:t>ScoreHaven</w:t>
-      </w:r>
-      <w:r>
-        <w:t>”, sistema de gestão de resultados online, fornece resultados</w:t>
-      </w:r>
-      <w:r>
-        <w:t xml:space="preserve"> e</w:t>
-      </w:r>
-      <w:r>
-        <w:t xml:space="preserve"> dados sobre diversos desportos em direto</w:t>
-      </w:r>
-      <w:r>
-        <w:t>, para que isto aconteça, o sistema tem inserido nele um API.</w:t>
+        <w:t xml:space="preserve">Para além de fornecer resultados online o nosso site procura também promover a interação dos utilizadores, possuindo para isso </w:t>
+      </w:r>
+      <w:r>
+        <w:t>uma secção</w:t>
+      </w:r>
+      <w:r>
+        <w:t xml:space="preserve"> de comentários onde os utilizadores poderão discutir entre si.</w:t>
       </w:r>
     </w:p>
     <w:p>
-      <w:r>
-        <w:t xml:space="preserve">Para além de fornecer resultados online o nosso site procura também promover a interação dos utilizadores, possuindo para isso </w:t>
-      </w:r>
-      <w:r>
-        <w:t>uma secção</w:t>
-      </w:r>
-      <w:r>
-        <w:t xml:space="preserve"> de comentários onde os utilizadores poderão discutir entre si.</w:t>
-      </w:r>
+      <w:pPr>
+        <w:rPr>
+          <w:rFonts w:ascii="CMU Sans Serif" w:hAnsi="CMU Sans Serif" w:cs="CMU Sans Serif"/>
+        </w:rPr>
+      </w:pPr>
     </w:p>
     <w:p>
       <w:pPr>
@@ -9250,19 +9446,12 @@
     </w:p>
     <w:p>
       <w:pPr>
-        <w:rPr>
-          <w:rFonts w:ascii="CMU Sans Serif" w:hAnsi="CMU Sans Serif" w:cs="CMU Sans Serif"/>
-        </w:rPr>
-      </w:pPr>
-    </w:p>
-    <w:p>
-      <w:pPr>
         <w:pStyle w:val="Cabealho2"/>
         <w:rPr>
           <w:rFonts w:ascii="CMU Sans Serif" w:hAnsi="CMU Sans Serif" w:cs="CMU Sans Serif"/>
         </w:rPr>
       </w:pPr>
-      <w:bookmarkStart w:id="26" w:name="_Toc496779385"/>
+      <w:bookmarkStart w:id="25" w:name="_Toc496779385"/>
       <w:r>
         <w:rPr>
           <w:rFonts w:ascii="CMU Sans Serif" w:hAnsi="CMU Sans Serif" w:cs="CMU Sans Serif"/>
@@ -9270,7 +9459,7 @@
         <w:lastRenderedPageBreak/>
         <w:t>Modelo genérico de casos de uso</w:t>
       </w:r>
-      <w:bookmarkEnd w:id="26"/>
+      <w:bookmarkEnd w:id="25"/>
     </w:p>
     <w:p>
       <w:pPr>
@@ -9502,7 +9691,7 @@
           <w:rFonts w:ascii="CMU Sans Serif" w:hAnsi="CMU Sans Serif" w:cs="CMU Sans Serif"/>
         </w:rPr>
       </w:pPr>
-      <w:bookmarkStart w:id="27" w:name="_Toc279141247"/>
+      <w:bookmarkStart w:id="26" w:name="_Toc279141247"/>
       <w:r>
         <w:rPr>
           <w:rFonts w:ascii="CMU Sans Serif" w:hAnsi="CMU Sans Serif" w:cs="CMU Sans Serif"/>
@@ -9547,7 +9736,7 @@
         </w:rPr>
         <w:t xml:space="preserve"> – Diagrama de pacotes do sistema </w:t>
       </w:r>
-      <w:bookmarkEnd w:id="27"/>
+      <w:bookmarkEnd w:id="26"/>
       <w:r>
         <w:rPr>
           <w:rFonts w:ascii="CMU Sans Serif" w:hAnsi="CMU Sans Serif" w:cs="CMU Sans Serif"/>
@@ -9608,7 +9797,7 @@
           <w:rFonts w:ascii="CMU Sans Serif" w:hAnsi="CMU Sans Serif" w:cs="CMU Sans Serif"/>
         </w:rPr>
       </w:pPr>
-      <w:bookmarkStart w:id="28" w:name="_Toc279141259"/>
+      <w:bookmarkStart w:id="27" w:name="_Toc279141259"/>
       <w:r>
         <w:rPr>
           <w:rFonts w:ascii="CMU Sans Serif" w:hAnsi="CMU Sans Serif" w:cs="CMU Sans Serif"/>
@@ -9678,7 +9867,7 @@
         </w:rPr>
         <w:t xml:space="preserve">es do sistema </w:t>
       </w:r>
-      <w:bookmarkEnd w:id="28"/>
+      <w:bookmarkEnd w:id="27"/>
       <w:r>
         <w:rPr>
           <w:rFonts w:ascii="CMU Sans Serif" w:hAnsi="CMU Sans Serif" w:cs="CMU Sans Serif"/>
@@ -9993,7 +10182,7 @@
           <w:rFonts w:ascii="CMU Sans Serif" w:hAnsi="CMU Sans Serif" w:cs="CMU Sans Serif"/>
         </w:rPr>
       </w:pPr>
-      <w:bookmarkStart w:id="29" w:name="_Toc279141260"/>
+      <w:bookmarkStart w:id="28" w:name="_Toc279141260"/>
     </w:p>
     <w:p>
       <w:pPr>
@@ -10060,7 +10249,7 @@
         </w:rPr>
         <w:t xml:space="preserve"> Pacotes de casos de uso do sistema </w:t>
       </w:r>
-      <w:bookmarkEnd w:id="29"/>
+      <w:bookmarkEnd w:id="28"/>
       <w:r>
         <w:rPr>
           <w:rFonts w:ascii="CMU Sans Serif" w:hAnsi="CMU Sans Serif" w:cs="CMU Sans Serif"/>
@@ -10344,14 +10533,14 @@
           <w:rFonts w:ascii="CMU Sans Serif" w:hAnsi="CMU Sans Serif" w:cs="CMU Sans Serif"/>
         </w:rPr>
       </w:pPr>
-      <w:bookmarkStart w:id="30" w:name="_Toc496779386"/>
+      <w:bookmarkStart w:id="29" w:name="_Toc496779386"/>
       <w:r>
         <w:rPr>
           <w:rFonts w:ascii="CMU Sans Serif" w:hAnsi="CMU Sans Serif" w:cs="CMU Sans Serif"/>
         </w:rPr>
         <w:t>Principais exclusões</w:t>
       </w:r>
-      <w:bookmarkEnd w:id="30"/>
+      <w:bookmarkEnd w:id="29"/>
     </w:p>
     <w:p>
       <w:pPr>
@@ -10424,7 +10613,7 @@
           <w:rFonts w:ascii="CMU Sans Serif" w:hAnsi="CMU Sans Serif" w:cs="CMU Sans Serif"/>
         </w:rPr>
       </w:pPr>
-      <w:bookmarkStart w:id="31" w:name="_Toc279141261"/>
+      <w:bookmarkStart w:id="30" w:name="_Toc279141261"/>
       <w:r>
         <w:rPr>
           <w:rFonts w:ascii="CMU Sans Serif" w:hAnsi="CMU Sans Serif" w:cs="CMU Sans Serif"/>
@@ -10494,7 +10683,7 @@
         </w:rPr>
         <w:t xml:space="preserve">rocessos não suportados no sistema </w:t>
       </w:r>
-      <w:bookmarkEnd w:id="31"/>
+      <w:bookmarkEnd w:id="30"/>
       <w:r>
         <w:rPr>
           <w:rFonts w:ascii="CMU Sans Serif" w:hAnsi="CMU Sans Serif" w:cs="CMU Sans Serif"/>
@@ -10803,8 +10992,8 @@
           <w:szCs w:val="20"/>
         </w:rPr>
       </w:pPr>
-      <w:bookmarkStart w:id="32" w:name="_Toc202181909"/>
-      <w:bookmarkStart w:id="33" w:name="_Toc279141248"/>
+      <w:bookmarkStart w:id="31" w:name="_Toc202181909"/>
+      <w:bookmarkStart w:id="32" w:name="_Toc279141248"/>
     </w:p>
     <w:p>
       <w:pPr>
@@ -10912,20 +11101,20 @@
         </w:rPr>
         <w:t xml:space="preserve"> – </w:t>
       </w:r>
+      <w:bookmarkEnd w:id="31"/>
+      <w:r>
+        <w:rPr>
+          <w:rFonts w:ascii="CMU Sans Serif" w:hAnsi="CMU Sans Serif" w:cs="CMU Sans Serif"/>
+        </w:rPr>
+        <w:t xml:space="preserve">Casos de uso do </w:t>
+      </w:r>
+      <w:r>
+        <w:rPr>
+          <w:rFonts w:ascii="CMU Sans Serif" w:hAnsi="CMU Sans Serif" w:cs="CMU Sans Serif"/>
+        </w:rPr>
+        <w:t xml:space="preserve">pacote </w:t>
+      </w:r>
       <w:bookmarkEnd w:id="32"/>
-      <w:r>
-        <w:rPr>
-          <w:rFonts w:ascii="CMU Sans Serif" w:hAnsi="CMU Sans Serif" w:cs="CMU Sans Serif"/>
-        </w:rPr>
-        <w:t xml:space="preserve">Casos de uso do </w:t>
-      </w:r>
-      <w:r>
-        <w:rPr>
-          <w:rFonts w:ascii="CMU Sans Serif" w:hAnsi="CMU Sans Serif" w:cs="CMU Sans Serif"/>
-        </w:rPr>
-        <w:t xml:space="preserve">pacote </w:t>
-      </w:r>
-      <w:bookmarkEnd w:id="33"/>
       <w:r>
         <w:rPr>
           <w:rFonts w:ascii="CMU Sans Serif" w:hAnsi="CMU Sans Serif" w:cs="CMU Sans Serif"/>
@@ -17458,7 +17647,7 @@
           <w:rFonts w:ascii="CMU Sans Serif" w:hAnsi="CMU Sans Serif" w:cs="CMU Sans Serif"/>
         </w:rPr>
       </w:pPr>
-      <w:bookmarkStart w:id="34" w:name="_Toc496779389"/>
+      <w:bookmarkStart w:id="33" w:name="_Toc496779389"/>
       <w:r>
         <w:rPr>
           <w:rFonts w:ascii="CMU Sans Serif" w:hAnsi="CMU Sans Serif" w:cs="CMU Sans Serif"/>
@@ -17472,7 +17661,7 @@
         </w:rPr>
         <w:t>quisitos suplementares</w:t>
       </w:r>
-      <w:bookmarkEnd w:id="34"/>
+      <w:bookmarkEnd w:id="33"/>
     </w:p>
     <w:p>
       <w:pPr>
@@ -17481,7 +17670,7 @@
           <w:rFonts w:ascii="CMU Sans Serif" w:hAnsi="CMU Sans Serif" w:cs="CMU Sans Serif"/>
         </w:rPr>
       </w:pPr>
-      <w:bookmarkStart w:id="35" w:name="_Toc496779390"/>
+      <w:bookmarkStart w:id="34" w:name="_Toc496779390"/>
       <w:r>
         <w:rPr>
           <w:rFonts w:ascii="CMU Sans Serif" w:hAnsi="CMU Sans Serif" w:cs="CMU Sans Serif"/>
@@ -17494,7 +17683,7 @@
         </w:rPr>
         <w:t xml:space="preserve"> </w:t>
       </w:r>
-      <w:bookmarkEnd w:id="35"/>
+      <w:bookmarkEnd w:id="34"/>
       <w:r>
         <w:rPr>
           <w:rFonts w:ascii="CMU Sans Serif" w:hAnsi="CMU Sans Serif" w:cs="CMU Sans Serif"/>
@@ -17854,6 +18043,8 @@
           <w:rFonts w:ascii="CMU Sans Serif" w:hAnsi="CMU Sans Serif" w:cs="CMU Sans Serif"/>
         </w:rPr>
       </w:pPr>
+      <w:bookmarkStart w:id="35" w:name="_GoBack"/>
+      <w:bookmarkEnd w:id="35"/>
     </w:p>
     <w:tbl>
       <w:tblPr>
@@ -18259,7 +18450,7 @@
         <w:rStyle w:val="Nmerodepgina"/>
         <w:noProof/>
       </w:rPr>
-      <w:t>2</w:t>
+      <w:t>16</w:t>
     </w:r>
     <w:r>
       <w:rPr>
@@ -18348,7 +18539,7 @@
             </wp:anchor>
           </w:drawing>
         </mc:Choice>
-        <mc:Fallback xmlns:w16se="http://schemas.microsoft.com/office/word/2015/wordml/symex" xmlns:w16cid="http://schemas.microsoft.com/office/word/2016/wordml/cid" xmlns:am3d="http://schemas.microsoft.com/office/drawing/2017/model3d" xmlns:aink="http://schemas.microsoft.com/office/drawing/2016/ink" xmlns:cx8="http://schemas.microsoft.com/office/drawing/2016/5/14/chartex" xmlns:cx7="http://schemas.microsoft.com/office/drawing/2016/5/13/chartex" xmlns:cx6="http://schemas.microsoft.com/office/drawing/2016/5/12/chartex" xmlns:cx5="http://schemas.microsoft.com/office/drawing/2016/5/11/chartex" xmlns:cx4="http://schemas.microsoft.com/office/drawing/2016/5/10/chartex" xmlns:cx3="http://schemas.microsoft.com/office/drawing/2016/5/9/chartex" xmlns:cx2="http://schemas.microsoft.com/office/drawing/2015/10/21/chartex" xmlns:cx1="http://schemas.microsoft.com/office/drawing/2015/9/8/chartex" xmlns:cx="http://schemas.microsoft.com/office/drawing/2014/chartex">
+        <mc:Fallback xmlns:cx="http://schemas.microsoft.com/office/drawing/2014/chartex" xmlns:cx1="http://schemas.microsoft.com/office/drawing/2015/9/8/chartex" xmlns:cx2="http://schemas.microsoft.com/office/drawing/2015/10/21/chartex" xmlns:cx3="http://schemas.microsoft.com/office/drawing/2016/5/9/chartex" xmlns:cx4="http://schemas.microsoft.com/office/drawing/2016/5/10/chartex" xmlns:cx5="http://schemas.microsoft.com/office/drawing/2016/5/11/chartex" xmlns:cx6="http://schemas.microsoft.com/office/drawing/2016/5/12/chartex" xmlns:cx7="http://schemas.microsoft.com/office/drawing/2016/5/13/chartex" xmlns:cx8="http://schemas.microsoft.com/office/drawing/2016/5/14/chartex" xmlns:aink="http://schemas.microsoft.com/office/drawing/2016/ink" xmlns:am3d="http://schemas.microsoft.com/office/drawing/2017/model3d" xmlns:w16cid="http://schemas.microsoft.com/office/word/2016/wordml/cid" xmlns:w16se="http://schemas.microsoft.com/office/word/2015/wordml/symex">
           <w:pict>
             <v:rect w14:anchorId="32F69168" id="Rectangle 5" o:spid="_x0000_s1026" style="position:absolute;margin-left:527.9pt;margin-top:2pt;width:3pt;height:68.5pt;z-index:251657216;visibility:visible;mso-wrap-style:square;mso-width-percent:0;mso-height-percent:0;mso-wrap-distance-left:9pt;mso-wrap-distance-top:0;mso-wrap-distance-right:9pt;mso-wrap-distance-bottom:0;mso-position-horizontal:absolute;mso-position-horizontal-relative:text;mso-position-vertical:absolute;mso-position-vertical-relative:text;mso-width-percent:0;mso-height-percent:0;mso-width-relative:page;mso-height-relative:page;v-text-anchor:top" o:gfxdata="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" fillcolor="#fabf77" stroked="f"/>
           </w:pict>
@@ -18467,7 +18658,7 @@
             </wp:anchor>
           </w:drawing>
         </mc:Choice>
-        <mc:Fallback xmlns:w16se="http://schemas.microsoft.com/office/word/2015/wordml/symex" xmlns:w16cid="http://schemas.microsoft.com/office/word/2016/wordml/cid" xmlns:am3d="http://schemas.microsoft.com/office/drawing/2017/model3d" xmlns:aink="http://schemas.microsoft.com/office/drawing/2016/ink" xmlns:cx8="http://schemas.microsoft.com/office/drawing/2016/5/14/chartex" xmlns:cx7="http://schemas.microsoft.com/office/drawing/2016/5/13/chartex" xmlns:cx6="http://schemas.microsoft.com/office/drawing/2016/5/12/chartex" xmlns:cx5="http://schemas.microsoft.com/office/drawing/2016/5/11/chartex" xmlns:cx4="http://schemas.microsoft.com/office/drawing/2016/5/10/chartex" xmlns:cx3="http://schemas.microsoft.com/office/drawing/2016/5/9/chartex" xmlns:cx2="http://schemas.microsoft.com/office/drawing/2015/10/21/chartex" xmlns:cx1="http://schemas.microsoft.com/office/drawing/2015/9/8/chartex" xmlns:cx="http://schemas.microsoft.com/office/drawing/2014/chartex">
+        <mc:Fallback xmlns:cx="http://schemas.microsoft.com/office/drawing/2014/chartex" xmlns:cx1="http://schemas.microsoft.com/office/drawing/2015/9/8/chartex" xmlns:cx2="http://schemas.microsoft.com/office/drawing/2015/10/21/chartex" xmlns:cx3="http://schemas.microsoft.com/office/drawing/2016/5/9/chartex" xmlns:cx4="http://schemas.microsoft.com/office/drawing/2016/5/10/chartex" xmlns:cx5="http://schemas.microsoft.com/office/drawing/2016/5/11/chartex" xmlns:cx6="http://schemas.microsoft.com/office/drawing/2016/5/12/chartex" xmlns:cx7="http://schemas.microsoft.com/office/drawing/2016/5/13/chartex" xmlns:cx8="http://schemas.microsoft.com/office/drawing/2016/5/14/chartex" xmlns:aink="http://schemas.microsoft.com/office/drawing/2016/ink" xmlns:am3d="http://schemas.microsoft.com/office/drawing/2017/model3d" xmlns:w16cid="http://schemas.microsoft.com/office/word/2016/wordml/cid" xmlns:w16se="http://schemas.microsoft.com/office/word/2015/wordml/symex">
           <w:pict>
             <v:rect w14:anchorId="344B107F" id="Rectangle 6" o:spid="_x0000_s1026" style="position:absolute;margin-left:527.9pt;margin-top:2pt;width:3pt;height:68.5pt;z-index:251658240;visibility:visible;mso-wrap-style:square;mso-width-percent:0;mso-height-percent:0;mso-wrap-distance-left:9pt;mso-wrap-distance-top:0;mso-wrap-distance-right:9pt;mso-wrap-distance-bottom:0;mso-position-horizontal:absolute;mso-position-horizontal-relative:text;mso-position-vertical:absolute;mso-position-vertical-relative:text;mso-width-percent:0;mso-height-percent:0;mso-width-relative:page;mso-height-relative:page;v-text-anchor:top" o:gfxdata="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" fillcolor="#fabf77" stroked="f"/>
           </w:pict>
@@ -18586,7 +18777,7 @@
             </wp:anchor>
           </w:drawing>
         </mc:Choice>
-        <mc:Fallback xmlns:w16se="http://schemas.microsoft.com/office/word/2015/wordml/symex" xmlns:w16cid="http://schemas.microsoft.com/office/word/2016/wordml/cid" xmlns:am3d="http://schemas.microsoft.com/office/drawing/2017/model3d" xmlns:aink="http://schemas.microsoft.com/office/drawing/2016/ink" xmlns:cx8="http://schemas.microsoft.com/office/drawing/2016/5/14/chartex" xmlns:cx7="http://schemas.microsoft.com/office/drawing/2016/5/13/chartex" xmlns:cx6="http://schemas.microsoft.com/office/drawing/2016/5/12/chartex" xmlns:cx5="http://schemas.microsoft.com/office/drawing/2016/5/11/chartex" xmlns:cx4="http://schemas.microsoft.com/office/drawing/2016/5/10/chartex" xmlns:cx3="http://schemas.microsoft.com/office/drawing/2016/5/9/chartex" xmlns:cx2="http://schemas.microsoft.com/office/drawing/2015/10/21/chartex" xmlns:cx1="http://schemas.microsoft.com/office/drawing/2015/9/8/chartex" xmlns:cx="http://schemas.microsoft.com/office/drawing/2014/chartex">
+        <mc:Fallback xmlns:cx="http://schemas.microsoft.com/office/drawing/2014/chartex" xmlns:cx1="http://schemas.microsoft.com/office/drawing/2015/9/8/chartex" xmlns:cx2="http://schemas.microsoft.com/office/drawing/2015/10/21/chartex" xmlns:cx3="http://schemas.microsoft.com/office/drawing/2016/5/9/chartex" xmlns:cx4="http://schemas.microsoft.com/office/drawing/2016/5/10/chartex" xmlns:cx5="http://schemas.microsoft.com/office/drawing/2016/5/11/chartex" xmlns:cx6="http://schemas.microsoft.com/office/drawing/2016/5/12/chartex" xmlns:cx7="http://schemas.microsoft.com/office/drawing/2016/5/13/chartex" xmlns:cx8="http://schemas.microsoft.com/office/drawing/2016/5/14/chartex" xmlns:aink="http://schemas.microsoft.com/office/drawing/2016/ink" xmlns:am3d="http://schemas.microsoft.com/office/drawing/2017/model3d" xmlns:w16cid="http://schemas.microsoft.com/office/word/2016/wordml/cid" xmlns:w16se="http://schemas.microsoft.com/office/word/2015/wordml/symex">
           <w:pict>
             <v:rect w14:anchorId="6EBB643B" id="Rectangle 8" o:spid="_x0000_s1026" style="position:absolute;margin-left:527.9pt;margin-top:2pt;width:3pt;height:68.5pt;z-index:251663360;visibility:visible;mso-wrap-style:square;mso-width-percent:0;mso-height-percent:0;mso-wrap-distance-left:9pt;mso-wrap-distance-top:0;mso-wrap-distance-right:9pt;mso-wrap-distance-bottom:0;mso-position-horizontal:absolute;mso-position-horizontal-relative:text;mso-position-vertical:absolute;mso-position-vertical-relative:text;mso-width-percent:0;mso-height-percent:0;mso-width-relative:page;mso-height-relative:page;v-text-anchor:top" o:gfxdata="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" fillcolor="#fabf77" stroked="f"/>
           </w:pict>
@@ -18657,7 +18848,7 @@
         <w:rStyle w:val="Nmerodepgina"/>
         <w:noProof/>
       </w:rPr>
-      <w:t>3</w:t>
+      <w:t>15</w:t>
     </w:r>
     <w:r>
       <w:rPr>
@@ -28110,7 +28301,7 @@
 </file>
 
 <file path=customXml/itemProps1.xml><?xml version="1.0" encoding="utf-8"?>
-<ds:datastoreItem xmlns:ds="http://schemas.openxmlformats.org/officeDocument/2006/customXml" ds:itemID="{448F32E7-0582-4815-B113-D1AAB59E86F1}">
+<ds:datastoreItem xmlns:ds="http://schemas.openxmlformats.org/officeDocument/2006/customXml" ds:itemID="{0A0B569B-F6D8-4D96-BC88-AC19FCC1A171}">
   <ds:schemaRefs>
     <ds:schemaRef ds:uri="http://schemas.openxmlformats.org/officeDocument/2006/bibliography"/>
   </ds:schemaRefs>

</xml_diff>

<commit_message>
changes on documento requisitos
</commit_message>
<xml_diff>
--- a/Documentos/Modelo de Documento de Especificação de Requisitos.docx
+++ b/Documentos/Modelo de Documento de Especificação de Requisitos.docx
@@ -4,7 +4,7 @@
   <w:body>
     <w:p>
       <w:pPr>
-        <w:pStyle w:val="Ttulo1"/>
+        <w:pStyle w:val="Ttulo10"/>
         <w:rPr>
           <w:rFonts w:ascii="CMU Sans Serif" w:hAnsi="CMU Sans Serif" w:cs="CMU Sans Serif"/>
         </w:rPr>
@@ -12,7 +12,7 @@
     </w:p>
     <w:p>
       <w:pPr>
-        <w:pStyle w:val="Ttulo1"/>
+        <w:pStyle w:val="Ttulo10"/>
         <w:rPr>
           <w:rFonts w:ascii="CMU Sans Serif" w:hAnsi="CMU Sans Serif" w:cs="CMU Sans Serif"/>
         </w:rPr>
@@ -20,7 +20,7 @@
     </w:p>
     <w:p>
       <w:pPr>
-        <w:pStyle w:val="Ttulo1"/>
+        <w:pStyle w:val="Ttulo10"/>
         <w:rPr>
           <w:rFonts w:ascii="CMU Sans Serif" w:hAnsi="CMU Sans Serif" w:cs="CMU Sans Serif"/>
         </w:rPr>
@@ -28,7 +28,7 @@
     </w:p>
     <w:p>
       <w:pPr>
-        <w:pStyle w:val="Ttulo1"/>
+        <w:pStyle w:val="Ttulo10"/>
         <w:ind w:left="0"/>
         <w:jc w:val="center"/>
         <w:rPr>
@@ -209,7 +209,7 @@
     </w:p>
     <w:p>
       <w:pPr>
-        <w:pStyle w:val="Heading1"/>
+        <w:pStyle w:val="Ttulo1"/>
         <w:numPr>
           <w:ilvl w:val="0"/>
           <w:numId w:val="0"/>
@@ -247,7 +247,7 @@
     </w:p>
     <w:tbl>
       <w:tblPr>
-        <w:tblStyle w:val="TableGrid"/>
+        <w:tblStyle w:val="TabelacomGrelha"/>
         <w:tblW w:w="0" w:type="auto"/>
         <w:tblInd w:w="38" w:type="dxa"/>
         <w:tblLayout w:type="fixed"/>
@@ -843,7 +843,7 @@
     </w:p>
     <w:p>
       <w:pPr>
-        <w:pStyle w:val="TOC1"/>
+        <w:pStyle w:val="ndice1"/>
         <w:rPr>
           <w:rFonts w:asciiTheme="minorHAnsi" w:eastAsiaTheme="minorEastAsia" w:hAnsiTheme="minorHAnsi" w:cstheme="minorBidi"/>
           <w:b w:val="0"/>
@@ -873,7 +873,7 @@
       <w:hyperlink w:anchor="_Toc496779372" w:history="1">
         <w:r>
           <w:rPr>
-            <w:rStyle w:val="Hyperlink"/>
+            <w:rStyle w:val="Hiperligao"/>
             <w:rFonts w:ascii="CMU Sans Serif" w:hAnsi="CMU Sans Serif" w:cs="CMU Sans Serif"/>
             <w:noProof/>
           </w:rPr>
@@ -931,7 +931,7 @@
     </w:p>
     <w:p>
       <w:pPr>
-        <w:pStyle w:val="TOC1"/>
+        <w:pStyle w:val="ndice1"/>
         <w:rPr>
           <w:rFonts w:asciiTheme="minorHAnsi" w:eastAsiaTheme="minorEastAsia" w:hAnsiTheme="minorHAnsi" w:cstheme="minorBidi"/>
           <w:b w:val="0"/>
@@ -943,7 +943,7 @@
       <w:hyperlink w:anchor="_Toc496779373" w:history="1">
         <w:r>
           <w:rPr>
-            <w:rStyle w:val="Hyperlink"/>
+            <w:rStyle w:val="Hiperligao"/>
             <w:rFonts w:ascii="CMU Sans Serif" w:hAnsi="CMU Sans Serif" w:cs="CMU Sans Serif"/>
             <w:noProof/>
           </w:rPr>
@@ -1001,7 +1001,7 @@
     </w:p>
     <w:p>
       <w:pPr>
-        <w:pStyle w:val="TOC1"/>
+        <w:pStyle w:val="ndice1"/>
         <w:rPr>
           <w:rFonts w:asciiTheme="minorHAnsi" w:eastAsiaTheme="minorEastAsia" w:hAnsiTheme="minorHAnsi" w:cstheme="minorBidi"/>
           <w:b w:val="0"/>
@@ -1013,7 +1013,7 @@
       <w:hyperlink w:anchor="_Toc496779374" w:history="1">
         <w:r>
           <w:rPr>
-            <w:rStyle w:val="Hyperlink"/>
+            <w:rStyle w:val="Hiperligao"/>
             <w:rFonts w:ascii="CMU Sans Serif" w:hAnsi="CMU Sans Serif" w:cs="CMU Sans Serif"/>
             <w:noProof/>
           </w:rPr>
@@ -1071,7 +1071,7 @@
     </w:p>
     <w:p>
       <w:pPr>
-        <w:pStyle w:val="TOC1"/>
+        <w:pStyle w:val="ndice1"/>
         <w:rPr>
           <w:rFonts w:asciiTheme="minorHAnsi" w:eastAsiaTheme="minorEastAsia" w:hAnsiTheme="minorHAnsi" w:cstheme="minorBidi"/>
           <w:b w:val="0"/>
@@ -1083,7 +1083,7 @@
       <w:hyperlink w:anchor="_Toc496779375" w:history="1">
         <w:r>
           <w:rPr>
-            <w:rStyle w:val="Hyperlink"/>
+            <w:rStyle w:val="Hiperligao"/>
             <w:rFonts w:ascii="CMU Sans Serif" w:hAnsi="CMU Sans Serif" w:cs="CMU Sans Serif"/>
             <w:noProof/>
           </w:rPr>
@@ -1101,7 +1101,7 @@
         </w:r>
         <w:r>
           <w:rPr>
-            <w:rStyle w:val="Hyperlink"/>
+            <w:rStyle w:val="Hiperligao"/>
             <w:rFonts w:ascii="CMU Sans Serif" w:hAnsi="CMU Sans Serif" w:cs="CMU Sans Serif"/>
             <w:noProof/>
           </w:rPr>
@@ -1159,7 +1159,7 @@
     </w:p>
     <w:p>
       <w:pPr>
-        <w:pStyle w:val="TOC2"/>
+        <w:pStyle w:val="ndice2"/>
         <w:tabs>
           <w:tab w:val="left" w:pos="1418"/>
         </w:tabs>
@@ -1173,7 +1173,7 @@
       <w:hyperlink w:anchor="_Toc496779376" w:history="1">
         <w:r>
           <w:rPr>
-            <w:rStyle w:val="Hyperlink"/>
+            <w:rStyle w:val="Hiperligao"/>
             <w:rFonts w:ascii="CMU Sans Serif" w:hAnsi="CMU Sans Serif" w:cs="CMU Sans Serif"/>
             <w:noProof/>
           </w:rPr>
@@ -1190,7 +1190,7 @@
         </w:r>
         <w:r>
           <w:rPr>
-            <w:rStyle w:val="Hyperlink"/>
+            <w:rStyle w:val="Hiperligao"/>
             <w:rFonts w:ascii="CMU Sans Serif" w:hAnsi="CMU Sans Serif" w:cs="CMU Sans Serif"/>
             <w:noProof/>
           </w:rPr>
@@ -1248,7 +1248,7 @@
     </w:p>
     <w:p>
       <w:pPr>
-        <w:pStyle w:val="TOC2"/>
+        <w:pStyle w:val="ndice2"/>
         <w:tabs>
           <w:tab w:val="left" w:pos="1418"/>
         </w:tabs>
@@ -1262,7 +1262,7 @@
       <w:hyperlink w:anchor="_Toc496779377" w:history="1">
         <w:r>
           <w:rPr>
-            <w:rStyle w:val="Hyperlink"/>
+            <w:rStyle w:val="Hiperligao"/>
             <w:rFonts w:ascii="CMU Sans Serif" w:hAnsi="CMU Sans Serif" w:cs="CMU Sans Serif"/>
             <w:noProof/>
           </w:rPr>
@@ -1279,7 +1279,7 @@
         </w:r>
         <w:r>
           <w:rPr>
-            <w:rStyle w:val="Hyperlink"/>
+            <w:rStyle w:val="Hiperligao"/>
             <w:rFonts w:ascii="CMU Sans Serif" w:hAnsi="CMU Sans Serif" w:cs="CMU Sans Serif"/>
             <w:noProof/>
           </w:rPr>
@@ -1337,7 +1337,7 @@
     </w:p>
     <w:p>
       <w:pPr>
-        <w:pStyle w:val="TOC2"/>
+        <w:pStyle w:val="ndice2"/>
         <w:tabs>
           <w:tab w:val="left" w:pos="1418"/>
         </w:tabs>
@@ -1351,7 +1351,7 @@
       <w:hyperlink w:anchor="_Toc496779378" w:history="1">
         <w:r>
           <w:rPr>
-            <w:rStyle w:val="Hyperlink"/>
+            <w:rStyle w:val="Hiperligao"/>
             <w:rFonts w:ascii="CMU Sans Serif" w:hAnsi="CMU Sans Serif" w:cs="CMU Sans Serif"/>
             <w:noProof/>
           </w:rPr>
@@ -1368,7 +1368,7 @@
         </w:r>
         <w:r>
           <w:rPr>
-            <w:rStyle w:val="Hyperlink"/>
+            <w:rStyle w:val="Hiperligao"/>
             <w:rFonts w:ascii="CMU Sans Serif" w:hAnsi="CMU Sans Serif" w:cs="CMU Sans Serif"/>
             <w:noProof/>
           </w:rPr>
@@ -1426,7 +1426,7 @@
     </w:p>
     <w:p>
       <w:pPr>
-        <w:pStyle w:val="TOC2"/>
+        <w:pStyle w:val="ndice2"/>
         <w:tabs>
           <w:tab w:val="left" w:pos="1418"/>
         </w:tabs>
@@ -1440,7 +1440,7 @@
       <w:hyperlink w:anchor="_Toc496779379" w:history="1">
         <w:r>
           <w:rPr>
-            <w:rStyle w:val="Hyperlink"/>
+            <w:rStyle w:val="Hiperligao"/>
             <w:rFonts w:ascii="CMU Sans Serif" w:hAnsi="CMU Sans Serif" w:cs="CMU Sans Serif"/>
             <w:noProof/>
           </w:rPr>
@@ -1457,7 +1457,7 @@
         </w:r>
         <w:r>
           <w:rPr>
-            <w:rStyle w:val="Hyperlink"/>
+            <w:rStyle w:val="Hiperligao"/>
             <w:rFonts w:ascii="CMU Sans Serif" w:hAnsi="CMU Sans Serif" w:cs="CMU Sans Serif"/>
             <w:noProof/>
           </w:rPr>
@@ -1515,7 +1515,7 @@
     </w:p>
     <w:p>
       <w:pPr>
-        <w:pStyle w:val="TOC1"/>
+        <w:pStyle w:val="ndice1"/>
         <w:rPr>
           <w:rFonts w:asciiTheme="minorHAnsi" w:eastAsiaTheme="minorEastAsia" w:hAnsiTheme="minorHAnsi" w:cstheme="minorBidi"/>
           <w:b w:val="0"/>
@@ -1527,7 +1527,7 @@
       <w:hyperlink w:anchor="_Toc496779380" w:history="1">
         <w:r>
           <w:rPr>
-            <w:rStyle w:val="Hyperlink"/>
+            <w:rStyle w:val="Hiperligao"/>
             <w:rFonts w:ascii="CMU Sans Serif" w:hAnsi="CMU Sans Serif" w:cs="CMU Sans Serif"/>
             <w:noProof/>
           </w:rPr>
@@ -1545,7 +1545,7 @@
         </w:r>
         <w:r>
           <w:rPr>
-            <w:rStyle w:val="Hyperlink"/>
+            <w:rStyle w:val="Hiperligao"/>
             <w:rFonts w:ascii="CMU Sans Serif" w:hAnsi="CMU Sans Serif" w:cs="CMU Sans Serif"/>
             <w:noProof/>
           </w:rPr>
@@ -1603,7 +1603,7 @@
     </w:p>
     <w:p>
       <w:pPr>
-        <w:pStyle w:val="TOC2"/>
+        <w:pStyle w:val="ndice2"/>
         <w:tabs>
           <w:tab w:val="left" w:pos="1418"/>
         </w:tabs>
@@ -1617,7 +1617,7 @@
       <w:hyperlink w:anchor="_Toc496779381" w:history="1">
         <w:r>
           <w:rPr>
-            <w:rStyle w:val="Hyperlink"/>
+            <w:rStyle w:val="Hiperligao"/>
             <w:rFonts w:ascii="CMU Sans Serif" w:hAnsi="CMU Sans Serif" w:cs="CMU Sans Serif"/>
             <w:noProof/>
           </w:rPr>
@@ -1634,7 +1634,7 @@
         </w:r>
         <w:r>
           <w:rPr>
-            <w:rStyle w:val="Hyperlink"/>
+            <w:rStyle w:val="Hiperligao"/>
             <w:rFonts w:ascii="CMU Sans Serif" w:hAnsi="CMU Sans Serif" w:cs="CMU Sans Serif"/>
             <w:noProof/>
           </w:rPr>
@@ -1692,7 +1692,7 @@
     </w:p>
     <w:p>
       <w:pPr>
-        <w:pStyle w:val="TOC3"/>
+        <w:pStyle w:val="ndice3"/>
         <w:rPr>
           <w:rFonts w:asciiTheme="minorHAnsi" w:eastAsiaTheme="minorEastAsia" w:hAnsiTheme="minorHAnsi" w:cstheme="minorBidi"/>
           <w:noProof/>
@@ -1703,7 +1703,7 @@
       <w:hyperlink w:anchor="_Toc496779382" w:history="1">
         <w:r>
           <w:rPr>
-            <w:rStyle w:val="Hyperlink"/>
+            <w:rStyle w:val="Hiperligao"/>
             <w:rFonts w:ascii="CMU Sans Serif" w:hAnsi="CMU Sans Serif" w:cs="CMU Sans Serif"/>
             <w:noProof/>
           </w:rPr>
@@ -1720,7 +1720,7 @@
         </w:r>
         <w:r>
           <w:rPr>
-            <w:rStyle w:val="Hyperlink"/>
+            <w:rStyle w:val="Hiperligao"/>
             <w:rFonts w:ascii="CMU Sans Serif" w:hAnsi="CMU Sans Serif" w:cs="CMU Sans Serif"/>
             <w:noProof/>
           </w:rPr>
@@ -1778,7 +1778,7 @@
     </w:p>
     <w:p>
       <w:pPr>
-        <w:pStyle w:val="TOC3"/>
+        <w:pStyle w:val="ndice3"/>
         <w:rPr>
           <w:rFonts w:asciiTheme="minorHAnsi" w:eastAsiaTheme="minorEastAsia" w:hAnsiTheme="minorHAnsi" w:cstheme="minorBidi"/>
           <w:noProof/>
@@ -1789,7 +1789,7 @@
       <w:hyperlink w:anchor="_Toc496779383" w:history="1">
         <w:r>
           <w:rPr>
-            <w:rStyle w:val="Hyperlink"/>
+            <w:rStyle w:val="Hiperligao"/>
             <w:rFonts w:ascii="CMU Sans Serif" w:hAnsi="CMU Sans Serif" w:cs="CMU Sans Serif"/>
             <w:noProof/>
           </w:rPr>
@@ -1806,7 +1806,7 @@
         </w:r>
         <w:r>
           <w:rPr>
-            <w:rStyle w:val="Hyperlink"/>
+            <w:rStyle w:val="Hiperligao"/>
             <w:rFonts w:ascii="CMU Sans Serif" w:hAnsi="CMU Sans Serif" w:cs="CMU Sans Serif"/>
             <w:noProof/>
           </w:rPr>
@@ -1864,7 +1864,7 @@
     </w:p>
     <w:p>
       <w:pPr>
-        <w:pStyle w:val="TOC3"/>
+        <w:pStyle w:val="ndice3"/>
         <w:rPr>
           <w:rFonts w:asciiTheme="minorHAnsi" w:eastAsiaTheme="minorEastAsia" w:hAnsiTheme="minorHAnsi" w:cstheme="minorBidi"/>
           <w:noProof/>
@@ -1875,7 +1875,7 @@
       <w:hyperlink w:anchor="_Toc496779384" w:history="1">
         <w:r>
           <w:rPr>
-            <w:rStyle w:val="Hyperlink"/>
+            <w:rStyle w:val="Hiperligao"/>
             <w:rFonts w:ascii="CMU Sans Serif" w:hAnsi="CMU Sans Serif" w:cs="CMU Sans Serif"/>
             <w:noProof/>
           </w:rPr>
@@ -1892,7 +1892,7 @@
         </w:r>
         <w:r>
           <w:rPr>
-            <w:rStyle w:val="Hyperlink"/>
+            <w:rStyle w:val="Hiperligao"/>
             <w:rFonts w:ascii="CMU Sans Serif" w:hAnsi="CMU Sans Serif" w:cs="CMU Sans Serif"/>
             <w:noProof/>
           </w:rPr>
@@ -1950,7 +1950,7 @@
     </w:p>
     <w:p>
       <w:pPr>
-        <w:pStyle w:val="TOC2"/>
+        <w:pStyle w:val="ndice2"/>
         <w:tabs>
           <w:tab w:val="left" w:pos="1418"/>
         </w:tabs>
@@ -1964,7 +1964,7 @@
       <w:hyperlink w:anchor="_Toc496779385" w:history="1">
         <w:r>
           <w:rPr>
-            <w:rStyle w:val="Hyperlink"/>
+            <w:rStyle w:val="Hiperligao"/>
             <w:rFonts w:ascii="CMU Sans Serif" w:hAnsi="CMU Sans Serif" w:cs="CMU Sans Serif"/>
             <w:noProof/>
           </w:rPr>
@@ -1981,7 +1981,7 @@
         </w:r>
         <w:r>
           <w:rPr>
-            <w:rStyle w:val="Hyperlink"/>
+            <w:rStyle w:val="Hiperligao"/>
             <w:rFonts w:ascii="CMU Sans Serif" w:hAnsi="CMU Sans Serif" w:cs="CMU Sans Serif"/>
             <w:noProof/>
           </w:rPr>
@@ -2039,7 +2039,7 @@
     </w:p>
     <w:p>
       <w:pPr>
-        <w:pStyle w:val="TOC2"/>
+        <w:pStyle w:val="ndice2"/>
         <w:tabs>
           <w:tab w:val="left" w:pos="1418"/>
         </w:tabs>
@@ -2053,7 +2053,7 @@
       <w:hyperlink w:anchor="_Toc496779386" w:history="1">
         <w:r>
           <w:rPr>
-            <w:rStyle w:val="Hyperlink"/>
+            <w:rStyle w:val="Hiperligao"/>
             <w:rFonts w:ascii="CMU Sans Serif" w:hAnsi="CMU Sans Serif" w:cs="CMU Sans Serif"/>
             <w:noProof/>
           </w:rPr>
@@ -2070,7 +2070,7 @@
         </w:r>
         <w:r>
           <w:rPr>
-            <w:rStyle w:val="Hyperlink"/>
+            <w:rStyle w:val="Hiperligao"/>
             <w:rFonts w:ascii="CMU Sans Serif" w:hAnsi="CMU Sans Serif" w:cs="CMU Sans Serif"/>
             <w:noProof/>
           </w:rPr>
@@ -2128,7 +2128,7 @@
     </w:p>
     <w:p>
       <w:pPr>
-        <w:pStyle w:val="TOC1"/>
+        <w:pStyle w:val="ndice1"/>
         <w:rPr>
           <w:rFonts w:asciiTheme="minorHAnsi" w:eastAsiaTheme="minorEastAsia" w:hAnsiTheme="minorHAnsi" w:cstheme="minorBidi"/>
           <w:b w:val="0"/>
@@ -2140,7 +2140,7 @@
       <w:hyperlink w:anchor="_Toc496779387" w:history="1">
         <w:r>
           <w:rPr>
-            <w:rStyle w:val="Hyperlink"/>
+            <w:rStyle w:val="Hiperligao"/>
             <w:rFonts w:ascii="CMU Sans Serif" w:hAnsi="CMU Sans Serif" w:cs="CMU Sans Serif"/>
             <w:noProof/>
           </w:rPr>
@@ -2158,7 +2158,7 @@
         </w:r>
         <w:r>
           <w:rPr>
-            <w:rStyle w:val="Hyperlink"/>
+            <w:rStyle w:val="Hiperligao"/>
             <w:rFonts w:ascii="CMU Sans Serif" w:hAnsi="CMU Sans Serif" w:cs="CMU Sans Serif"/>
             <w:noProof/>
           </w:rPr>
@@ -2216,7 +2216,7 @@
     </w:p>
     <w:p>
       <w:pPr>
-        <w:pStyle w:val="TOC2"/>
+        <w:pStyle w:val="ndice2"/>
         <w:tabs>
           <w:tab w:val="left" w:pos="1418"/>
         </w:tabs>
@@ -2230,7 +2230,7 @@
       <w:hyperlink w:anchor="_Toc496779388" w:history="1">
         <w:r>
           <w:rPr>
-            <w:rStyle w:val="Hyperlink"/>
+            <w:rStyle w:val="Hiperligao"/>
             <w:rFonts w:ascii="CMU Sans Serif" w:hAnsi="CMU Sans Serif" w:cs="CMU Sans Serif"/>
             <w:noProof/>
           </w:rPr>
@@ -2247,7 +2247,7 @@
         </w:r>
         <w:r>
           <w:rPr>
-            <w:rStyle w:val="Hyperlink"/>
+            <w:rStyle w:val="Hiperligao"/>
             <w:rFonts w:ascii="CMU Sans Serif" w:hAnsi="CMU Sans Serif" w:cs="CMU Sans Serif"/>
             <w:noProof/>
           </w:rPr>
@@ -2305,7 +2305,7 @@
     </w:p>
     <w:p>
       <w:pPr>
-        <w:pStyle w:val="TOC1"/>
+        <w:pStyle w:val="ndice1"/>
         <w:rPr>
           <w:rFonts w:asciiTheme="minorHAnsi" w:eastAsiaTheme="minorEastAsia" w:hAnsiTheme="minorHAnsi" w:cstheme="minorBidi"/>
           <w:b w:val="0"/>
@@ -2317,7 +2317,7 @@
       <w:hyperlink w:anchor="_Toc496779389" w:history="1">
         <w:r>
           <w:rPr>
-            <w:rStyle w:val="Hyperlink"/>
+            <w:rStyle w:val="Hiperligao"/>
             <w:rFonts w:ascii="CMU Sans Serif" w:hAnsi="CMU Sans Serif" w:cs="CMU Sans Serif"/>
             <w:noProof/>
           </w:rPr>
@@ -2335,7 +2335,7 @@
         </w:r>
         <w:r>
           <w:rPr>
-            <w:rStyle w:val="Hyperlink"/>
+            <w:rStyle w:val="Hiperligao"/>
             <w:rFonts w:ascii="CMU Sans Serif" w:hAnsi="CMU Sans Serif" w:cs="CMU Sans Serif"/>
             <w:noProof/>
           </w:rPr>
@@ -2393,7 +2393,7 @@
     </w:p>
     <w:p>
       <w:pPr>
-        <w:pStyle w:val="TOC2"/>
+        <w:pStyle w:val="ndice2"/>
         <w:tabs>
           <w:tab w:val="left" w:pos="1418"/>
         </w:tabs>
@@ -2407,7 +2407,7 @@
       <w:hyperlink w:anchor="_Toc496779390" w:history="1">
         <w:r>
           <w:rPr>
-            <w:rStyle w:val="Hyperlink"/>
+            <w:rStyle w:val="Hiperligao"/>
             <w:rFonts w:ascii="CMU Sans Serif" w:hAnsi="CMU Sans Serif" w:cs="CMU Sans Serif"/>
             <w:noProof/>
           </w:rPr>
@@ -2424,7 +2424,7 @@
         </w:r>
         <w:r>
           <w:rPr>
-            <w:rStyle w:val="Hyperlink"/>
+            <w:rStyle w:val="Hiperligao"/>
             <w:rFonts w:ascii="CMU Sans Serif" w:hAnsi="CMU Sans Serif" w:cs="CMU Sans Serif"/>
             <w:noProof/>
           </w:rPr>
@@ -2529,7 +2529,7 @@
     </w:p>
     <w:p>
       <w:pPr>
-        <w:pStyle w:val="TableofFigures"/>
+        <w:pStyle w:val="ndicedeilustraes"/>
         <w:tabs>
           <w:tab w:val="right" w:leader="dot" w:pos="9344"/>
         </w:tabs>
@@ -2561,7 +2561,7 @@
       <w:hyperlink w:anchor="_Toc279141247" w:history="1">
         <w:r>
           <w:rPr>
-            <w:rStyle w:val="Hyperlink"/>
+            <w:rStyle w:val="Hiperligao"/>
             <w:rFonts w:ascii="CMU Sans Serif" w:hAnsi="CMU Sans Serif" w:cs="CMU Sans Serif"/>
             <w:noProof/>
           </w:rPr>
@@ -2569,7 +2569,7 @@
         </w:r>
         <w:r>
           <w:rPr>
-            <w:rStyle w:val="Hyperlink"/>
+            <w:rStyle w:val="Hiperligao"/>
             <w:rFonts w:ascii="CMU Sans Serif" w:hAnsi="CMU Sans Serif" w:cs="CMU Sans Serif"/>
             <w:noProof/>
             <w:color w:val="1F497D" w:themeColor="text2"/>
@@ -2635,7 +2635,7 @@
     </w:p>
     <w:p>
       <w:pPr>
-        <w:pStyle w:val="TableofFigures"/>
+        <w:pStyle w:val="ndicedeilustraes"/>
         <w:tabs>
           <w:tab w:val="right" w:leader="dot" w:pos="9344"/>
         </w:tabs>
@@ -2649,7 +2649,7 @@
       <w:hyperlink w:anchor="_Toc279141248" w:history="1">
         <w:r>
           <w:rPr>
-            <w:rStyle w:val="Hyperlink"/>
+            <w:rStyle w:val="Hiperligao"/>
             <w:rFonts w:ascii="CMU Sans Serif" w:hAnsi="CMU Sans Serif" w:cs="CMU Sans Serif"/>
             <w:noProof/>
           </w:rPr>
@@ -2657,7 +2657,7 @@
         </w:r>
         <w:r>
           <w:rPr>
-            <w:rStyle w:val="Hyperlink"/>
+            <w:rStyle w:val="Hiperligao"/>
             <w:rFonts w:ascii="CMU Sans Serif" w:hAnsi="CMU Sans Serif" w:cs="CMU Sans Serif"/>
             <w:noProof/>
           </w:rPr>
@@ -2722,7 +2722,7 @@
     </w:p>
     <w:p>
       <w:pPr>
-        <w:pStyle w:val="TableofFigures"/>
+        <w:pStyle w:val="ndicedeilustraes"/>
         <w:tabs>
           <w:tab w:val="right" w:leader="dot" w:pos="9344"/>
         </w:tabs>
@@ -2736,7 +2736,7 @@
       <w:hyperlink w:anchor="_Toc279141249" w:history="1">
         <w:r>
           <w:rPr>
-            <w:rStyle w:val="Hyperlink"/>
+            <w:rStyle w:val="Hiperligao"/>
             <w:rFonts w:ascii="CMU Sans Serif" w:hAnsi="CMU Sans Serif" w:cs="CMU Sans Serif"/>
             <w:noProof/>
           </w:rPr>
@@ -2744,7 +2744,7 @@
         </w:r>
         <w:r>
           <w:rPr>
-            <w:rStyle w:val="Hyperlink"/>
+            <w:rStyle w:val="Hiperligao"/>
             <w:rFonts w:ascii="CMU Sans Serif" w:hAnsi="CMU Sans Serif" w:cs="CMU Sans Serif"/>
             <w:noProof/>
           </w:rPr>
@@ -2850,7 +2850,7 @@
     </w:p>
     <w:p>
       <w:pPr>
-        <w:pStyle w:val="TableofFigures"/>
+        <w:pStyle w:val="ndicedeilustraes"/>
         <w:tabs>
           <w:tab w:val="right" w:leader="dot" w:pos="9344"/>
         </w:tabs>
@@ -2882,7 +2882,7 @@
       <w:hyperlink w:anchor="_Toc279141251" w:history="1">
         <w:r>
           <w:rPr>
-            <w:rStyle w:val="Hyperlink"/>
+            <w:rStyle w:val="Hiperligao"/>
             <w:rFonts w:ascii="CMU Sans Serif" w:hAnsi="CMU Sans Serif" w:cs="CMU Sans Serif"/>
             <w:noProof/>
           </w:rPr>
@@ -2890,7 +2890,7 @@
         </w:r>
         <w:r>
           <w:rPr>
-            <w:rStyle w:val="Hyperlink"/>
+            <w:rStyle w:val="Hiperligao"/>
             <w:rFonts w:ascii="CMU Sans Serif" w:hAnsi="CMU Sans Serif" w:cs="CMU Sans Serif"/>
             <w:noProof/>
           </w:rPr>
@@ -2898,7 +2898,7 @@
         </w:r>
         <w:r>
           <w:rPr>
-            <w:rStyle w:val="Hyperlink"/>
+            <w:rStyle w:val="Hiperligao"/>
             <w:rFonts w:ascii="CMU Sans Serif" w:hAnsi="CMU Sans Serif" w:cs="CMU Sans Serif"/>
             <w:noProof/>
           </w:rPr>
@@ -2907,7 +2907,7 @@
         <w:bookmarkStart w:id="9" w:name="_Hlk37256676"/>
         <w:r>
           <w:rPr>
-            <w:rStyle w:val="Hyperlink"/>
+            <w:rStyle w:val="Hiperligao"/>
             <w:rFonts w:ascii="CMU Sans Serif" w:hAnsi="CMU Sans Serif" w:cs="CMU Sans Serif"/>
             <w:noProof/>
             <w:color w:val="1F497D" w:themeColor="text2"/>
@@ -2974,7 +2974,7 @@
     </w:p>
     <w:p>
       <w:pPr>
-        <w:pStyle w:val="TableofFigures"/>
+        <w:pStyle w:val="ndicedeilustraes"/>
         <w:tabs>
           <w:tab w:val="right" w:leader="dot" w:pos="9344"/>
         </w:tabs>
@@ -2988,7 +2988,7 @@
       <w:hyperlink w:anchor="_Toc279141252" w:history="1">
         <w:r>
           <w:rPr>
-            <w:rStyle w:val="Hyperlink"/>
+            <w:rStyle w:val="Hiperligao"/>
             <w:rFonts w:ascii="CMU Sans Serif" w:hAnsi="CMU Sans Serif" w:cs="CMU Sans Serif"/>
             <w:noProof/>
           </w:rPr>
@@ -2996,7 +2996,7 @@
         </w:r>
         <w:r>
           <w:rPr>
-            <w:rStyle w:val="Hyperlink"/>
+            <w:rStyle w:val="Hiperligao"/>
             <w:rFonts w:ascii="CMU Sans Serif" w:hAnsi="CMU Sans Serif" w:cs="CMU Sans Serif"/>
             <w:noProof/>
           </w:rPr>
@@ -3004,7 +3004,7 @@
         </w:r>
         <w:r>
           <w:rPr>
-            <w:rStyle w:val="Hyperlink"/>
+            <w:rStyle w:val="Hiperligao"/>
             <w:rFonts w:ascii="CMU Sans Serif" w:hAnsi="CMU Sans Serif" w:cs="CMU Sans Serif"/>
             <w:noProof/>
           </w:rPr>
@@ -3012,7 +3012,7 @@
         </w:r>
         <w:r>
           <w:rPr>
-            <w:rStyle w:val="Hyperlink"/>
+            <w:rStyle w:val="Hiperligao"/>
             <w:rFonts w:ascii="CMU Sans Serif" w:hAnsi="CMU Sans Serif" w:cs="CMU Sans Serif"/>
             <w:noProof/>
             <w:color w:val="1F497D" w:themeColor="text2"/>
@@ -3078,7 +3078,7 @@
     </w:p>
     <w:p>
       <w:pPr>
-        <w:pStyle w:val="TableofFigures"/>
+        <w:pStyle w:val="ndicedeilustraes"/>
         <w:tabs>
           <w:tab w:val="right" w:leader="dot" w:pos="9344"/>
         </w:tabs>
@@ -3092,7 +3092,7 @@
       <w:hyperlink w:anchor="_Toc279141253" w:history="1">
         <w:r>
           <w:rPr>
-            <w:rStyle w:val="Hyperlink"/>
+            <w:rStyle w:val="Hiperligao"/>
             <w:rFonts w:ascii="CMU Sans Serif" w:hAnsi="CMU Sans Serif" w:cs="CMU Sans Serif"/>
             <w:noProof/>
           </w:rPr>
@@ -3157,7 +3157,7 @@
     </w:p>
     <w:p>
       <w:pPr>
-        <w:pStyle w:val="TableofFigures"/>
+        <w:pStyle w:val="ndicedeilustraes"/>
         <w:tabs>
           <w:tab w:val="right" w:leader="dot" w:pos="9344"/>
         </w:tabs>
@@ -3171,7 +3171,7 @@
       <w:hyperlink w:anchor="_Toc279141254" w:history="1">
         <w:r>
           <w:rPr>
-            <w:rStyle w:val="Hyperlink"/>
+            <w:rStyle w:val="Hiperligao"/>
             <w:rFonts w:ascii="CMU Sans Serif" w:hAnsi="CMU Sans Serif" w:cs="CMU Sans Serif"/>
             <w:noProof/>
           </w:rPr>
@@ -3236,7 +3236,7 @@
     </w:p>
     <w:p>
       <w:pPr>
-        <w:pStyle w:val="TableofFigures"/>
+        <w:pStyle w:val="ndicedeilustraes"/>
         <w:tabs>
           <w:tab w:val="right" w:leader="dot" w:pos="9344"/>
         </w:tabs>
@@ -3250,7 +3250,7 @@
       <w:hyperlink w:anchor="_Toc279141255" w:history="1">
         <w:r>
           <w:rPr>
-            <w:rStyle w:val="Hyperlink"/>
+            <w:rStyle w:val="Hiperligao"/>
             <w:rFonts w:ascii="CMU Sans Serif" w:hAnsi="CMU Sans Serif" w:cs="CMU Sans Serif"/>
             <w:noProof/>
           </w:rPr>
@@ -3315,7 +3315,7 @@
     </w:p>
     <w:p>
       <w:pPr>
-        <w:pStyle w:val="TableofFigures"/>
+        <w:pStyle w:val="ndicedeilustraes"/>
         <w:tabs>
           <w:tab w:val="right" w:leader="dot" w:pos="9344"/>
         </w:tabs>
@@ -3329,7 +3329,7 @@
       <w:hyperlink w:anchor="_Toc279141256" w:history="1">
         <w:r>
           <w:rPr>
-            <w:rStyle w:val="Hyperlink"/>
+            <w:rStyle w:val="Hiperligao"/>
             <w:rFonts w:ascii="CMU Sans Serif" w:hAnsi="CMU Sans Serif" w:cs="CMU Sans Serif"/>
             <w:noProof/>
           </w:rPr>
@@ -3394,7 +3394,7 @@
     </w:p>
     <w:p>
       <w:pPr>
-        <w:pStyle w:val="TableofFigures"/>
+        <w:pStyle w:val="ndicedeilustraes"/>
         <w:tabs>
           <w:tab w:val="right" w:leader="dot" w:pos="9344"/>
         </w:tabs>
@@ -3408,7 +3408,7 @@
       <w:hyperlink w:anchor="_Toc279141257" w:history="1">
         <w:r>
           <w:rPr>
-            <w:rStyle w:val="Hyperlink"/>
+            <w:rStyle w:val="Hiperligao"/>
             <w:rFonts w:ascii="CMU Sans Serif" w:hAnsi="CMU Sans Serif" w:cs="CMU Sans Serif"/>
             <w:noProof/>
           </w:rPr>
@@ -3473,7 +3473,7 @@
     </w:p>
     <w:p>
       <w:pPr>
-        <w:pStyle w:val="TableofFigures"/>
+        <w:pStyle w:val="ndicedeilustraes"/>
         <w:tabs>
           <w:tab w:val="right" w:leader="dot" w:pos="9344"/>
         </w:tabs>
@@ -3487,7 +3487,7 @@
       <w:hyperlink w:anchor="_Toc279141258" w:history="1">
         <w:r>
           <w:rPr>
-            <w:rStyle w:val="Hyperlink"/>
+            <w:rStyle w:val="Hiperligao"/>
             <w:rFonts w:ascii="CMU Sans Serif" w:hAnsi="CMU Sans Serif" w:cs="CMU Sans Serif"/>
             <w:noProof/>
           </w:rPr>
@@ -3552,7 +3552,7 @@
     </w:p>
     <w:p>
       <w:pPr>
-        <w:pStyle w:val="TableofFigures"/>
+        <w:pStyle w:val="ndicedeilustraes"/>
         <w:tabs>
           <w:tab w:val="right" w:leader="dot" w:pos="9344"/>
         </w:tabs>
@@ -3566,7 +3566,7 @@
       <w:hyperlink w:anchor="_Toc279141259" w:history="1">
         <w:r>
           <w:rPr>
-            <w:rStyle w:val="Hyperlink"/>
+            <w:rStyle w:val="Hiperligao"/>
             <w:rFonts w:ascii="CMU Sans Serif" w:hAnsi="CMU Sans Serif" w:cs="CMU Sans Serif"/>
             <w:noProof/>
           </w:rPr>
@@ -3574,7 +3574,7 @@
         </w:r>
         <w:r>
           <w:rPr>
-            <w:rStyle w:val="Hyperlink"/>
+            <w:rStyle w:val="Hiperligao"/>
             <w:rFonts w:ascii="CMU Sans Serif" w:hAnsi="CMU Sans Serif" w:cs="CMU Sans Serif"/>
             <w:noProof/>
           </w:rPr>
@@ -3582,7 +3582,7 @@
         </w:r>
         <w:r>
           <w:rPr>
-            <w:rStyle w:val="Hyperlink"/>
+            <w:rStyle w:val="Hiperligao"/>
             <w:rFonts w:ascii="CMU Sans Serif" w:hAnsi="CMU Sans Serif" w:cs="CMU Sans Serif"/>
             <w:noProof/>
           </w:rPr>
@@ -3590,7 +3590,7 @@
         </w:r>
         <w:r>
           <w:rPr>
-            <w:rStyle w:val="Hyperlink"/>
+            <w:rStyle w:val="Hiperligao"/>
             <w:rFonts w:ascii="CMU Sans Serif" w:hAnsi="CMU Sans Serif" w:cs="CMU Sans Serif"/>
             <w:noProof/>
             <w:color w:val="1F497D" w:themeColor="text2"/>
@@ -3656,7 +3656,7 @@
     </w:p>
     <w:p>
       <w:pPr>
-        <w:pStyle w:val="TableofFigures"/>
+        <w:pStyle w:val="ndicedeilustraes"/>
         <w:tabs>
           <w:tab w:val="right" w:leader="dot" w:pos="9344"/>
         </w:tabs>
@@ -3670,7 +3670,7 @@
       <w:hyperlink w:anchor="_Toc279141260" w:history="1">
         <w:r>
           <w:rPr>
-            <w:rStyle w:val="Hyperlink"/>
+            <w:rStyle w:val="Hiperligao"/>
             <w:rFonts w:ascii="CMU Sans Serif" w:hAnsi="CMU Sans Serif" w:cs="CMU Sans Serif"/>
             <w:noProof/>
           </w:rPr>
@@ -3678,7 +3678,7 @@
         </w:r>
         <w:r>
           <w:rPr>
-            <w:rStyle w:val="Hyperlink"/>
+            <w:rStyle w:val="Hiperligao"/>
             <w:rFonts w:ascii="CMU Sans Serif" w:hAnsi="CMU Sans Serif" w:cs="CMU Sans Serif"/>
             <w:noProof/>
             <w:color w:val="1F497D" w:themeColor="text2"/>
@@ -3744,7 +3744,7 @@
     </w:p>
     <w:p>
       <w:pPr>
-        <w:pStyle w:val="TableofFigures"/>
+        <w:pStyle w:val="ndicedeilustraes"/>
         <w:tabs>
           <w:tab w:val="right" w:leader="dot" w:pos="9344"/>
         </w:tabs>
@@ -3758,7 +3758,7 @@
       <w:hyperlink w:anchor="_Toc279141261" w:history="1">
         <w:r>
           <w:rPr>
-            <w:rStyle w:val="Hyperlink"/>
+            <w:rStyle w:val="Hiperligao"/>
             <w:rFonts w:ascii="CMU Sans Serif" w:hAnsi="CMU Sans Serif" w:cs="CMU Sans Serif"/>
             <w:noProof/>
           </w:rPr>
@@ -3766,7 +3766,7 @@
         </w:r>
         <w:r>
           <w:rPr>
-            <w:rStyle w:val="Hyperlink"/>
+            <w:rStyle w:val="Hiperligao"/>
             <w:rFonts w:ascii="CMU Sans Serif" w:hAnsi="CMU Sans Serif" w:cs="CMU Sans Serif"/>
             <w:noProof/>
             <w:color w:val="1F497D" w:themeColor="text2"/>
@@ -3861,7 +3861,7 @@
     </w:p>
     <w:p>
       <w:pPr>
-        <w:pStyle w:val="Heading1"/>
+        <w:pStyle w:val="Ttulo1"/>
         <w:rPr>
           <w:rFonts w:ascii="CMU Sans Serif" w:hAnsi="CMU Sans Serif" w:cs="CMU Sans Serif"/>
         </w:rPr>
@@ -3878,7 +3878,7 @@
     </w:p>
     <w:p>
       <w:pPr>
-        <w:pStyle w:val="Heading2"/>
+        <w:pStyle w:val="Ttulo2"/>
         <w:rPr>
           <w:rFonts w:ascii="CMU Sans Serif" w:hAnsi="CMU Sans Serif" w:cs="CMU Sans Serif"/>
         </w:rPr>
@@ -3945,7 +3945,49 @@
           <w:rFonts w:ascii="CMU Sans Serif" w:hAnsi="CMU Sans Serif" w:cs="CMU Sans Serif"/>
           <w:color w:val="1F497D" w:themeColor="text2"/>
         </w:rPr>
-        <w:t xml:space="preserve"> objetivo facilitar diversos aspetos relativos ao processo de reparação de um veículo numa oficina, dando a todos os envolvidos em tal processo, total controlo e monitorização das diversas tarefas e procedimentos a que cada veículo é submetido, desde o momento em que dá entrada na oficina até este se encontrar pronto para ser recolhido pelo cliente. O sistema permite ainda que o cliente possa consultar todo o progresso relativo ao seu veículo através de um dispositivo equipado com um </w:t>
+        <w:t xml:space="preserve"> objetivo facilitar diversos aspetos relativos ao processo de reparação de um veículo numa oficina, dando a todos os envolvidos em tal processo, total controlo e monitorização das diversas tarefas e procedimentos a que cada veículo é submetido, desde o momento em que dá entrada na oficina até este se encontrar pronto para ser recolhido pelo cliente. O sistema permite ainda que o cliente possa consultar</w:t>
+      </w:r>
+      <w:r>
+        <w:rPr>
+          <w:rFonts w:ascii="CMU Sans Serif" w:hAnsi="CMU Sans Serif" w:cs="CMU Sans Serif"/>
+          <w:color w:val="1F497D" w:themeColor="text2"/>
+        </w:rPr>
+        <w:t xml:space="preserve"> </w:t>
+      </w:r>
+      <w:r>
+        <w:rPr>
+          <w:rFonts w:ascii="CMU Sans Serif" w:hAnsi="CMU Sans Serif" w:cs="CMU Sans Serif"/>
+          <w:color w:val="1F497D" w:themeColor="text2"/>
+        </w:rPr>
+        <w:t xml:space="preserve">o </w:t>
+      </w:r>
+      <w:r>
+        <w:rPr>
+          <w:rFonts w:ascii="CMU Sans Serif" w:hAnsi="CMU Sans Serif" w:cs="CMU Sans Serif"/>
+          <w:color w:val="1F497D" w:themeColor="text2"/>
+        </w:rPr>
+        <w:t>estado, orçamento e registos</w:t>
+      </w:r>
+      <w:r>
+        <w:rPr>
+          <w:rFonts w:ascii="CMU Sans Serif" w:hAnsi="CMU Sans Serif" w:cs="CMU Sans Serif"/>
+          <w:color w:val="1F497D" w:themeColor="text2"/>
+        </w:rPr>
+        <w:t xml:space="preserve"> relativo</w:t>
+      </w:r>
+      <w:r>
+        <w:rPr>
+          <w:rFonts w:ascii="CMU Sans Serif" w:hAnsi="CMU Sans Serif" w:cs="CMU Sans Serif"/>
+          <w:color w:val="1F497D" w:themeColor="text2"/>
+        </w:rPr>
+        <w:t>s</w:t>
+      </w:r>
+      <w:r>
+        <w:rPr>
+          <w:rFonts w:ascii="CMU Sans Serif" w:hAnsi="CMU Sans Serif" w:cs="CMU Sans Serif"/>
+          <w:color w:val="1F497D" w:themeColor="text2"/>
+        </w:rPr>
+        <w:t xml:space="preserve"> ao seu veículo através de um dispositivo equipado com um </w:t>
       </w:r>
       <w:r>
         <w:rPr>
@@ -4037,15 +4079,17 @@
           <w:bCs/>
           <w:iCs/>
         </w:rPr>
-        <w:t xml:space="preserve">alocação dos recursos necessários ao desenvolvimento do sistema. Para a equipa de desenvolvimento, o documento apresenta uma descrição detalhada do que se pretende que o sistema faça. Para a equipa de testes, o documento indica o comportamento do sistema e servir de base à </w:t>
-      </w:r>
+        <w:t>alocação dos recursos necessários ao desenvolvimento do sistema. Para a equipa de desenvolvimento, o documento apresenta uma descrição detalhada do que se pretende que o sistema faça. Para a equipa de testes, o documento indica o comportamento d</w:t>
+      </w:r>
+      <w:bookmarkStart w:id="12" w:name="_GoBack"/>
+      <w:bookmarkEnd w:id="12"/>
       <w:r>
         <w:rPr>
           <w:rFonts w:ascii="CMU Sans Serif" w:hAnsi="CMU Sans Serif" w:cs="CMU Sans Serif"/>
           <w:bCs/>
           <w:iCs/>
         </w:rPr>
-        <w:t>conceção</w:t>
+        <w:t xml:space="preserve">o sistema e servir de base à </w:t>
       </w:r>
       <w:r>
         <w:rPr>
@@ -4053,6 +4097,14 @@
           <w:bCs/>
           <w:iCs/>
         </w:rPr>
+        <w:t>conceção</w:t>
+      </w:r>
+      <w:r>
+        <w:rPr>
+          <w:rFonts w:ascii="CMU Sans Serif" w:hAnsi="CMU Sans Serif" w:cs="CMU Sans Serif"/>
+          <w:bCs/>
+          <w:iCs/>
+        </w:rPr>
         <w:t xml:space="preserve"> de casos de teste. Para a equipa de apoio, o documento serve de base à produção de materiais de apoio à formação dos utilizadores finais.</w:t>
       </w:r>
     </w:p>
@@ -4485,12 +4537,12 @@
     </w:p>
     <w:p>
       <w:pPr>
-        <w:pStyle w:val="Heading2"/>
-        <w:rPr>
-          <w:rFonts w:ascii="CMU Sans Serif" w:hAnsi="CMU Sans Serif" w:cs="CMU Sans Serif"/>
-        </w:rPr>
-      </w:pPr>
-      <w:bookmarkStart w:id="12" w:name="_Toc496779377"/>
+        <w:pStyle w:val="Ttulo2"/>
+        <w:rPr>
+          <w:rFonts w:ascii="CMU Sans Serif" w:hAnsi="CMU Sans Serif" w:cs="CMU Sans Serif"/>
+        </w:rPr>
+      </w:pPr>
+      <w:bookmarkStart w:id="13" w:name="_Toc496779377"/>
       <w:r>
         <w:rPr>
           <w:rFonts w:ascii="CMU Sans Serif" w:hAnsi="CMU Sans Serif" w:cs="CMU Sans Serif"/>
@@ -4503,7 +4555,7 @@
         </w:rPr>
         <w:t xml:space="preserve"> do sistema</w:t>
       </w:r>
-      <w:bookmarkEnd w:id="12"/>
+      <w:bookmarkEnd w:id="13"/>
     </w:p>
     <w:p/>
     <w:p>
@@ -4611,14 +4663,14 @@
     </w:p>
     <w:p>
       <w:pPr>
-        <w:pStyle w:val="Caption"/>
+        <w:pStyle w:val="Legenda"/>
         <w:spacing w:before="300" w:after="120"/>
         <w:rPr>
           <w:rFonts w:ascii="CMU Sans Serif" w:hAnsi="CMU Sans Serif" w:cs="CMU Sans Serif"/>
         </w:rPr>
       </w:pPr>
-      <w:bookmarkStart w:id="13" w:name="_Toc201046151"/>
-      <w:bookmarkStart w:id="14" w:name="_Toc279141251"/>
+      <w:bookmarkStart w:id="14" w:name="_Toc201046151"/>
+      <w:bookmarkStart w:id="15" w:name="_Toc279141251"/>
       <w:r>
         <w:rPr>
           <w:rFonts w:ascii="CMU Sans Serif" w:hAnsi="CMU Sans Serif" w:cs="CMU Sans Serif"/>
@@ -4688,14 +4740,14 @@
         </w:rPr>
         <w:t xml:space="preserve">s </w:t>
       </w:r>
-      <w:bookmarkEnd w:id="13"/>
+      <w:bookmarkEnd w:id="14"/>
       <w:r>
         <w:rPr>
           <w:rFonts w:ascii="CMU Sans Serif" w:hAnsi="CMU Sans Serif" w:cs="CMU Sans Serif"/>
         </w:rPr>
         <w:t xml:space="preserve">do sistema </w:t>
       </w:r>
-      <w:bookmarkEnd w:id="14"/>
+      <w:bookmarkEnd w:id="15"/>
       <w:r>
         <w:rPr>
           <w:rFonts w:ascii="CMU Sans Serif" w:hAnsi="CMU Sans Serif" w:cs="CMU Sans Serif"/>
@@ -4706,7 +4758,7 @@
     </w:p>
     <w:tbl>
       <w:tblPr>
-        <w:tblStyle w:val="TableClassic1"/>
+        <w:tblStyle w:val="Tabelaclssica1"/>
         <w:tblW w:w="4591" w:type="pct"/>
         <w:tblInd w:w="392" w:type="dxa"/>
         <w:tblLayout w:type="fixed"/>
@@ -4792,7 +4844,7 @@
           </w:tcPr>
           <w:p>
             <w:pPr>
-              <w:pStyle w:val="ListParagraph"/>
+              <w:pStyle w:val="PargrafodaLista"/>
               <w:numPr>
                 <w:ilvl w:val="0"/>
                 <w:numId w:val="10"/>
@@ -4914,7 +4966,7 @@
           </w:tcPr>
           <w:p>
             <w:pPr>
-              <w:pStyle w:val="ListParagraph"/>
+              <w:pStyle w:val="PargrafodaLista"/>
               <w:numPr>
                 <w:ilvl w:val="0"/>
                 <w:numId w:val="10"/>
@@ -5045,7 +5097,7 @@
           </w:tcPr>
           <w:p>
             <w:pPr>
-              <w:pStyle w:val="ListParagraph"/>
+              <w:pStyle w:val="PargrafodaLista"/>
               <w:numPr>
                 <w:ilvl w:val="0"/>
                 <w:numId w:val="10"/>
@@ -5245,7 +5297,7 @@
           <w:szCs w:val="20"/>
         </w:rPr>
       </w:pPr>
-      <w:bookmarkStart w:id="15" w:name="_Toc279141252"/>
+      <w:bookmarkStart w:id="16" w:name="_Toc279141252"/>
       <w:r>
         <w:rPr>
           <w:rFonts w:ascii="CMU Sans Serif" w:hAnsi="CMU Sans Serif" w:cs="CMU Sans Serif"/>
@@ -5326,7 +5378,7 @@
         </w:rPr>
         <w:t xml:space="preserve">s tecnológicos do sistema </w:t>
       </w:r>
-      <w:bookmarkEnd w:id="15"/>
+      <w:bookmarkEnd w:id="16"/>
       <w:r>
         <w:rPr>
           <w:rFonts w:ascii="CMU Sans Serif" w:hAnsi="CMU Sans Serif" w:cs="CMU Sans Serif"/>
@@ -5339,7 +5391,7 @@
     </w:p>
     <w:tbl>
       <w:tblPr>
-        <w:tblStyle w:val="TableClassic1"/>
+        <w:tblStyle w:val="Tabelaclssica1"/>
         <w:tblW w:w="4888" w:type="pct"/>
         <w:tblLayout w:type="fixed"/>
         <w:tblLook w:val="04A0" w:firstRow="1" w:lastRow="0" w:firstColumn="1" w:lastColumn="0" w:noHBand="0" w:noVBand="1"/>
@@ -5424,7 +5476,7 @@
           </w:tcPr>
           <w:p>
             <w:pPr>
-              <w:pStyle w:val="ListParagraph"/>
+              <w:pStyle w:val="PargrafodaLista"/>
               <w:numPr>
                 <w:ilvl w:val="0"/>
                 <w:numId w:val="11"/>
@@ -5501,7 +5553,7 @@
           </w:tcPr>
           <w:p>
             <w:pPr>
-              <w:pStyle w:val="ListParagraph"/>
+              <w:pStyle w:val="PargrafodaLista"/>
               <w:numPr>
                 <w:ilvl w:val="0"/>
                 <w:numId w:val="11"/>
@@ -5579,7 +5631,7 @@
           </w:tcPr>
           <w:p>
             <w:pPr>
-              <w:pStyle w:val="ListParagraph"/>
+              <w:pStyle w:val="PargrafodaLista"/>
               <w:numPr>
                 <w:ilvl w:val="0"/>
                 <w:numId w:val="11"/>
@@ -5656,7 +5708,7 @@
           </w:tcPr>
           <w:p>
             <w:pPr>
-              <w:pStyle w:val="ListParagraph"/>
+              <w:pStyle w:val="PargrafodaLista"/>
               <w:numPr>
                 <w:ilvl w:val="0"/>
                 <w:numId w:val="11"/>
@@ -5746,7 +5798,7 @@
           </w:tcPr>
           <w:p>
             <w:pPr>
-              <w:pStyle w:val="ListParagraph"/>
+              <w:pStyle w:val="PargrafodaLista"/>
               <w:numPr>
                 <w:ilvl w:val="0"/>
                 <w:numId w:val="11"/>
@@ -5904,29 +5956,29 @@
     </w:p>
     <w:p>
       <w:pPr>
-        <w:pStyle w:val="Heading2"/>
-        <w:rPr>
-          <w:rFonts w:ascii="CMU Sans Serif" w:hAnsi="CMU Sans Serif" w:cs="CMU Sans Serif"/>
-        </w:rPr>
-      </w:pPr>
-      <w:bookmarkStart w:id="16" w:name="_Toc496779378"/>
+        <w:pStyle w:val="Ttulo2"/>
+        <w:rPr>
+          <w:rFonts w:ascii="CMU Sans Serif" w:hAnsi="CMU Sans Serif" w:cs="CMU Sans Serif"/>
+        </w:rPr>
+      </w:pPr>
+      <w:bookmarkStart w:id="17" w:name="_Toc496779378"/>
       <w:r>
         <w:rPr>
           <w:rFonts w:ascii="CMU Sans Serif" w:hAnsi="CMU Sans Serif" w:cs="CMU Sans Serif"/>
         </w:rPr>
         <w:t>Glossário</w:t>
       </w:r>
-      <w:bookmarkEnd w:id="16"/>
+      <w:bookmarkEnd w:id="17"/>
     </w:p>
     <w:p>
       <w:pPr>
-        <w:pStyle w:val="Caption"/>
+        <w:pStyle w:val="Legenda"/>
         <w:spacing w:before="300" w:after="120"/>
         <w:rPr>
           <w:rFonts w:ascii="CMU Sans Serif" w:hAnsi="CMU Sans Serif" w:cs="CMU Sans Serif"/>
         </w:rPr>
       </w:pPr>
-      <w:bookmarkStart w:id="17" w:name="_Toc279141253"/>
+      <w:bookmarkStart w:id="18" w:name="_Toc279141253"/>
       <w:r>
         <w:rPr>
           <w:rFonts w:ascii="CMU Sans Serif" w:hAnsi="CMU Sans Serif" w:cs="CMU Sans Serif"/>
@@ -5984,11 +6036,11 @@
         </w:rPr>
         <w:t xml:space="preserve"> Terminologia</w:t>
       </w:r>
-      <w:bookmarkEnd w:id="17"/>
+      <w:bookmarkEnd w:id="18"/>
     </w:p>
     <w:tbl>
       <w:tblPr>
-        <w:tblStyle w:val="TableClassic1"/>
+        <w:tblStyle w:val="Tabelaclssica1"/>
         <w:tblW w:w="9606" w:type="dxa"/>
         <w:tblInd w:w="108" w:type="dxa"/>
         <w:tblLook w:val="04A0" w:firstRow="1" w:lastRow="0" w:firstColumn="1" w:lastColumn="0" w:noHBand="0" w:noVBand="1"/>
@@ -6319,12 +6371,12 @@
     </w:p>
     <w:p>
       <w:pPr>
-        <w:pStyle w:val="Heading2"/>
-        <w:rPr>
-          <w:rFonts w:ascii="CMU Sans Serif" w:hAnsi="CMU Sans Serif" w:cs="CMU Sans Serif"/>
-        </w:rPr>
-      </w:pPr>
-      <w:bookmarkStart w:id="18" w:name="_Toc496779379"/>
+        <w:pStyle w:val="Ttulo2"/>
+        <w:rPr>
+          <w:rFonts w:ascii="CMU Sans Serif" w:hAnsi="CMU Sans Serif" w:cs="CMU Sans Serif"/>
+        </w:rPr>
+      </w:pPr>
+      <w:bookmarkStart w:id="19" w:name="_Toc496779379"/>
       <w:r>
         <w:rPr>
           <w:rFonts w:ascii="CMU Sans Serif" w:hAnsi="CMU Sans Serif" w:cs="CMU Sans Serif"/>
@@ -6332,7 +6384,7 @@
         <w:lastRenderedPageBreak/>
         <w:t>Formato dos requisitos</w:t>
       </w:r>
-      <w:bookmarkEnd w:id="18"/>
+      <w:bookmarkEnd w:id="19"/>
     </w:p>
     <w:p>
       <w:pPr>
@@ -6362,13 +6414,13 @@
     </w:p>
     <w:p>
       <w:pPr>
-        <w:pStyle w:val="Caption"/>
+        <w:pStyle w:val="Legenda"/>
         <w:spacing w:before="300" w:after="120"/>
         <w:rPr>
           <w:rFonts w:ascii="CMU Sans Serif" w:hAnsi="CMU Sans Serif" w:cs="CMU Sans Serif"/>
         </w:rPr>
       </w:pPr>
-      <w:bookmarkStart w:id="19" w:name="_Toc279141254"/>
+      <w:bookmarkStart w:id="20" w:name="_Toc279141254"/>
       <w:r>
         <w:rPr>
           <w:rFonts w:ascii="CMU Sans Serif" w:hAnsi="CMU Sans Serif" w:cs="CMU Sans Serif"/>
@@ -6426,11 +6478,11 @@
         </w:rPr>
         <w:t xml:space="preserve"> Formato de descrição de casos de uso</w:t>
       </w:r>
-      <w:bookmarkEnd w:id="19"/>
+      <w:bookmarkEnd w:id="20"/>
     </w:p>
     <w:tbl>
       <w:tblPr>
-        <w:tblStyle w:val="TableClassic1"/>
+        <w:tblStyle w:val="Tabelaclssica1"/>
         <w:tblW w:w="4888" w:type="pct"/>
         <w:tblInd w:w="108" w:type="dxa"/>
         <w:tblLayout w:type="fixed"/>
@@ -6908,13 +6960,13 @@
     </w:p>
     <w:p>
       <w:pPr>
-        <w:pStyle w:val="Caption"/>
+        <w:pStyle w:val="Legenda"/>
         <w:spacing w:before="300" w:after="120"/>
         <w:rPr>
           <w:rFonts w:ascii="CMU Sans Serif" w:hAnsi="CMU Sans Serif" w:cs="CMU Sans Serif"/>
         </w:rPr>
       </w:pPr>
-      <w:bookmarkStart w:id="20" w:name="_Toc279141255"/>
+      <w:bookmarkStart w:id="21" w:name="_Toc279141255"/>
       <w:r>
         <w:rPr>
           <w:rFonts w:ascii="CMU Sans Serif" w:hAnsi="CMU Sans Serif" w:cs="CMU Sans Serif"/>
@@ -6972,11 +7024,11 @@
         </w:rPr>
         <w:t xml:space="preserve"> Estados de descrição de casos de uso</w:t>
       </w:r>
-      <w:bookmarkEnd w:id="20"/>
+      <w:bookmarkEnd w:id="21"/>
     </w:p>
     <w:tbl>
       <w:tblPr>
-        <w:tblStyle w:val="TableClassic1"/>
+        <w:tblStyle w:val="Tabelaclssica1"/>
         <w:tblW w:w="9356" w:type="dxa"/>
         <w:tblInd w:w="108" w:type="dxa"/>
         <w:tblLook w:val="04A0" w:firstRow="1" w:lastRow="0" w:firstColumn="1" w:lastColumn="0" w:noHBand="0" w:noVBand="1"/>
@@ -7667,7 +7719,7 @@
     </w:p>
     <w:p>
       <w:pPr>
-        <w:pStyle w:val="ListParagraph"/>
+        <w:pStyle w:val="PargrafodaLista"/>
         <w:numPr>
           <w:ilvl w:val="0"/>
           <w:numId w:val="45"/>
@@ -7710,7 +7762,7 @@
     </w:p>
     <w:p>
       <w:pPr>
-        <w:pStyle w:val="ListParagraph"/>
+        <w:pStyle w:val="PargrafodaLista"/>
         <w:numPr>
           <w:ilvl w:val="0"/>
           <w:numId w:val="45"/>
@@ -7729,7 +7781,7 @@
     </w:p>
     <w:p>
       <w:pPr>
-        <w:pStyle w:val="ListParagraph"/>
+        <w:pStyle w:val="PargrafodaLista"/>
         <w:numPr>
           <w:ilvl w:val="0"/>
           <w:numId w:val="45"/>
@@ -7748,7 +7800,7 @@
     </w:p>
     <w:p>
       <w:pPr>
-        <w:pStyle w:val="ListParagraph"/>
+        <w:pStyle w:val="PargrafodaLista"/>
         <w:numPr>
           <w:ilvl w:val="0"/>
           <w:numId w:val="45"/>
@@ -7840,13 +7892,13 @@
     </w:p>
     <w:p>
       <w:pPr>
-        <w:pStyle w:val="Caption"/>
+        <w:pStyle w:val="Legenda"/>
         <w:spacing w:before="300" w:after="120"/>
         <w:rPr>
           <w:rFonts w:ascii="CMU Sans Serif" w:hAnsi="CMU Sans Serif" w:cs="CMU Sans Serif"/>
         </w:rPr>
       </w:pPr>
-      <w:bookmarkStart w:id="21" w:name="_Toc279141256"/>
+      <w:bookmarkStart w:id="22" w:name="_Toc279141256"/>
       <w:r>
         <w:rPr>
           <w:rFonts w:ascii="CMU Sans Serif" w:hAnsi="CMU Sans Serif" w:cs="CMU Sans Serif"/>
@@ -7904,11 +7956,11 @@
         </w:rPr>
         <w:t xml:space="preserve"> Formato de descrição de fluxos de eventos</w:t>
       </w:r>
-      <w:bookmarkEnd w:id="21"/>
+      <w:bookmarkEnd w:id="22"/>
     </w:p>
     <w:tbl>
       <w:tblPr>
-        <w:tblStyle w:val="TableClassic1"/>
+        <w:tblStyle w:val="Tabelaclssica1"/>
         <w:tblW w:w="9356" w:type="dxa"/>
         <w:tblInd w:w="108" w:type="dxa"/>
         <w:tblLook w:val="04A0" w:firstRow="1" w:lastRow="0" w:firstColumn="1" w:lastColumn="0" w:noHBand="0" w:noVBand="1"/>
@@ -8285,13 +8337,13 @@
     </w:p>
     <w:p>
       <w:pPr>
-        <w:pStyle w:val="Caption"/>
+        <w:pStyle w:val="Legenda"/>
         <w:spacing w:before="300" w:after="120"/>
         <w:rPr>
           <w:rFonts w:ascii="CMU Sans Serif" w:hAnsi="CMU Sans Serif" w:cs="CMU Sans Serif"/>
         </w:rPr>
       </w:pPr>
-      <w:bookmarkStart w:id="22" w:name="_Toc279141257"/>
+      <w:bookmarkStart w:id="23" w:name="_Toc279141257"/>
       <w:r>
         <w:rPr>
           <w:rFonts w:ascii="CMU Sans Serif" w:hAnsi="CMU Sans Serif" w:cs="CMU Sans Serif"/>
@@ -8349,11 +8401,11 @@
         </w:rPr>
         <w:t xml:space="preserve"> Formato de descrição de requisitos</w:t>
       </w:r>
-      <w:bookmarkEnd w:id="22"/>
+      <w:bookmarkEnd w:id="23"/>
     </w:p>
     <w:tbl>
       <w:tblPr>
-        <w:tblStyle w:val="TableClassic1"/>
+        <w:tblStyle w:val="Tabelaclssica1"/>
         <w:tblW w:w="4877" w:type="pct"/>
         <w:tblInd w:w="108" w:type="dxa"/>
         <w:tblLayout w:type="fixed"/>
@@ -8890,7 +8942,7 @@
           <w:szCs w:val="20"/>
         </w:rPr>
       </w:pPr>
-      <w:bookmarkStart w:id="23" w:name="_Toc279141258"/>
+      <w:bookmarkStart w:id="24" w:name="_Toc279141258"/>
       <w:r>
         <w:rPr>
           <w:rFonts w:ascii="CMU Sans Serif" w:hAnsi="CMU Sans Serif" w:cs="CMU Sans Serif"/>
@@ -8900,7 +8952,7 @@
     </w:p>
     <w:p>
       <w:pPr>
-        <w:pStyle w:val="Caption"/>
+        <w:pStyle w:val="Legenda"/>
         <w:spacing w:before="300" w:after="120"/>
         <w:rPr>
           <w:rFonts w:ascii="CMU Sans Serif" w:hAnsi="CMU Sans Serif" w:cs="CMU Sans Serif"/>
@@ -8964,11 +9016,11 @@
         </w:rPr>
         <w:t xml:space="preserve"> Prioridade de requisitos</w:t>
       </w:r>
-      <w:bookmarkEnd w:id="23"/>
+      <w:bookmarkEnd w:id="24"/>
     </w:p>
     <w:tbl>
       <w:tblPr>
-        <w:tblStyle w:val="TableClassic1"/>
+        <w:tblStyle w:val="Tabelaclssica1"/>
         <w:tblW w:w="9356" w:type="dxa"/>
         <w:tblInd w:w="108" w:type="dxa"/>
         <w:tblLook w:val="04A0" w:firstRow="1" w:lastRow="0" w:firstColumn="1" w:lastColumn="0" w:noHBand="0" w:noVBand="1"/>
@@ -9328,69 +9380,69 @@
     </w:p>
     <w:p>
       <w:pPr>
-        <w:pStyle w:val="Heading1"/>
-        <w:rPr>
-          <w:rFonts w:ascii="CMU Sans Serif" w:hAnsi="CMU Sans Serif" w:cs="CMU Sans Serif"/>
-        </w:rPr>
-      </w:pPr>
-      <w:bookmarkStart w:id="24" w:name="_Toc496779380"/>
+        <w:pStyle w:val="Ttulo1"/>
+        <w:rPr>
+          <w:rFonts w:ascii="CMU Sans Serif" w:hAnsi="CMU Sans Serif" w:cs="CMU Sans Serif"/>
+        </w:rPr>
+      </w:pPr>
+      <w:bookmarkStart w:id="25" w:name="_Toc496779380"/>
       <w:r>
         <w:rPr>
           <w:rFonts w:ascii="CMU Sans Serif" w:hAnsi="CMU Sans Serif" w:cs="CMU Sans Serif"/>
         </w:rPr>
         <w:lastRenderedPageBreak/>
         <w:t>Contexto</w:t>
-      </w:r>
-      <w:bookmarkEnd w:id="24"/>
-    </w:p>
-    <w:p>
-      <w:pPr>
-        <w:pStyle w:val="Heading2"/>
-        <w:rPr>
-          <w:rFonts w:ascii="CMU Sans Serif" w:hAnsi="CMU Sans Serif" w:cs="CMU Sans Serif"/>
-        </w:rPr>
-      </w:pPr>
-      <w:bookmarkStart w:id="25" w:name="_Toc496779381"/>
-      <w:r>
-        <w:rPr>
-          <w:rFonts w:ascii="CMU Sans Serif" w:hAnsi="CMU Sans Serif" w:cs="CMU Sans Serif"/>
-        </w:rPr>
-        <w:t>Âmbito</w:t>
       </w:r>
       <w:bookmarkEnd w:id="25"/>
     </w:p>
     <w:p>
-      <w:r>
-        <w:t>O website “</w:t>
-      </w:r>
-      <w:r>
-        <w:rPr>
-          <w:color w:val="1F497D" w:themeColor="text2"/>
-        </w:rPr>
-        <w:t>AutoShopManager</w:t>
-      </w:r>
-      <w:r>
-        <w:t>”</w:t>
-      </w:r>
-      <w:r>
-        <w:t xml:space="preserve"> é uma tentativa de acelerar o processo de gestão de uma oficina de reparação de carros. Muitos dos sistemas existentes consomem muito do tempo disponível dos membros de uma oficina devido à sua pobre interface e desnecessária complexidade relativa ao modo de apresentação e gestão das informações.</w:t>
-      </w:r>
+      <w:pPr>
+        <w:pStyle w:val="Ttulo2"/>
+        <w:rPr>
+          <w:rFonts w:ascii="CMU Sans Serif" w:hAnsi="CMU Sans Serif" w:cs="CMU Sans Serif"/>
+        </w:rPr>
+      </w:pPr>
+      <w:bookmarkStart w:id="26" w:name="_Toc496779381"/>
+      <w:r>
+        <w:rPr>
+          <w:rFonts w:ascii="CMU Sans Serif" w:hAnsi="CMU Sans Serif" w:cs="CMU Sans Serif"/>
+        </w:rPr>
+        <w:t>Âmbito</w:t>
+      </w:r>
+      <w:bookmarkEnd w:id="26"/>
     </w:p>
     <w:p>
       <w:r>
-        <w:t>Atualmente em oficinas muitas das tarefas são realizadas de forma manual como por exemplo, a anotação dos veículos que dão entrada na oficina assim como o que deve ser feito num determinado veículo para que seja efetuada a reparação do mesmo. Tudo isto se deve à apreensão de algumas</w:t>
-      </w:r>
-      <w:r>
-        <w:t xml:space="preserve"> destas oficinas em</w:t>
-      </w:r>
-      <w:r>
-        <w:t xml:space="preserve"> adotar um sistema digital que automatize a maior parte do trabalh</w:t>
-      </w:r>
-      <w:r>
-        <w:t>o, devido às dificuldades e custos que estes acarretam.</w:t>
+        <w:t>O website “</w:t>
+      </w:r>
+      <w:r>
+        <w:rPr>
+          <w:color w:val="1F497D" w:themeColor="text2"/>
+        </w:rPr>
+        <w:t>AutoShopManager</w:t>
+      </w:r>
+      <w:r>
+        <w:t>”</w:t>
+      </w:r>
+      <w:r>
+        <w:t xml:space="preserve"> é uma tentativa de acelerar o processo de gestão de uma oficina de reparação de carros. Muitos dos sistemas existentes consomem muito do tempo disponível dos membros de uma oficina devido à sua pobre interface e desnecessária complexidade relativa ao modo de apresentação e gestão das informações.</w:t>
       </w:r>
     </w:p>
     <w:p>
+      <w:r>
+        <w:t>Atualmente em oficinas muitas das tarefas são realizadas de forma manual como por exemplo, a anotação dos veículos que dão entrada na oficina assim como o que deve ser feito num determinado veículo para que seja efetuada a reparação do mesmo. Tudo isto se deve à apreensão de algumas</w:t>
+      </w:r>
+      <w:r>
+        <w:t xml:space="preserve"> destas oficinas em</w:t>
+      </w:r>
+      <w:r>
+        <w:t xml:space="preserve"> adotar um sistema digital que automatize a maior parte do trabalh</w:t>
+      </w:r>
+      <w:r>
+        <w:t>o, devido às dificuldades e custos que estes acarretam.</w:t>
+      </w:r>
+    </w:p>
+    <w:p>
       <w:pPr>
         <w:rPr>
           <w:i/>
@@ -9458,12 +9510,12 @@
     </w:p>
     <w:p>
       <w:pPr>
-        <w:pStyle w:val="Heading2"/>
-        <w:rPr>
-          <w:rFonts w:ascii="CMU Sans Serif" w:hAnsi="CMU Sans Serif" w:cs="CMU Sans Serif"/>
-        </w:rPr>
-      </w:pPr>
-      <w:bookmarkStart w:id="26" w:name="_Toc496779385"/>
+        <w:pStyle w:val="Ttulo2"/>
+        <w:rPr>
+          <w:rFonts w:ascii="CMU Sans Serif" w:hAnsi="CMU Sans Serif" w:cs="CMU Sans Serif"/>
+        </w:rPr>
+      </w:pPr>
+      <w:bookmarkStart w:id="27" w:name="_Toc496779385"/>
       <w:r>
         <w:rPr>
           <w:rFonts w:ascii="CMU Sans Serif" w:hAnsi="CMU Sans Serif" w:cs="CMU Sans Serif"/>
@@ -9471,7 +9523,7 @@
         <w:lastRenderedPageBreak/>
         <w:t>Modelo genérico de casos de uso</w:t>
       </w:r>
-      <w:bookmarkEnd w:id="26"/>
+      <w:bookmarkEnd w:id="27"/>
     </w:p>
     <w:p>
       <w:pPr>
@@ -9705,12 +9757,12 @@
     </w:p>
     <w:p>
       <w:pPr>
-        <w:pStyle w:val="Caption"/>
-        <w:rPr>
-          <w:rFonts w:ascii="CMU Sans Serif" w:hAnsi="CMU Sans Serif" w:cs="CMU Sans Serif"/>
-        </w:rPr>
-      </w:pPr>
-      <w:bookmarkStart w:id="27" w:name="_Toc279141247"/>
+        <w:pStyle w:val="Legenda"/>
+        <w:rPr>
+          <w:rFonts w:ascii="CMU Sans Serif" w:hAnsi="CMU Sans Serif" w:cs="CMU Sans Serif"/>
+        </w:rPr>
+      </w:pPr>
+      <w:bookmarkStart w:id="28" w:name="_Toc279141247"/>
       <w:r>
         <w:rPr>
           <w:rFonts w:ascii="CMU Sans Serif" w:hAnsi="CMU Sans Serif" w:cs="CMU Sans Serif"/>
@@ -9755,7 +9807,7 @@
         </w:rPr>
         <w:t xml:space="preserve"> – Diagrama de pacotes do sistema </w:t>
       </w:r>
-      <w:bookmarkEnd w:id="27"/>
+      <w:bookmarkEnd w:id="28"/>
       <w:r>
         <w:rPr>
           <w:rFonts w:ascii="CMU Sans Serif" w:hAnsi="CMU Sans Serif" w:cs="CMU Sans Serif"/>
@@ -9810,13 +9862,13 @@
     </w:p>
     <w:p>
       <w:pPr>
-        <w:pStyle w:val="Caption"/>
+        <w:pStyle w:val="Legenda"/>
         <w:spacing w:before="300" w:after="120"/>
         <w:rPr>
           <w:rFonts w:ascii="CMU Sans Serif" w:hAnsi="CMU Sans Serif" w:cs="CMU Sans Serif"/>
         </w:rPr>
       </w:pPr>
-      <w:bookmarkStart w:id="28" w:name="_Toc279141259"/>
+      <w:bookmarkStart w:id="29" w:name="_Toc279141259"/>
       <w:r>
         <w:rPr>
           <w:rFonts w:ascii="CMU Sans Serif" w:hAnsi="CMU Sans Serif" w:cs="CMU Sans Serif"/>
@@ -9886,7 +9938,7 @@
         </w:rPr>
         <w:t xml:space="preserve">es do sistema </w:t>
       </w:r>
-      <w:bookmarkEnd w:id="28"/>
+      <w:bookmarkEnd w:id="29"/>
       <w:r>
         <w:rPr>
           <w:rFonts w:ascii="CMU Sans Serif" w:hAnsi="CMU Sans Serif" w:cs="CMU Sans Serif"/>
@@ -9897,7 +9949,7 @@
     </w:p>
     <w:tbl>
       <w:tblPr>
-        <w:tblStyle w:val="TableClassic1"/>
+        <w:tblStyle w:val="Tabelaclssica1"/>
         <w:tblW w:w="4888" w:type="pct"/>
         <w:tblInd w:w="108" w:type="dxa"/>
         <w:tblLayout w:type="fixed"/>
@@ -9983,7 +10035,7 @@
           </w:tcPr>
           <w:p>
             <w:pPr>
-              <w:pStyle w:val="ListParagraph"/>
+              <w:pStyle w:val="PargrafodaLista"/>
               <w:numPr>
                 <w:ilvl w:val="1"/>
                 <w:numId w:val="48"/>
@@ -10064,7 +10116,7 @@
           </w:tcPr>
           <w:p>
             <w:pPr>
-              <w:pStyle w:val="ListParagraph"/>
+              <w:pStyle w:val="PargrafodaLista"/>
               <w:numPr>
                 <w:ilvl w:val="1"/>
                 <w:numId w:val="48"/>
@@ -10161,7 +10213,7 @@
           </w:tcPr>
           <w:p>
             <w:pPr>
-              <w:pStyle w:val="ListParagraph"/>
+              <w:pStyle w:val="PargrafodaLista"/>
               <w:numPr>
                 <w:ilvl w:val="1"/>
                 <w:numId w:val="48"/>
@@ -10229,7 +10281,7 @@
           </w:tcPr>
           <w:p>
             <w:pPr>
-              <w:pStyle w:val="ListParagraph"/>
+              <w:pStyle w:val="PargrafodaLista"/>
               <w:numPr>
                 <w:ilvl w:val="1"/>
                 <w:numId w:val="48"/>
@@ -10305,7 +10357,7 @@
           </w:tcPr>
           <w:p>
             <w:pPr>
-              <w:pStyle w:val="ListParagraph"/>
+              <w:pStyle w:val="PargrafodaLista"/>
               <w:numPr>
                 <w:ilvl w:val="1"/>
                 <w:numId w:val="48"/>
@@ -10382,7 +10434,7 @@
           </w:tcPr>
           <w:p>
             <w:pPr>
-              <w:pStyle w:val="ListParagraph"/>
+              <w:pStyle w:val="PargrafodaLista"/>
               <w:numPr>
                 <w:ilvl w:val="1"/>
                 <w:numId w:val="48"/>
@@ -10516,17 +10568,17 @@
     </w:p>
     <w:p>
       <w:pPr>
-        <w:pStyle w:val="Caption"/>
+        <w:pStyle w:val="Legenda"/>
         <w:spacing w:before="300" w:after="120"/>
         <w:rPr>
           <w:rFonts w:ascii="CMU Sans Serif" w:hAnsi="CMU Sans Serif" w:cs="CMU Sans Serif"/>
         </w:rPr>
       </w:pPr>
-      <w:bookmarkStart w:id="29" w:name="_Toc279141260"/>
+      <w:bookmarkStart w:id="30" w:name="_Toc279141260"/>
     </w:p>
     <w:p>
       <w:pPr>
-        <w:pStyle w:val="Caption"/>
+        <w:pStyle w:val="Legenda"/>
         <w:spacing w:before="300" w:after="120"/>
         <w:rPr>
           <w:rFonts w:ascii="CMU Sans Serif" w:hAnsi="CMU Sans Serif" w:cs="CMU Sans Serif"/>
@@ -10589,7 +10641,7 @@
         </w:rPr>
         <w:t xml:space="preserve"> Pacotes de casos de uso do sistema </w:t>
       </w:r>
-      <w:bookmarkEnd w:id="29"/>
+      <w:bookmarkEnd w:id="30"/>
       <w:r>
         <w:rPr>
           <w:rFonts w:ascii="CMU Sans Serif" w:hAnsi="CMU Sans Serif" w:cs="CMU Sans Serif"/>
@@ -10600,7 +10652,7 @@
     </w:p>
     <w:tbl>
       <w:tblPr>
-        <w:tblStyle w:val="TableClassic1"/>
+        <w:tblStyle w:val="Tabelaclssica1"/>
         <w:tblW w:w="4888" w:type="pct"/>
         <w:tblInd w:w="108" w:type="dxa"/>
         <w:tblLayout w:type="fixed"/>
@@ -10808,15 +10860,7 @@
                 <w:sz w:val="18"/>
                 <w:szCs w:val="18"/>
               </w:rPr>
-              <w:t>Privilégios</w:t>
-            </w:r>
-            <w:r>
-              <w:rPr>
-                <w:rFonts w:ascii="CMU Sans Serif" w:hAnsi="CMU Sans Serif" w:cs="CMU Sans Serif"/>
-                <w:sz w:val="18"/>
-                <w:szCs w:val="18"/>
-              </w:rPr>
-              <w:t xml:space="preserve"> do administrador</w:t>
+              <w:t>Privilégios do administrador</w:t>
             </w:r>
           </w:p>
         </w:tc>
@@ -10956,23 +11000,7 @@
                 <w:sz w:val="18"/>
                 <w:szCs w:val="18"/>
               </w:rPr>
-              <w:t xml:space="preserve">4 </w:t>
-            </w:r>
-            <w:r>
-              <w:rPr>
-                <w:rFonts w:ascii="CMU Sans Serif" w:hAnsi="CMU Sans Serif" w:cs="CMU Sans Serif"/>
-                <w:sz w:val="18"/>
-                <w:szCs w:val="18"/>
-              </w:rPr>
-              <w:t>Privilégios</w:t>
-            </w:r>
-            <w:r>
-              <w:rPr>
-                <w:rFonts w:ascii="CMU Sans Serif" w:hAnsi="CMU Sans Serif" w:cs="CMU Sans Serif"/>
-                <w:sz w:val="18"/>
-                <w:szCs w:val="18"/>
-              </w:rPr>
-              <w:t xml:space="preserve"> do Responsável da oficina</w:t>
+              <w:t>4 Privilégios do Responsável da oficina</w:t>
             </w:r>
           </w:p>
         </w:tc>
@@ -11079,19 +11107,19 @@
     </w:p>
     <w:p>
       <w:pPr>
-        <w:pStyle w:val="Heading2"/>
-        <w:rPr>
-          <w:rFonts w:ascii="CMU Sans Serif" w:hAnsi="CMU Sans Serif" w:cs="CMU Sans Serif"/>
-        </w:rPr>
-      </w:pPr>
-      <w:bookmarkStart w:id="30" w:name="_Toc496779386"/>
+        <w:pStyle w:val="Ttulo2"/>
+        <w:rPr>
+          <w:rFonts w:ascii="CMU Sans Serif" w:hAnsi="CMU Sans Serif" w:cs="CMU Sans Serif"/>
+        </w:rPr>
+      </w:pPr>
+      <w:bookmarkStart w:id="31" w:name="_Toc496779386"/>
       <w:r>
         <w:rPr>
           <w:rFonts w:ascii="CMU Sans Serif" w:hAnsi="CMU Sans Serif" w:cs="CMU Sans Serif"/>
         </w:rPr>
         <w:t>Principais exclusões</w:t>
       </w:r>
-      <w:bookmarkEnd w:id="30"/>
+      <w:bookmarkEnd w:id="31"/>
     </w:p>
     <w:p>
       <w:pPr>
@@ -11165,13 +11193,13 @@
     </w:p>
     <w:p>
       <w:pPr>
-        <w:pStyle w:val="Caption"/>
+        <w:pStyle w:val="Legenda"/>
         <w:spacing w:before="300" w:after="120"/>
         <w:rPr>
           <w:rFonts w:ascii="CMU Sans Serif" w:hAnsi="CMU Sans Serif" w:cs="CMU Sans Serif"/>
         </w:rPr>
       </w:pPr>
-      <w:bookmarkStart w:id="31" w:name="_Toc279141261"/>
+      <w:bookmarkStart w:id="32" w:name="_Toc279141261"/>
       <w:r>
         <w:rPr>
           <w:rFonts w:ascii="CMU Sans Serif" w:hAnsi="CMU Sans Serif" w:cs="CMU Sans Serif"/>
@@ -11241,7 +11269,7 @@
         </w:rPr>
         <w:t xml:space="preserve">rocessos não suportados no sistema </w:t>
       </w:r>
-      <w:bookmarkEnd w:id="31"/>
+      <w:bookmarkEnd w:id="32"/>
       <w:r>
         <w:rPr>
           <w:rFonts w:ascii="CMU Sans Serif" w:hAnsi="CMU Sans Serif" w:cs="CMU Sans Serif"/>
@@ -11252,7 +11280,7 @@
     </w:p>
     <w:tbl>
       <w:tblPr>
-        <w:tblStyle w:val="TableClassic1"/>
+        <w:tblStyle w:val="Tabelaclssica1"/>
         <w:tblW w:w="4888" w:type="pct"/>
         <w:tblInd w:w="108" w:type="dxa"/>
         <w:tblLayout w:type="fixed"/>
@@ -11347,7 +11375,7 @@
           </w:tcPr>
           <w:p>
             <w:pPr>
-              <w:pStyle w:val="ListParagraph"/>
+              <w:pStyle w:val="PargrafodaLista"/>
               <w:numPr>
                 <w:ilvl w:val="0"/>
                 <w:numId w:val="52"/>
@@ -11448,7 +11476,7 @@
     </w:p>
     <w:p>
       <w:pPr>
-        <w:pStyle w:val="Heading1"/>
+        <w:pStyle w:val="Ttulo1"/>
         <w:rPr>
           <w:rFonts w:ascii="CMU Sans Serif" w:hAnsi="CMU Sans Serif" w:cs="CMU Sans Serif"/>
           <w:color w:val="000000" w:themeColor="text1"/>
@@ -11557,12 +11585,12 @@
           <w:szCs w:val="20"/>
         </w:rPr>
       </w:pPr>
-      <w:bookmarkStart w:id="32" w:name="_Toc202181909"/>
-      <w:bookmarkStart w:id="33" w:name="_Toc279141248"/>
+      <w:bookmarkStart w:id="33" w:name="_Toc202181909"/>
+      <w:bookmarkStart w:id="34" w:name="_Toc279141248"/>
     </w:p>
     <w:p>
       <w:pPr>
-        <w:pStyle w:val="Caption"/>
+        <w:pStyle w:val="Legenda"/>
         <w:rPr>
           <w:rFonts w:ascii="CMU Sans Serif" w:hAnsi="CMU Sans Serif" w:cs="CMU Sans Serif"/>
         </w:rPr>
@@ -11617,7 +11645,7 @@
     </w:p>
     <w:p>
       <w:pPr>
-        <w:pStyle w:val="Caption"/>
+        <w:pStyle w:val="Legenda"/>
         <w:rPr>
           <w:rFonts w:ascii="CMU Sans Serif" w:hAnsi="CMU Sans Serif" w:cs="CMU Sans Serif"/>
         </w:rPr>
@@ -11666,7 +11694,7 @@
         </w:rPr>
         <w:t xml:space="preserve"> – </w:t>
       </w:r>
-      <w:bookmarkEnd w:id="32"/>
+      <w:bookmarkEnd w:id="33"/>
       <w:r>
         <w:rPr>
           <w:rFonts w:ascii="CMU Sans Serif" w:hAnsi="CMU Sans Serif" w:cs="CMU Sans Serif"/>
@@ -11679,23 +11707,14 @@
         </w:rPr>
         <w:t xml:space="preserve">pacote </w:t>
       </w:r>
-      <w:bookmarkEnd w:id="33"/>
+      <w:bookmarkEnd w:id="34"/>
       <w:r>
         <w:rPr>
           <w:rFonts w:ascii="CMU Sans Serif" w:hAnsi="CMU Sans Serif" w:cs="CMU Sans Serif"/>
           <w:color w:val="000000" w:themeColor="text1"/>
         </w:rPr>
-        <w:t xml:space="preserve">Gestão de </w:t>
-      </w:r>
-      <w:bookmarkStart w:id="34" w:name="_GoBack"/>
-      <w:r>
-        <w:rPr>
-          <w:rFonts w:ascii="CMU Sans Serif" w:hAnsi="CMU Sans Serif" w:cs="CMU Sans Serif"/>
-          <w:color w:val="000000" w:themeColor="text1"/>
-        </w:rPr>
-        <w:t>likes</w:t>
-      </w:r>
-      <w:bookmarkEnd w:id="34"/>
+        <w:t>Gestão de likes</w:t>
+      </w:r>
     </w:p>
     <w:p>
       <w:pPr>
@@ -11745,7 +11764,7 @@
     </w:p>
     <w:p>
       <w:pPr>
-        <w:pStyle w:val="Heading2"/>
+        <w:pStyle w:val="Ttulo2"/>
         <w:rPr>
           <w:rFonts w:ascii="CMU Sans Serif" w:hAnsi="CMU Sans Serif" w:cs="CMU Sans Serif"/>
         </w:rPr>
@@ -11772,7 +11791,7 @@
     </w:p>
     <w:tbl>
       <w:tblPr>
-        <w:tblStyle w:val="TableClassic1"/>
+        <w:tblStyle w:val="Tabelaclssica1"/>
         <w:tblW w:w="4814" w:type="pct"/>
         <w:tblInd w:w="250" w:type="dxa"/>
         <w:tblLayout w:type="fixed"/>
@@ -12155,7 +12174,7 @@
     </w:p>
     <w:tbl>
       <w:tblPr>
-        <w:tblStyle w:val="TableClassic1"/>
+        <w:tblStyle w:val="Tabelaclssica1"/>
         <w:tblW w:w="4665" w:type="pct"/>
         <w:tblInd w:w="534" w:type="dxa"/>
         <w:tblLayout w:type="fixed"/>
@@ -12572,7 +12591,7 @@
     </w:p>
     <w:tbl>
       <w:tblPr>
-        <w:tblStyle w:val="TableClassic1"/>
+        <w:tblStyle w:val="Tabelaclssica1"/>
         <w:tblW w:w="4665" w:type="pct"/>
         <w:tblInd w:w="534" w:type="dxa"/>
         <w:tblLayout w:type="fixed"/>
@@ -13108,7 +13127,7 @@
     </w:p>
     <w:tbl>
       <w:tblPr>
-        <w:tblStyle w:val="TableClassic1"/>
+        <w:tblStyle w:val="Tabelaclssica1"/>
         <w:tblW w:w="4666" w:type="pct"/>
         <w:tblInd w:w="534" w:type="dxa"/>
         <w:tblLayout w:type="fixed"/>
@@ -13456,7 +13475,7 @@
     </w:p>
     <w:p>
       <w:pPr>
-        <w:pStyle w:val="Heading2"/>
+        <w:pStyle w:val="Ttulo2"/>
         <w:rPr>
           <w:rFonts w:ascii="CMU Sans Serif" w:hAnsi="CMU Sans Serif" w:cs="CMU Sans Serif"/>
         </w:rPr>
@@ -13483,7 +13502,7 @@
     </w:p>
     <w:tbl>
       <w:tblPr>
-        <w:tblStyle w:val="TableClassic1"/>
+        <w:tblStyle w:val="Tabelaclssica1"/>
         <w:tblW w:w="4814" w:type="pct"/>
         <w:tblInd w:w="250" w:type="dxa"/>
         <w:tblLayout w:type="fixed"/>
@@ -13834,7 +13853,7 @@
     </w:p>
     <w:tbl>
       <w:tblPr>
-        <w:tblStyle w:val="TableClassic1"/>
+        <w:tblStyle w:val="Tabelaclssica1"/>
         <w:tblW w:w="4665" w:type="pct"/>
         <w:tblInd w:w="534" w:type="dxa"/>
         <w:tblLayout w:type="fixed"/>
@@ -14334,7 +14353,7 @@
     </w:p>
     <w:tbl>
       <w:tblPr>
-        <w:tblStyle w:val="TableClassic1"/>
+        <w:tblStyle w:val="Tabelaclssica1"/>
         <w:tblW w:w="4665" w:type="pct"/>
         <w:tblInd w:w="534" w:type="dxa"/>
         <w:tblLayout w:type="fixed"/>
@@ -14878,7 +14897,7 @@
     </w:p>
     <w:tbl>
       <w:tblPr>
-        <w:tblStyle w:val="TableClassic1"/>
+        <w:tblStyle w:val="Tabelaclssica1"/>
         <w:tblW w:w="4666" w:type="pct"/>
         <w:tblInd w:w="534" w:type="dxa"/>
         <w:tblLayout w:type="fixed"/>
@@ -15200,7 +15219,7 @@
     </w:p>
     <w:p>
       <w:pPr>
-        <w:pStyle w:val="Heading2"/>
+        <w:pStyle w:val="Ttulo2"/>
         <w:spacing w:before="200" w:after="0"/>
         <w:jc w:val="left"/>
         <w:rPr>
@@ -15224,7 +15243,7 @@
     </w:p>
     <w:tbl>
       <w:tblPr>
-        <w:tblStyle w:val="TableClassic1"/>
+        <w:tblStyle w:val="Tabelaclssica1"/>
         <w:tblW w:w="4814" w:type="pct"/>
         <w:tblInd w:w="250" w:type="dxa"/>
         <w:tblLayout w:type="fixed"/>
@@ -15633,7 +15652,7 @@
     </w:p>
     <w:tbl>
       <w:tblPr>
-        <w:tblStyle w:val="TableClassic1"/>
+        <w:tblStyle w:val="Tabelaclssica1"/>
         <w:tblW w:w="4665" w:type="pct"/>
         <w:tblInd w:w="534" w:type="dxa"/>
         <w:tblLayout w:type="fixed"/>
@@ -16283,7 +16302,7 @@
     </w:p>
     <w:tbl>
       <w:tblPr>
-        <w:tblStyle w:val="TableClassic1"/>
+        <w:tblStyle w:val="Tabelaclssica1"/>
         <w:tblW w:w="4665" w:type="pct"/>
         <w:tblInd w:w="534" w:type="dxa"/>
         <w:tblLayout w:type="fixed"/>
@@ -16817,7 +16836,7 @@
     </w:p>
     <w:tbl>
       <w:tblPr>
-        <w:tblStyle w:val="TableClassic1"/>
+        <w:tblStyle w:val="Tabelaclssica1"/>
         <w:tblW w:w="4666" w:type="pct"/>
         <w:tblInd w:w="534" w:type="dxa"/>
         <w:tblLayout w:type="fixed"/>
@@ -17118,7 +17137,7 @@
     </w:p>
     <w:p>
       <w:pPr>
-        <w:pStyle w:val="Heading2"/>
+        <w:pStyle w:val="Ttulo2"/>
         <w:rPr>
           <w:rFonts w:ascii="CMU Sans Serif" w:hAnsi="CMU Sans Serif" w:cs="CMU Sans Serif"/>
         </w:rPr>
@@ -17144,7 +17163,7 @@
     </w:p>
     <w:tbl>
       <w:tblPr>
-        <w:tblStyle w:val="TableClassic1"/>
+        <w:tblStyle w:val="Tabelaclssica1"/>
         <w:tblW w:w="4814" w:type="pct"/>
         <w:tblInd w:w="250" w:type="dxa"/>
         <w:tblLayout w:type="fixed"/>
@@ -17511,7 +17530,7 @@
     </w:p>
     <w:tbl>
       <w:tblPr>
-        <w:tblStyle w:val="TableClassic1"/>
+        <w:tblStyle w:val="Tabelaclssica1"/>
         <w:tblW w:w="4665" w:type="pct"/>
         <w:tblInd w:w="534" w:type="dxa"/>
         <w:tblLayout w:type="fixed"/>
@@ -17879,7 +17898,7 @@
     </w:p>
     <w:tbl>
       <w:tblPr>
-        <w:tblStyle w:val="TableClassic1"/>
+        <w:tblStyle w:val="Tabelaclssica1"/>
         <w:tblW w:w="4666" w:type="pct"/>
         <w:tblInd w:w="534" w:type="dxa"/>
         <w:tblLayout w:type="fixed"/>
@@ -18214,7 +18233,7 @@
     </w:p>
     <w:p>
       <w:pPr>
-        <w:pStyle w:val="Heading1"/>
+        <w:pStyle w:val="Ttulo1"/>
         <w:rPr>
           <w:rFonts w:ascii="CMU Sans Serif" w:hAnsi="CMU Sans Serif" w:cs="CMU Sans Serif"/>
         </w:rPr>
@@ -18237,7 +18256,7 @@
     </w:p>
     <w:p>
       <w:pPr>
-        <w:pStyle w:val="Heading2"/>
+        <w:pStyle w:val="Ttulo2"/>
         <w:rPr>
           <w:rFonts w:ascii="CMU Sans Serif" w:hAnsi="CMU Sans Serif" w:cs="CMU Sans Serif"/>
         </w:rPr>
@@ -18274,7 +18293,7 @@
     </w:p>
     <w:tbl>
       <w:tblPr>
-        <w:tblStyle w:val="TableClassic1"/>
+        <w:tblStyle w:val="Tabelaclssica1"/>
         <w:tblW w:w="4666" w:type="pct"/>
         <w:tblInd w:w="534" w:type="dxa"/>
         <w:tblLayout w:type="fixed"/>
@@ -18589,7 +18608,7 @@
     </w:p>
     <w:p>
       <w:pPr>
-        <w:pStyle w:val="Heading2"/>
+        <w:pStyle w:val="Ttulo2"/>
         <w:rPr>
           <w:rFonts w:ascii="CMU Sans Serif" w:hAnsi="CMU Sans Serif" w:cs="CMU Sans Serif"/>
         </w:rPr>
@@ -18618,7 +18637,7 @@
     </w:p>
     <w:tbl>
       <w:tblPr>
-        <w:tblStyle w:val="TableClassic1"/>
+        <w:tblStyle w:val="Tabelaclssica1"/>
         <w:tblW w:w="4666" w:type="pct"/>
         <w:tblInd w:w="534" w:type="dxa"/>
         <w:tblLayout w:type="fixed"/>
@@ -18944,40 +18963,40 @@
 <w:ftr xmlns:wpc="http://schemas.microsoft.com/office/word/2010/wordprocessingCanvas" xmlns:cx="http://schemas.microsoft.com/office/drawing/2014/chartex" xmlns:cx1="http://schemas.microsoft.com/office/drawing/2015/9/8/chartex" xmlns:cx2="http://schemas.microsoft.com/office/drawing/2015/10/21/chartex" xmlns:cx3="http://schemas.microsoft.com/office/drawing/2016/5/9/chartex" xmlns:cx4="http://schemas.microsoft.com/office/drawing/2016/5/10/chartex" xmlns:cx5="http://schemas.microsoft.com/office/drawing/2016/5/11/chartex" xmlns:cx6="http://schemas.microsoft.com/office/drawing/2016/5/12/chartex" xmlns:cx7="http://schemas.microsoft.com/office/drawing/2016/5/13/chartex" xmlns:cx8="http://schemas.microsoft.com/office/drawing/2016/5/14/chartex" xmlns:mc="http://schemas.openxmlformats.org/markup-compatibility/2006" xmlns:aink="http://schemas.microsoft.com/office/drawing/2016/ink" xmlns:am3d="http://schemas.microsoft.com/office/drawing/2017/model3d" xmlns:o="urn:schemas-microsoft-com:office:office" xmlns:r="http://schemas.openxmlformats.org/officeDocument/2006/relationships" xmlns:m="http://schemas.openxmlformats.org/officeDocument/2006/math" xmlns:v="urn:schemas-microsoft-com:vml" xmlns:wp14="http://schemas.microsoft.com/office/word/2010/wordprocessingDrawing" xmlns:wp="http://schemas.openxmlformats.org/drawingml/2006/wordprocessingDrawing" xmlns:w10="urn:schemas-microsoft-com:office:word" xmlns:w="http://schemas.openxmlformats.org/wordprocessingml/2006/main" xmlns:w14="http://schemas.microsoft.com/office/word/2010/wordml" xmlns:w15="http://schemas.microsoft.com/office/word/2012/wordml" xmlns:w16cid="http://schemas.microsoft.com/office/word/2016/wordml/cid" xmlns:w16se="http://schemas.microsoft.com/office/word/2015/wordml/symex" xmlns:wpg="http://schemas.microsoft.com/office/word/2010/wordprocessingGroup" xmlns:wpi="http://schemas.microsoft.com/office/word/2010/wordprocessingInk" xmlns:wne="http://schemas.microsoft.com/office/word/2006/wordml" xmlns:wps="http://schemas.microsoft.com/office/word/2010/wordprocessingShape" mc:Ignorable="w14 w15 w16se w16cid wp14">
   <w:p>
     <w:pPr>
-      <w:pStyle w:val="Footer"/>
+      <w:pStyle w:val="Rodap"/>
       <w:framePr w:wrap="around" w:vAnchor="text" w:hAnchor="margin" w:xAlign="outside" w:y="1"/>
       <w:rPr>
-        <w:rStyle w:val="PageNumber"/>
+        <w:rStyle w:val="Nmerodepgina"/>
       </w:rPr>
     </w:pPr>
     <w:r>
       <w:rPr>
-        <w:rStyle w:val="PageNumber"/>
+        <w:rStyle w:val="Nmerodepgina"/>
       </w:rPr>
       <w:fldChar w:fldCharType="begin"/>
     </w:r>
     <w:r>
       <w:rPr>
-        <w:rStyle w:val="PageNumber"/>
+        <w:rStyle w:val="Nmerodepgina"/>
       </w:rPr>
       <w:instrText xml:space="preserve">PAGE  </w:instrText>
     </w:r>
     <w:r>
       <w:rPr>
-        <w:rStyle w:val="PageNumber"/>
+        <w:rStyle w:val="Nmerodepgina"/>
       </w:rPr>
       <w:fldChar w:fldCharType="separate"/>
     </w:r>
     <w:r>
       <w:rPr>
-        <w:rStyle w:val="PageNumber"/>
+        <w:rStyle w:val="Nmerodepgina"/>
         <w:noProof/>
       </w:rPr>
       <w:t>2</w:t>
     </w:r>
     <w:r>
       <w:rPr>
-        <w:rStyle w:val="PageNumber"/>
+        <w:rStyle w:val="Nmerodepgina"/>
       </w:rPr>
       <w:fldChar w:fldCharType="end"/>
     </w:r>
@@ -18999,39 +19018,32 @@
     </w:pPr>
     <w:r>
       <w:rPr>
-        <w:rStyle w:val="PageNumber"/>
+        <w:rStyle w:val="Nmerodepgina"/>
       </w:rPr>
       <w:fldChar w:fldCharType="begin"/>
     </w:r>
     <w:r>
       <w:rPr>
-        <w:rStyle w:val="PageNumber"/>
+        <w:rStyle w:val="Nmerodepgina"/>
       </w:rPr>
       <w:instrText xml:space="preserve"> PAGE </w:instrText>
     </w:r>
     <w:r>
       <w:rPr>
-        <w:rStyle w:val="PageNumber"/>
+        <w:rStyle w:val="Nmerodepgina"/>
       </w:rPr>
       <w:fldChar w:fldCharType="separate"/>
     </w:r>
     <w:r>
       <w:rPr>
-        <w:rStyle w:val="PageNumber"/>
+        <w:rStyle w:val="Nmerodepgina"/>
         <w:noProof/>
       </w:rPr>
-      <w:t>1</w:t>
+      <w:t>12</w:t>
     </w:r>
     <w:r>
       <w:rPr>
-        <w:rStyle w:val="PageNumber"/>
-        <w:noProof/>
-      </w:rPr>
-      <w:t>2</w:t>
-    </w:r>
-    <w:r>
-      <w:rPr>
-        <w:rStyle w:val="PageNumber"/>
+        <w:rStyle w:val="Nmerodepgina"/>
       </w:rPr>
       <w:fldChar w:fldCharType="end"/>
     </w:r>
@@ -19125,39 +19137,32 @@
     </w:r>
     <w:r>
       <w:rPr>
-        <w:rStyle w:val="PageNumber"/>
+        <w:rStyle w:val="Nmerodepgina"/>
       </w:rPr>
       <w:fldChar w:fldCharType="begin"/>
     </w:r>
     <w:r>
       <w:rPr>
-        <w:rStyle w:val="PageNumber"/>
+        <w:rStyle w:val="Nmerodepgina"/>
       </w:rPr>
       <w:instrText xml:space="preserve"> PAGE </w:instrText>
     </w:r>
     <w:r>
       <w:rPr>
-        <w:rStyle w:val="PageNumber"/>
+        <w:rStyle w:val="Nmerodepgina"/>
       </w:rPr>
       <w:fldChar w:fldCharType="separate"/>
     </w:r>
     <w:r>
       <w:rPr>
-        <w:rStyle w:val="PageNumber"/>
+        <w:rStyle w:val="Nmerodepgina"/>
         <w:noProof/>
       </w:rPr>
-      <w:t>ii</w:t>
+      <w:t>iii</w:t>
     </w:r>
     <w:r>
       <w:rPr>
-        <w:rStyle w:val="PageNumber"/>
-        <w:noProof/>
-      </w:rPr>
-      <w:t>i</w:t>
-    </w:r>
-    <w:r>
-      <w:rPr>
-        <w:rStyle w:val="PageNumber"/>
+        <w:rStyle w:val="Nmerodepgina"/>
       </w:rPr>
       <w:fldChar w:fldCharType="end"/>
     </w:r>
@@ -19251,32 +19256,32 @@
     </w:r>
     <w:r>
       <w:rPr>
-        <w:rStyle w:val="PageNumber"/>
+        <w:rStyle w:val="Nmerodepgina"/>
       </w:rPr>
       <w:fldChar w:fldCharType="begin"/>
     </w:r>
     <w:r>
       <w:rPr>
-        <w:rStyle w:val="PageNumber"/>
+        <w:rStyle w:val="Nmerodepgina"/>
       </w:rPr>
       <w:instrText xml:space="preserve"> PAGE </w:instrText>
     </w:r>
     <w:r>
       <w:rPr>
-        <w:rStyle w:val="PageNumber"/>
+        <w:rStyle w:val="Nmerodepgina"/>
       </w:rPr>
       <w:fldChar w:fldCharType="separate"/>
     </w:r>
     <w:r>
       <w:rPr>
-        <w:rStyle w:val="PageNumber"/>
+        <w:rStyle w:val="Nmerodepgina"/>
         <w:noProof/>
       </w:rPr>
       <w:t>v</w:t>
     </w:r>
     <w:r>
       <w:rPr>
-        <w:rStyle w:val="PageNumber"/>
+        <w:rStyle w:val="Nmerodepgina"/>
       </w:rPr>
       <w:fldChar w:fldCharType="end"/>
     </w:r>
@@ -19370,39 +19375,32 @@
     </w:r>
     <w:r>
       <w:rPr>
-        <w:rStyle w:val="PageNumber"/>
+        <w:rStyle w:val="Nmerodepgina"/>
       </w:rPr>
       <w:fldChar w:fldCharType="begin"/>
     </w:r>
     <w:r>
       <w:rPr>
-        <w:rStyle w:val="PageNumber"/>
+        <w:rStyle w:val="Nmerodepgina"/>
       </w:rPr>
       <w:instrText xml:space="preserve"> PAGE </w:instrText>
     </w:r>
     <w:r>
       <w:rPr>
-        <w:rStyle w:val="PageNumber"/>
+        <w:rStyle w:val="Nmerodepgina"/>
       </w:rPr>
       <w:fldChar w:fldCharType="separate"/>
     </w:r>
     <w:r>
       <w:rPr>
-        <w:rStyle w:val="PageNumber"/>
+        <w:rStyle w:val="Nmerodepgina"/>
         <w:noProof/>
       </w:rPr>
-      <w:t>vi</w:t>
+      <w:t>vii</w:t>
     </w:r>
     <w:r>
       <w:rPr>
-        <w:rStyle w:val="PageNumber"/>
-        <w:noProof/>
-      </w:rPr>
-      <w:t>i</w:t>
-    </w:r>
-    <w:r>
-      <w:rPr>
-        <w:rStyle w:val="PageNumber"/>
+        <w:rStyle w:val="Nmerodepgina"/>
       </w:rPr>
       <w:fldChar w:fldCharType="end"/>
     </w:r>
@@ -19418,39 +19416,32 @@
     </w:pPr>
     <w:r>
       <w:rPr>
-        <w:rStyle w:val="PageNumber"/>
+        <w:rStyle w:val="Nmerodepgina"/>
       </w:rPr>
       <w:fldChar w:fldCharType="begin"/>
     </w:r>
     <w:r>
       <w:rPr>
-        <w:rStyle w:val="PageNumber"/>
+        <w:rStyle w:val="Nmerodepgina"/>
       </w:rPr>
       <w:instrText xml:space="preserve"> PAGE </w:instrText>
     </w:r>
     <w:r>
       <w:rPr>
-        <w:rStyle w:val="PageNumber"/>
+        <w:rStyle w:val="Nmerodepgina"/>
       </w:rPr>
       <w:fldChar w:fldCharType="separate"/>
     </w:r>
     <w:r>
       <w:rPr>
-        <w:rStyle w:val="PageNumber"/>
+        <w:rStyle w:val="Nmerodepgina"/>
         <w:noProof/>
       </w:rPr>
-      <w:t>1</w:t>
+      <w:t>11</w:t>
     </w:r>
     <w:r>
       <w:rPr>
-        <w:rStyle w:val="PageNumber"/>
-        <w:noProof/>
-      </w:rPr>
-      <w:t>1</w:t>
-    </w:r>
-    <w:r>
-      <w:rPr>
-        <w:rStyle w:val="PageNumber"/>
+        <w:rStyle w:val="Nmerodepgina"/>
       </w:rPr>
       <w:fldChar w:fldCharType="end"/>
     </w:r>
@@ -22769,7 +22760,7 @@
     <w:lvl w:ilvl="0">
       <w:start w:val="1"/>
       <w:numFmt w:val="decimal"/>
-      <w:pStyle w:val="Heading1"/>
+      <w:pStyle w:val="Ttulo1"/>
       <w:lvlText w:val="%1."/>
       <w:lvlJc w:val="left"/>
       <w:pPr>
@@ -22782,7 +22773,7 @@
     <w:lvl w:ilvl="1">
       <w:start w:val="1"/>
       <w:numFmt w:val="decimal"/>
-      <w:pStyle w:val="Heading2"/>
+      <w:pStyle w:val="Ttulo2"/>
       <w:lvlText w:val="%1.%2."/>
       <w:lvlJc w:val="left"/>
       <w:pPr>
@@ -22795,7 +22786,7 @@
     <w:lvl w:ilvl="2">
       <w:start w:val="1"/>
       <w:numFmt w:val="decimal"/>
-      <w:pStyle w:val="Heading3"/>
+      <w:pStyle w:val="Ttulo3"/>
       <w:lvlText w:val="%1.%2.%3."/>
       <w:lvlJc w:val="left"/>
       <w:pPr>
@@ -22808,7 +22799,7 @@
     <w:lvl w:ilvl="3">
       <w:start w:val="1"/>
       <w:numFmt w:val="decimal"/>
-      <w:pStyle w:val="Heading4"/>
+      <w:pStyle w:val="Ttulo4"/>
       <w:lvlText w:val="%1.%2.%3.%4."/>
       <w:lvlJc w:val="left"/>
       <w:pPr>
@@ -25755,6 +25746,7 @@
     <w:lsdException w:name="HTML Sample" w:semiHidden="1" w:unhideWhenUsed="1"/>
     <w:lsdException w:name="HTML Typewriter" w:semiHidden="1" w:unhideWhenUsed="1"/>
     <w:lsdException w:name="HTML Variable" w:semiHidden="1" w:unhideWhenUsed="1"/>
+    <w:lsdException w:name="Normal Table" w:semiHidden="1" w:unhideWhenUsed="1"/>
     <w:lsdException w:name="annotation subject" w:semiHidden="1" w:unhideWhenUsed="1"/>
     <w:lsdException w:name="No List" w:semiHidden="1" w:unhideWhenUsed="1"/>
     <w:lsdException w:name="Outline List 1" w:semiHidden="1" w:unhideWhenUsed="1"/>
@@ -25801,8 +25793,10 @@
     <w:lsdException w:name="Table Subtle 2" w:semiHidden="1" w:unhideWhenUsed="1"/>
     <w:lsdException w:name="Table Web 1" w:semiHidden="1" w:unhideWhenUsed="1"/>
     <w:lsdException w:name="Table Web 2" w:semiHidden="1" w:unhideWhenUsed="1"/>
+    <w:lsdException w:name="Table Web 3" w:semiHidden="1" w:unhideWhenUsed="1"/>
     <w:lsdException w:name="Balloon Text" w:semiHidden="1" w:unhideWhenUsed="1"/>
     <w:lsdException w:name="Table Grid" w:uiPriority="59"/>
+    <w:lsdException w:name="Table Theme" w:semiHidden="1" w:unhideWhenUsed="1"/>
     <w:lsdException w:name="Placeholder Text" w:semiHidden="1" w:uiPriority="99"/>
     <w:lsdException w:name="No Spacing" w:uiPriority="1" w:qFormat="1"/>
     <w:lsdException w:name="Light Shading" w:uiPriority="60"/>
@@ -26039,11 +26033,11 @@
       <w:szCs w:val="24"/>
     </w:rPr>
   </w:style>
-  <w:style w:type="paragraph" w:styleId="Heading1">
+  <w:style w:type="paragraph" w:styleId="Ttulo1">
     <w:name w:val="heading 1"/>
     <w:basedOn w:val="Normal"/>
     <w:next w:val="Normal"/>
-    <w:link w:val="Heading1Char"/>
+    <w:link w:val="Ttulo1Carter"/>
     <w:qFormat/>
     <w:rsid w:val="00B23406"/>
     <w:pPr>
@@ -26066,7 +26060,7 @@
       <w:szCs w:val="32"/>
     </w:rPr>
   </w:style>
-  <w:style w:type="paragraph" w:styleId="Heading2">
+  <w:style w:type="paragraph" w:styleId="Ttulo2">
     <w:name w:val="heading 2"/>
     <w:basedOn w:val="Normal"/>
     <w:next w:val="Normal"/>
@@ -26097,7 +26091,7 @@
       <w:szCs w:val="28"/>
     </w:rPr>
   </w:style>
-  <w:style w:type="paragraph" w:styleId="Heading3">
+  <w:style w:type="paragraph" w:styleId="Ttulo3">
     <w:name w:val="heading 3"/>
     <w:basedOn w:val="Normal"/>
     <w:next w:val="Normal"/>
@@ -26126,7 +26120,7 @@
       <w:szCs w:val="26"/>
     </w:rPr>
   </w:style>
-  <w:style w:type="paragraph" w:styleId="Heading4">
+  <w:style w:type="paragraph" w:styleId="Ttulo4">
     <w:name w:val="heading 4"/>
     <w:basedOn w:val="Normal"/>
     <w:next w:val="Normal"/>
@@ -26155,13 +26149,13 @@
       <w:szCs w:val="28"/>
     </w:rPr>
   </w:style>
-  <w:style w:type="character" w:default="1" w:styleId="DefaultParagraphFont">
+  <w:style w:type="character" w:default="1" w:styleId="Tipodeletrapredefinidodopargrafo">
     <w:name w:val="Default Paragraph Font"/>
     <w:uiPriority w:val="1"/>
     <w:semiHidden/>
     <w:unhideWhenUsed/>
   </w:style>
-  <w:style w:type="table" w:default="1" w:styleId="TableNormal">
+  <w:style w:type="table" w:default="1" w:styleId="Tabelanormal">
     <w:name w:val="Normal Table"/>
     <w:uiPriority w:val="99"/>
     <w:semiHidden/>
@@ -26176,7 +26170,7 @@
       </w:tblCellMar>
     </w:tblPr>
   </w:style>
-  <w:style w:type="numbering" w:default="1" w:styleId="NoList">
+  <w:style w:type="numbering" w:default="1" w:styleId="Semlista">
     <w:name w:val="No List"/>
     <w:uiPriority w:val="99"/>
     <w:semiHidden/>
@@ -26213,7 +26207,7 @@
       <w:lang w:eastAsia="en-US"/>
     </w:rPr>
   </w:style>
-  <w:style w:type="paragraph" w:styleId="Footer">
+  <w:style w:type="paragraph" w:styleId="Rodap">
     <w:name w:val="footer"/>
     <w:basedOn w:val="Normal"/>
     <w:rsid w:val="00517435"/>
@@ -26231,15 +26225,15 @@
       <w:lang w:eastAsia="en-US"/>
     </w:rPr>
   </w:style>
-  <w:style w:type="character" w:styleId="PageNumber">
+  <w:style w:type="character" w:styleId="Nmerodepgina">
     <w:name w:val="page number"/>
-    <w:basedOn w:val="DefaultParagraphFont"/>
+    <w:basedOn w:val="Tipodeletrapredefinidodopargrafo"/>
     <w:rsid w:val="00075EBD"/>
     <w:rPr>
       <w:rFonts w:cs="Times New Roman"/>
     </w:rPr>
   </w:style>
-  <w:style w:type="paragraph" w:styleId="TOC1">
+  <w:style w:type="paragraph" w:styleId="ndice1">
     <w:name w:val="toc 1"/>
     <w:basedOn w:val="Normal"/>
     <w:next w:val="Normal"/>
@@ -26257,7 +26251,7 @@
       <w:b/>
     </w:rPr>
   </w:style>
-  <w:style w:type="paragraph" w:styleId="TOC2">
+  <w:style w:type="paragraph" w:styleId="ndice2">
     <w:name w:val="toc 2"/>
     <w:basedOn w:val="Normal"/>
     <w:next w:val="Normal"/>
@@ -26271,9 +26265,9 @@
       <w:ind w:left="851" w:hanging="425"/>
     </w:pPr>
   </w:style>
-  <w:style w:type="character" w:styleId="Hyperlink">
+  <w:style w:type="character" w:styleId="Hiperligao">
     <w:name w:val="Hyperlink"/>
-    <w:basedOn w:val="DefaultParagraphFont"/>
+    <w:basedOn w:val="Tipodeletrapredefinidodopargrafo"/>
     <w:uiPriority w:val="99"/>
     <w:rsid w:val="0059402F"/>
     <w:rPr>
@@ -26281,7 +26275,7 @@
       <w:u w:val="single"/>
     </w:rPr>
   </w:style>
-  <w:style w:type="paragraph" w:styleId="TOC3">
+  <w:style w:type="paragraph" w:styleId="ndice3">
     <w:name w:val="toc 3"/>
     <w:basedOn w:val="Normal"/>
     <w:next w:val="Normal"/>
@@ -26306,7 +26300,7 @@
       <w:jc w:val="center"/>
     </w:pPr>
   </w:style>
-  <w:style w:type="paragraph" w:styleId="Caption">
+  <w:style w:type="paragraph" w:styleId="Legenda">
     <w:name w:val="caption"/>
     <w:basedOn w:val="Normal"/>
     <w:next w:val="Normal"/>
@@ -26325,7 +26319,7 @@
       <w:szCs w:val="20"/>
     </w:rPr>
   </w:style>
-  <w:style w:type="paragraph" w:styleId="Header">
+  <w:style w:type="paragraph" w:styleId="Cabealho">
     <w:name w:val="header"/>
     <w:basedOn w:val="Normal"/>
     <w:rsid w:val="00E11AF4"/>
@@ -26363,9 +26357,9 @@
       <w:sz w:val="32"/>
     </w:rPr>
   </w:style>
-  <w:style w:type="table" w:styleId="TableGrid">
+  <w:style w:type="table" w:styleId="TabelacomGrelha">
     <w:name w:val="Table Grid"/>
-    <w:basedOn w:val="TableNormal"/>
+    <w:basedOn w:val="Tabelanormal"/>
     <w:uiPriority w:val="59"/>
     <w:rsid w:val="00517435"/>
     <w:pPr>
@@ -26414,7 +26408,7 @@
   </w:style>
   <w:style w:type="paragraph" w:customStyle="1" w:styleId="Footer2Odd">
     <w:name w:val="Footer 2 Odd"/>
-    <w:basedOn w:val="Footer"/>
+    <w:basedOn w:val="Rodap"/>
     <w:rsid w:val="006C001F"/>
     <w:pPr>
       <w:pBdr>
@@ -26425,7 +26419,7 @@
   </w:style>
   <w:style w:type="paragraph" w:customStyle="1" w:styleId="Header2">
     <w:name w:val="Header 2"/>
-    <w:basedOn w:val="Header"/>
+    <w:basedOn w:val="Cabealho"/>
     <w:rsid w:val="006F7FC9"/>
     <w:pPr>
       <w:pBdr>
@@ -26447,7 +26441,7 @@
       <w:jc w:val="left"/>
     </w:pPr>
   </w:style>
-  <w:style w:type="paragraph" w:styleId="TableofFigures">
+  <w:style w:type="paragraph" w:styleId="ndicedeilustraes">
     <w:name w:val="table of figures"/>
     <w:basedOn w:val="Normal"/>
     <w:next w:val="Normal"/>
@@ -26457,10 +26451,10 @@
       <w:ind w:firstLine="0"/>
     </w:pPr>
   </w:style>
-  <w:style w:type="paragraph" w:styleId="FootnoteText">
+  <w:style w:type="paragraph" w:styleId="Textodenotaderodap">
     <w:name w:val="footnote text"/>
     <w:basedOn w:val="Normal"/>
-    <w:link w:val="FootnoteTextChar"/>
+    <w:link w:val="TextodenotaderodapCarter"/>
     <w:uiPriority w:val="99"/>
     <w:semiHidden/>
     <w:rsid w:val="0015266F"/>
@@ -26474,9 +26468,9 @@
       <w:szCs w:val="20"/>
     </w:rPr>
   </w:style>
-  <w:style w:type="character" w:styleId="FootnoteReference">
+  <w:style w:type="character" w:styleId="Refdenotaderodap">
     <w:name w:val="footnote reference"/>
-    <w:basedOn w:val="DefaultParagraphFont"/>
+    <w:basedOn w:val="Tipodeletrapredefinidodopargrafo"/>
     <w:uiPriority w:val="99"/>
     <w:semiHidden/>
     <w:rsid w:val="009E2107"/>
@@ -26499,7 +26493,7 @@
       <w:szCs w:val="20"/>
     </w:rPr>
   </w:style>
-  <w:style w:type="paragraph" w:customStyle="1" w:styleId="Ttulo1">
+  <w:style w:type="paragraph" w:customStyle="1" w:styleId="Ttulo10">
     <w:name w:val="Título1"/>
     <w:basedOn w:val="Normal"/>
     <w:next w:val="Normal"/>
@@ -26517,7 +26511,7 @@
   </w:style>
   <w:style w:type="paragraph" w:customStyle="1" w:styleId="ndicedeElementos">
     <w:name w:val="Índice de Elementos"/>
-    <w:basedOn w:val="Heading1"/>
+    <w:basedOn w:val="Ttulo1"/>
     <w:rsid w:val="00B23406"/>
     <w:pPr>
       <w:numPr>
@@ -26525,9 +26519,9 @@
       </w:numPr>
     </w:pPr>
   </w:style>
-  <w:style w:type="character" w:styleId="Emphasis">
+  <w:style w:type="character" w:styleId="nfase">
     <w:name w:val="Emphasis"/>
-    <w:basedOn w:val="DefaultParagraphFont"/>
+    <w:basedOn w:val="Tipodeletrapredefinidodopargrafo"/>
     <w:uiPriority w:val="20"/>
     <w:qFormat/>
     <w:rsid w:val="003032B1"/>
@@ -26536,10 +26530,10 @@
       <w:iCs/>
     </w:rPr>
   </w:style>
-  <w:style w:type="character" w:customStyle="1" w:styleId="Heading1Char">
-    <w:name w:val="Heading 1 Char"/>
-    <w:basedOn w:val="DefaultParagraphFont"/>
-    <w:link w:val="Heading1"/>
+  <w:style w:type="character" w:customStyle="1" w:styleId="Ttulo1Carter">
+    <w:name w:val="Título 1 Caráter"/>
+    <w:basedOn w:val="Tipodeletrapredefinidodopargrafo"/>
+    <w:link w:val="Ttulo1"/>
     <w:rsid w:val="008A3311"/>
     <w:rPr>
       <w:rFonts w:ascii="Impact" w:hAnsi="Impact" w:cs="Arial"/>
@@ -26549,7 +26543,7 @@
       <w:szCs w:val="32"/>
     </w:rPr>
   </w:style>
-  <w:style w:type="paragraph" w:styleId="Bibliography">
+  <w:style w:type="paragraph" w:styleId="Bibliografia">
     <w:name w:val="Bibliography"/>
     <w:basedOn w:val="Normal"/>
     <w:next w:val="Normal"/>
@@ -26557,10 +26551,10 @@
     <w:unhideWhenUsed/>
     <w:rsid w:val="008A3311"/>
   </w:style>
-  <w:style w:type="paragraph" w:styleId="BalloonText">
+  <w:style w:type="paragraph" w:styleId="Textodebalo">
     <w:name w:val="Balloon Text"/>
     <w:basedOn w:val="Normal"/>
-    <w:link w:val="BalloonTextChar"/>
+    <w:link w:val="TextodebaloCarter"/>
     <w:rsid w:val="008A3311"/>
     <w:pPr>
       <w:spacing w:before="0" w:after="0" w:line="240" w:lineRule="auto"/>
@@ -26571,10 +26565,10 @@
       <w:szCs w:val="16"/>
     </w:rPr>
   </w:style>
-  <w:style w:type="character" w:customStyle="1" w:styleId="BalloonTextChar">
-    <w:name w:val="Balloon Text Char"/>
-    <w:basedOn w:val="DefaultParagraphFont"/>
-    <w:link w:val="BalloonText"/>
+  <w:style w:type="character" w:customStyle="1" w:styleId="TextodebaloCarter">
+    <w:name w:val="Texto de balão Caráter"/>
+    <w:basedOn w:val="Tipodeletrapredefinidodopargrafo"/>
+    <w:link w:val="Textodebalo"/>
     <w:rsid w:val="008A3311"/>
     <w:rPr>
       <w:rFonts w:ascii="Tahoma" w:hAnsi="Tahoma" w:cs="Tahoma"/>
@@ -26584,12 +26578,12 @@
   </w:style>
   <w:style w:type="character" w:customStyle="1" w:styleId="hilite">
     <w:name w:val="hilite"/>
-    <w:basedOn w:val="DefaultParagraphFont"/>
+    <w:basedOn w:val="Tipodeletrapredefinidodopargrafo"/>
     <w:rsid w:val="008A3311"/>
   </w:style>
-  <w:style w:type="character" w:styleId="Strong">
+  <w:style w:type="character" w:styleId="Forte">
     <w:name w:val="Strong"/>
-    <w:basedOn w:val="DefaultParagraphFont"/>
+    <w:basedOn w:val="Tipodeletrapredefinidodopargrafo"/>
     <w:uiPriority w:val="22"/>
     <w:qFormat/>
     <w:rsid w:val="008A3311"/>
@@ -26598,14 +26592,14 @@
       <w:bCs/>
     </w:rPr>
   </w:style>
-  <w:style w:type="character" w:styleId="HTMLAcronym">
+  <w:style w:type="character" w:styleId="AcrnimoHTML">
     <w:name w:val="HTML Acronym"/>
-    <w:basedOn w:val="DefaultParagraphFont"/>
+    <w:basedOn w:val="Tipodeletrapredefinidodopargrafo"/>
     <w:uiPriority w:val="99"/>
     <w:unhideWhenUsed/>
     <w:rsid w:val="008A3311"/>
   </w:style>
-  <w:style w:type="paragraph" w:styleId="ListParagraph">
+  <w:style w:type="paragraph" w:styleId="PargrafodaLista">
     <w:name w:val="List Paragraph"/>
     <w:basedOn w:val="Normal"/>
     <w:uiPriority w:val="34"/>
@@ -26647,7 +26641,7 @@
   </w:style>
   <w:style w:type="character" w:customStyle="1" w:styleId="CdigoChar">
     <w:name w:val="Código Char"/>
-    <w:basedOn w:val="DefaultParagraphFont"/>
+    <w:basedOn w:val="Tipodeletrapredefinidodopargrafo"/>
     <w:link w:val="Cdigo"/>
     <w:rsid w:val="006401FF"/>
     <w:rPr>
@@ -26658,7 +26652,7 @@
   </w:style>
   <w:style w:type="character" w:customStyle="1" w:styleId="CSSClassChar">
     <w:name w:val="CSS Class Char"/>
-    <w:basedOn w:val="DefaultParagraphFont"/>
+    <w:basedOn w:val="Tipodeletrapredefinidodopargrafo"/>
     <w:link w:val="CSSClass"/>
     <w:rsid w:val="00BA5DD3"/>
     <w:rPr>
@@ -26705,7 +26699,7 @@
       <w:lang w:val="en-GB"/>
     </w:rPr>
   </w:style>
-  <w:style w:type="paragraph" w:styleId="TOC4">
+  <w:style w:type="paragraph" w:styleId="ndice4">
     <w:name w:val="toc 4"/>
     <w:basedOn w:val="Normal"/>
     <w:next w:val="Normal"/>
@@ -26734,7 +26728,7 @@
   </w:style>
   <w:style w:type="table" w:customStyle="1" w:styleId="LightShading-Accent11">
     <w:name w:val="Light Shading - Accent 11"/>
-    <w:basedOn w:val="TableNormal"/>
+    <w:basedOn w:val="Tabelanormal"/>
     <w:uiPriority w:val="60"/>
     <w:rsid w:val="0096763B"/>
     <w:rPr>
@@ -26829,9 +26823,9 @@
       </w:tcPr>
     </w:tblStylePr>
   </w:style>
-  <w:style w:type="table" w:styleId="TableClassic1">
+  <w:style w:type="table" w:styleId="Tabelaclssica1">
     <w:name w:val="Table Classic 1"/>
-    <w:basedOn w:val="TableNormal"/>
+    <w:basedOn w:val="Tabelanormal"/>
     <w:rsid w:val="00E10381"/>
     <w:pPr>
       <w:spacing w:before="120" w:after="120" w:line="360" w:lineRule="auto"/>
@@ -26961,10 +26955,10 @@
       </w:tcPr>
     </w:tblStylePr>
   </w:style>
-  <w:style w:type="character" w:customStyle="1" w:styleId="FootnoteTextChar">
-    <w:name w:val="Footnote Text Char"/>
-    <w:basedOn w:val="DefaultParagraphFont"/>
-    <w:link w:val="FootnoteText"/>
+  <w:style w:type="character" w:customStyle="1" w:styleId="TextodenotaderodapCarter">
+    <w:name w:val="Texto de nota de rodapé Caráter"/>
+    <w:basedOn w:val="Tipodeletrapredefinidodopargrafo"/>
+    <w:link w:val="Textodenotaderodap"/>
     <w:uiPriority w:val="99"/>
     <w:semiHidden/>
     <w:rsid w:val="00C708B4"/>
@@ -26973,9 +26967,9 @@
       <w:sz w:val="18"/>
     </w:rPr>
   </w:style>
-  <w:style w:type="table" w:styleId="TableClassic2">
+  <w:style w:type="table" w:styleId="Tabelaclssica2">
     <w:name w:val="Table Classic 2"/>
-    <w:basedOn w:val="TableNormal"/>
+    <w:basedOn w:val="Tabelanormal"/>
     <w:rsid w:val="00CA55F7"/>
     <w:pPr>
       <w:spacing w:before="120" w:after="120" w:line="360" w:lineRule="auto"/>
@@ -27065,9 +27059,9 @@
       </w:tcPr>
     </w:tblStylePr>
   </w:style>
-  <w:style w:type="table" w:styleId="TableClassic3">
+  <w:style w:type="table" w:styleId="Tabelaclssica3">
     <w:name w:val="Table Classic 3"/>
-    <w:basedOn w:val="TableNormal"/>
+    <w:basedOn w:val="Tabelanormal"/>
     <w:rsid w:val="00CA55F7"/>
     <w:pPr>
       <w:spacing w:before="120" w:after="120" w:line="360" w:lineRule="auto"/>
@@ -27135,9 +27129,9 @@
       </w:tcPr>
     </w:tblStylePr>
   </w:style>
-  <w:style w:type="table" w:styleId="TableClassic4">
+  <w:style w:type="table" w:styleId="Tabelaclssica4">
     <w:name w:val="Table Classic 4"/>
-    <w:basedOn w:val="TableNormal"/>
+    <w:basedOn w:val="Tabelanormal"/>
     <w:rsid w:val="00CA55F7"/>
     <w:pPr>
       <w:spacing w:before="120" w:after="120" w:line="360" w:lineRule="auto"/>
@@ -27226,9 +27220,9 @@
       </w:tcPr>
     </w:tblStylePr>
   </w:style>
-  <w:style w:type="table" w:styleId="TableColorful1">
+  <w:style w:type="table" w:styleId="Tabelacolorida1">
     <w:name w:val="Table Colorful 1"/>
-    <w:basedOn w:val="TableNormal"/>
+    <w:basedOn w:val="Tabelanormal"/>
     <w:rsid w:val="00CA55F7"/>
     <w:pPr>
       <w:spacing w:before="120" w:after="120" w:line="360" w:lineRule="auto"/>
@@ -27308,9 +27302,9 @@
       </w:tcPr>
     </w:tblStylePr>
   </w:style>
-  <w:style w:type="table" w:styleId="TableColumns1">
+  <w:style w:type="table" w:styleId="Tabelacomcolunas1">
     <w:name w:val="Table Columns 1"/>
-    <w:basedOn w:val="TableNormal"/>
+    <w:basedOn w:val="Tabelanormal"/>
     <w:rsid w:val="00CA55F7"/>
     <w:pPr>
       <w:spacing w:before="120" w:after="120" w:line="360" w:lineRule="auto"/>
@@ -27428,9 +27422,9 @@
       </w:tcPr>
     </w:tblStylePr>
   </w:style>
-  <w:style w:type="table" w:styleId="TableColumns5">
+  <w:style w:type="table" w:styleId="Tabelacomcolunas5">
     <w:name w:val="Table Columns 5"/>
-    <w:basedOn w:val="TableNormal"/>
+    <w:basedOn w:val="Tabelanormal"/>
     <w:rsid w:val="00CA55F7"/>
     <w:pPr>
       <w:spacing w:before="120" w:after="120" w:line="360" w:lineRule="auto"/>
@@ -27518,9 +27512,9 @@
       </w:rPr>
     </w:tblStylePr>
   </w:style>
-  <w:style w:type="table" w:styleId="TableColumns4">
+  <w:style w:type="table" w:styleId="Tabelacomcolunas4">
     <w:name w:val="Table Columns 4"/>
-    <w:basedOn w:val="TableNormal"/>
+    <w:basedOn w:val="Tabelanormal"/>
     <w:rsid w:val="00CA55F7"/>
     <w:pPr>
       <w:spacing w:before="120" w:after="120" w:line="360" w:lineRule="auto"/>
@@ -27588,9 +27582,9 @@
       </w:tcPr>
     </w:tblStylePr>
   </w:style>
-  <w:style w:type="table" w:styleId="TableColumns3">
+  <w:style w:type="table" w:styleId="Tabelacomcolunas3">
     <w:name w:val="Table Columns 3"/>
-    <w:basedOn w:val="TableNormal"/>
+    <w:basedOn w:val="Tabelanormal"/>
     <w:rsid w:val="00CA55F7"/>
     <w:pPr>
       <w:spacing w:before="120" w:after="120" w:line="360" w:lineRule="auto"/>
@@ -27698,7 +27692,7 @@
   </w:style>
   <w:style w:type="table" w:customStyle="1" w:styleId="SombreadoClaro1">
     <w:name w:val="Sombreado Claro1"/>
-    <w:basedOn w:val="TableNormal"/>
+    <w:basedOn w:val="Tabelanormal"/>
     <w:uiPriority w:val="60"/>
     <w:rsid w:val="00330AA8"/>
     <w:rPr>
@@ -27793,9 +27787,9 @@
       </w:tcPr>
     </w:tblStylePr>
   </w:style>
-  <w:style w:type="table" w:styleId="TableGrid1">
+  <w:style w:type="table" w:styleId="Tabelacomgrelha1">
     <w:name w:val="Table Grid 1"/>
-    <w:basedOn w:val="TableNormal"/>
+    <w:basedOn w:val="Tabelanormal"/>
     <w:rsid w:val="009A6D17"/>
     <w:pPr>
       <w:spacing w:before="120" w:after="120" w:line="360" w:lineRule="auto"/>
@@ -27842,9 +27836,9 @@
       </w:tcPr>
     </w:tblStylePr>
   </w:style>
-  <w:style w:type="table" w:styleId="TableSimple3">
+  <w:style w:type="table" w:styleId="Tabelasimples3">
     <w:name w:val="Table Simple 3"/>
-    <w:basedOn w:val="TableNormal"/>
+    <w:basedOn w:val="Tabelanormal"/>
     <w:rsid w:val="009A6D17"/>
     <w:pPr>
       <w:spacing w:before="120" w:after="120" w:line="360" w:lineRule="auto"/>
@@ -27878,9 +27872,9 @@
       </w:tcPr>
     </w:tblStylePr>
   </w:style>
-  <w:style w:type="table" w:styleId="TableList5">
+  <w:style w:type="table" w:styleId="Tabelacomlista5">
     <w:name w:val="Table List 5"/>
-    <w:basedOn w:val="TableNormal"/>
+    <w:basedOn w:val="Tabelanormal"/>
     <w:rsid w:val="009A6D17"/>
     <w:pPr>
       <w:spacing w:before="120" w:after="120" w:line="360" w:lineRule="auto"/>
@@ -27929,7 +27923,7 @@
   </w:style>
   <w:style w:type="table" w:customStyle="1" w:styleId="ListaMdia21">
     <w:name w:val="Lista Média 21"/>
-    <w:basedOn w:val="TableNormal"/>
+    <w:basedOn w:val="Tabelanormal"/>
     <w:uiPriority w:val="66"/>
     <w:rsid w:val="009A6D17"/>
     <w:rPr>
@@ -28045,9 +28039,9 @@
       </w:tcPr>
     </w:tblStylePr>
   </w:style>
-  <w:style w:type="table" w:styleId="TableList3">
+  <w:style w:type="table" w:styleId="Tabelacomlista3">
     <w:name w:val="Table List 3"/>
-    <w:basedOn w:val="TableNormal"/>
+    <w:basedOn w:val="Tabelanormal"/>
     <w:rsid w:val="009A6D17"/>
     <w:pPr>
       <w:spacing w:before="120" w:after="120" w:line="360" w:lineRule="auto"/>
@@ -28104,9 +28098,9 @@
       </w:tcPr>
     </w:tblStylePr>
   </w:style>
-  <w:style w:type="table" w:styleId="TableGrid5">
+  <w:style w:type="table" w:styleId="Tabelacomgrelha5">
     <w:name w:val="Table Grid 5"/>
-    <w:basedOn w:val="TableNormal"/>
+    <w:basedOn w:val="Tabelanormal"/>
     <w:rsid w:val="00C718F7"/>
     <w:pPr>
       <w:spacing w:before="120" w:after="120" w:line="360" w:lineRule="auto"/>
@@ -28172,9 +28166,9 @@
       </w:tcPr>
     </w:tblStylePr>
   </w:style>
-  <w:style w:type="table" w:styleId="TableGrid6">
+  <w:style w:type="table" w:styleId="Tabelacomgrelha6">
     <w:name w:val="Table Grid 6"/>
-    <w:basedOn w:val="TableNormal"/>
+    <w:basedOn w:val="Tabelanormal"/>
     <w:rsid w:val="00F74DAC"/>
     <w:pPr>
       <w:spacing w:before="120" w:after="120" w:line="360" w:lineRule="auto"/>
@@ -28243,9 +28237,9 @@
       </w:tcPr>
     </w:tblStylePr>
   </w:style>
-  <w:style w:type="table" w:styleId="TableGrid7">
+  <w:style w:type="table" w:styleId="Tabelacomgrelha7">
     <w:name w:val="Table Grid 7"/>
-    <w:basedOn w:val="TableNormal"/>
+    <w:basedOn w:val="Tabelanormal"/>
     <w:rsid w:val="00F74DAC"/>
     <w:pPr>
       <w:spacing w:before="120" w:after="120" w:line="360" w:lineRule="auto"/>
@@ -28333,9 +28327,9 @@
       </w:tcPr>
     </w:tblStylePr>
   </w:style>
-  <w:style w:type="table" w:styleId="Table3Deffects3">
+  <w:style w:type="table" w:styleId="Tabelacomefeitos3D3">
     <w:name w:val="Table 3D effects 3"/>
-    <w:basedOn w:val="TableNormal"/>
+    <w:basedOn w:val="Tabelanormal"/>
     <w:rsid w:val="00F74DAC"/>
     <w:pPr>
       <w:spacing w:before="120" w:after="120" w:line="360" w:lineRule="auto"/>
@@ -28465,9 +28459,9 @@
       <w:sz w:val="24"/>
     </w:rPr>
   </w:style>
-  <w:style w:type="character" w:styleId="SubtleEmphasis">
+  <w:style w:type="character" w:styleId="nfaseDiscreta">
     <w:name w:val="Subtle Emphasis"/>
-    <w:basedOn w:val="DefaultParagraphFont"/>
+    <w:basedOn w:val="Tipodeletrapredefinidodopargrafo"/>
     <w:uiPriority w:val="19"/>
     <w:qFormat/>
     <w:rsid w:val="00A246C3"/>
@@ -28477,9 +28471,9 @@
       <w:color w:val="808080" w:themeColor="text1" w:themeTint="7F"/>
     </w:rPr>
   </w:style>
-  <w:style w:type="table" w:styleId="TableWeb2">
+  <w:style w:type="table" w:styleId="TabelaWeb2">
     <w:name w:val="Table Web 2"/>
-    <w:basedOn w:val="TableNormal"/>
+    <w:basedOn w:val="Tabelanormal"/>
     <w:rsid w:val="0095381C"/>
     <w:pPr>
       <w:spacing w:before="120" w:after="120" w:line="360" w:lineRule="auto"/>
@@ -28908,7 +28902,7 @@
 </file>
 
 <file path=customXml/itemProps1.xml><?xml version="1.0" encoding="utf-8"?>
-<ds:datastoreItem xmlns:ds="http://schemas.openxmlformats.org/officeDocument/2006/customXml" ds:itemID="{A2BF48B5-D959-40A5-A8FB-EF310684FB6C}">
+<ds:datastoreItem xmlns:ds="http://schemas.openxmlformats.org/officeDocument/2006/customXml" ds:itemID="{11A490A9-D9F5-442B-8460-3BBC8070388F}">
   <ds:schemaRefs>
     <ds:schemaRef ds:uri="http://schemas.openxmlformats.org/officeDocument/2006/bibliography"/>
   </ds:schemaRefs>

</xml_diff>